<commit_message>
Edits to Species, AnimalTags, Coordinates, and Statuses per Tuesday call.
</commit_message>
<xml_diff>
--- a/eCVI Version 2 Standard Contents.docx
+++ b/eCVI Version 2 Standard Contents.docx
@@ -113,7 +113,15 @@
       </w:r>
       <w:proofErr w:type="spellEnd"/>
       <w:r>
-        <w:t xml:space="preserve"> defining just the most common. 07/06/2018: Minor edits based on committee input. Further documentation clean up. </w:t>
+        <w:t xml:space="preserve"> defining just the most common. 07/06/2018: Minor edits based on committee input. Further documentation clean up. 07/10/2018: Further edits to Species, </w:t>
+      </w:r>
+      <w:proofErr w:type="spellStart"/>
+      <w:r>
+        <w:t>AnimalTags</w:t>
+      </w:r>
+      <w:proofErr w:type="spellEnd"/>
+      <w:r>
+        <w:t xml:space="preserve">, Coordinates, and Statuses. </w:t>
       </w:r>
     </w:p>
     <w:p>
@@ -278,6 +286,7 @@
         <w:pStyle w:val="Heading2"/>
       </w:pPr>
       <w:r>
+        <w:lastRenderedPageBreak/>
         <w:t>Child Elements</w:t>
       </w:r>
     </w:p>
@@ -294,7 +303,6 @@
           <w:b/>
           <w:bCs/>
         </w:rPr>
-        <w:lastRenderedPageBreak/>
         <w:t>Veterinarian</w:t>
       </w:r>
       <w:r>
@@ -852,17 +860,17 @@
       </w:pPr>
       <w:proofErr w:type="spellStart"/>
       <w:r>
-        <w:t>NameParts</w:t>
-      </w:r>
-      <w:proofErr w:type="spellEnd"/>
-    </w:p>
-    <w:p>
-      <w:proofErr w:type="spellStart"/>
-      <w:r>
         <w:lastRenderedPageBreak/>
         <w:t>NameParts</w:t>
       </w:r>
       <w:proofErr w:type="spellEnd"/>
+    </w:p>
+    <w:p>
+      <w:proofErr w:type="spellStart"/>
+      <w:r>
+        <w:t>NameParts</w:t>
+      </w:r>
+      <w:proofErr w:type="spellEnd"/>
       <w:r>
         <w:t xml:space="preserve"> defines a structured name for a business or person. </w:t>
       </w:r>
@@ -4106,7 +4114,7 @@
         <w:spacing w:before="100" w:beforeAutospacing="1" w:after="100" w:afterAutospacing="1" w:line="240" w:lineRule="auto"/>
       </w:pPr>
       <w:r>
-        <w:t xml:space="preserve">AIN (840 official animal ID) </w:t>
+        <w:t xml:space="preserve">AMID (American ID) </w:t>
       </w:r>
     </w:p>
     <w:p>
@@ -4118,7 +4126,15 @@
         <w:spacing w:before="100" w:beforeAutospacing="1" w:after="100" w:afterAutospacing="1" w:line="240" w:lineRule="auto"/>
       </w:pPr>
       <w:r>
-        <w:t xml:space="preserve">AMID (American ID) </w:t>
+        <w:t>BT (</w:t>
+      </w:r>
+      <w:proofErr w:type="spellStart"/>
+      <w:r>
+        <w:t>Backtag</w:t>
+      </w:r>
+      <w:proofErr w:type="spellEnd"/>
+      <w:r>
+        <w:t xml:space="preserve">) </w:t>
       </w:r>
     </w:p>
     <w:p>
@@ -4130,7 +4146,7 @@
         <w:spacing w:before="100" w:beforeAutospacing="1" w:after="100" w:afterAutospacing="1" w:line="240" w:lineRule="auto"/>
       </w:pPr>
       <w:r>
-        <w:t xml:space="preserve">BRAND (Brand description) </w:t>
+        <w:t xml:space="preserve">IMP () </w:t>
       </w:r>
     </w:p>
     <w:p>
@@ -4142,15 +4158,7 @@
         <w:spacing w:before="100" w:beforeAutospacing="1" w:after="100" w:afterAutospacing="1" w:line="240" w:lineRule="auto"/>
       </w:pPr>
       <w:r>
-        <w:t>BT (</w:t>
-      </w:r>
-      <w:proofErr w:type="spellStart"/>
-      <w:r>
-        <w:t>Backtag</w:t>
-      </w:r>
-      <w:proofErr w:type="spellEnd"/>
-      <w:r>
-        <w:t xml:space="preserve">) </w:t>
+        <w:t xml:space="preserve">OFORID (What is this?) </w:t>
       </w:r>
     </w:p>
     <w:p>
@@ -4162,7 +4170,7 @@
         <w:spacing w:before="100" w:beforeAutospacing="1" w:after="100" w:afterAutospacing="1" w:line="240" w:lineRule="auto"/>
       </w:pPr>
       <w:r>
-        <w:t xml:space="preserve">IMP () </w:t>
+        <w:t xml:space="preserve">NAME (Name?) </w:t>
       </w:r>
     </w:p>
     <w:p>
@@ -4174,7 +4182,7 @@
         <w:spacing w:before="100" w:beforeAutospacing="1" w:after="100" w:afterAutospacing="1" w:line="240" w:lineRule="auto"/>
       </w:pPr>
       <w:r>
-        <w:t xml:space="preserve">MGT (Management tag) </w:t>
+        <w:t xml:space="preserve">SGFLID (Scrapie group flock ID) </w:t>
       </w:r>
     </w:p>
     <w:p>
@@ -4186,7 +4194,7 @@
         <w:spacing w:before="100" w:beforeAutospacing="1" w:after="100" w:afterAutospacing="1" w:line="240" w:lineRule="auto"/>
       </w:pPr>
       <w:r>
-        <w:t xml:space="preserve">MFRRFID (Non 840 RFID tag) </w:t>
+        <w:t xml:space="preserve">NPIN (Swine PIN Tag) </w:t>
       </w:r>
     </w:p>
     <w:p>
@@ -4198,15 +4206,7 @@
         <w:spacing w:before="100" w:beforeAutospacing="1" w:after="100" w:afterAutospacing="1" w:line="240" w:lineRule="auto"/>
       </w:pPr>
       <w:r>
-        <w:t xml:space="preserve">NUES8 (Eight digit national uniform </w:t>
-      </w:r>
-      <w:proofErr w:type="spellStart"/>
-      <w:r>
-        <w:t>eartag</w:t>
-      </w:r>
-      <w:proofErr w:type="spellEnd"/>
-      <w:r>
-        <w:t xml:space="preserve"> system) </w:t>
+        <w:t xml:space="preserve">TAT (Tattoo) </w:t>
       </w:r>
     </w:p>
     <w:p>
@@ -4218,75 +4218,7 @@
         <w:spacing w:before="100" w:beforeAutospacing="1" w:after="100" w:afterAutospacing="1" w:line="240" w:lineRule="auto"/>
       </w:pPr>
       <w:r>
-        <w:t xml:space="preserve">NUES9 (Nine digit national uniform </w:t>
-      </w:r>
-      <w:proofErr w:type="spellStart"/>
-      <w:r>
-        <w:t>eartag</w:t>
-      </w:r>
-      <w:proofErr w:type="spellEnd"/>
-      <w:r>
-        <w:t xml:space="preserve"> system) </w:t>
-      </w:r>
-    </w:p>
-    <w:p>
-      <w:pPr>
-        <w:numPr>
-          <w:ilvl w:val="1"/>
-          <w:numId w:val="32"/>
-        </w:numPr>
-        <w:spacing w:before="100" w:beforeAutospacing="1" w:after="100" w:afterAutospacing="1" w:line="240" w:lineRule="auto"/>
-      </w:pPr>
-      <w:r>
-        <w:t xml:space="preserve">OFORID (What is this?) </w:t>
-      </w:r>
-    </w:p>
-    <w:p>
-      <w:pPr>
-        <w:numPr>
-          <w:ilvl w:val="1"/>
-          <w:numId w:val="32"/>
-        </w:numPr>
-        <w:spacing w:before="100" w:beforeAutospacing="1" w:after="100" w:afterAutospacing="1" w:line="240" w:lineRule="auto"/>
-      </w:pPr>
-      <w:r>
-        <w:t xml:space="preserve">NAME (Name?) </w:t>
-      </w:r>
-    </w:p>
-    <w:p>
-      <w:pPr>
-        <w:numPr>
-          <w:ilvl w:val="1"/>
-          <w:numId w:val="32"/>
-        </w:numPr>
-        <w:spacing w:before="100" w:beforeAutospacing="1" w:after="100" w:afterAutospacing="1" w:line="240" w:lineRule="auto"/>
-      </w:pPr>
-      <w:r>
-        <w:t xml:space="preserve">SGFLID (Scrapie group flock ID) </w:t>
-      </w:r>
-    </w:p>
-    <w:p>
-      <w:pPr>
-        <w:numPr>
-          <w:ilvl w:val="1"/>
-          <w:numId w:val="32"/>
-        </w:numPr>
-        <w:spacing w:before="100" w:beforeAutospacing="1" w:after="100" w:afterAutospacing="1" w:line="240" w:lineRule="auto"/>
-      </w:pPr>
-      <w:r>
-        <w:t xml:space="preserve">NPIN (Swine PIN Tag) </w:t>
-      </w:r>
-    </w:p>
-    <w:p>
-      <w:pPr>
-        <w:numPr>
-          <w:ilvl w:val="1"/>
-          <w:numId w:val="32"/>
-        </w:numPr>
-        <w:spacing w:before="100" w:beforeAutospacing="1" w:after="100" w:afterAutospacing="1" w:line="240" w:lineRule="auto"/>
-      </w:pPr>
-      <w:r>
-        <w:t xml:space="preserve">TAT (Tattoo) </w:t>
+        <w:t xml:space="preserve">OTHER (We would like to always know the type but can't have captured them all.) </w:t>
       </w:r>
     </w:p>
     <w:p>
@@ -4433,7 +4365,6 @@
     </w:p>
     <w:p>
       <w:r>
-        <w:lastRenderedPageBreak/>
         <w:t xml:space="preserve">Equine registered name is only legal identification with description </w:t>
       </w:r>
     </w:p>
@@ -4481,6 +4412,7 @@
           <w:b/>
           <w:bCs/>
         </w:rPr>
+        <w:lastRenderedPageBreak/>
         <w:t>Description</w:t>
       </w:r>
       <w:r>
@@ -4727,45 +4659,45 @@
       </w:r>
       <w:proofErr w:type="spellEnd"/>
       <w:r>
-        <w:t xml:space="preserve"> that defines the group and justifies the absence of </w:t>
+        <w:t xml:space="preserve"> that defines the group and justifies the absence of individual animal IDs. Because this phrase is not easily computer interpretable, various structured elements are included that may overlap the contents of the description. Species may be designated by code (see </w:t>
+      </w:r>
+      <w:proofErr w:type="spellStart"/>
+      <w:r>
+        <w:t>SpeciesCodeType</w:t>
+      </w:r>
+      <w:proofErr w:type="spellEnd"/>
+      <w:r>
+        <w:t xml:space="preserve">) or other (see </w:t>
+      </w:r>
+      <w:proofErr w:type="spellStart"/>
+      <w:r>
+        <w:t>SpeciesOtherType</w:t>
+      </w:r>
+      <w:proofErr w:type="spellEnd"/>
+      <w:r>
+        <w:t xml:space="preserve">). A single </w:t>
+      </w:r>
+      <w:proofErr w:type="spellStart"/>
+      <w:r>
+        <w:t>GroupLotID</w:t>
+      </w:r>
+      <w:proofErr w:type="spellEnd"/>
+      <w:r>
+        <w:t xml:space="preserve"> is allowed as a single string, not further defined in order to be species neutral. Quantity is </w:t>
+      </w:r>
+      <w:proofErr w:type="spellStart"/>
+      <w:proofErr w:type="gramStart"/>
+      <w:r>
+        <w:t>a</w:t>
+      </w:r>
+      <w:proofErr w:type="spellEnd"/>
+      <w:proofErr w:type="gramEnd"/>
+      <w:r>
+        <w:t xml:space="preserve"> optional number. Unit by default is "Number", as in a count. A different unit can be specified as an optional string (guidelines on </w:t>
       </w:r>
       <w:r>
         <w:lastRenderedPageBreak/>
-        <w:t xml:space="preserve">individual animal IDs. Because this phrase is not easily computer interpretable, various structured elements are included that may overlap the contents of the description. Species may be designated by code (see </w:t>
-      </w:r>
-      <w:proofErr w:type="spellStart"/>
-      <w:r>
-        <w:t>SpeciesCodeType</w:t>
-      </w:r>
-      <w:proofErr w:type="spellEnd"/>
-      <w:r>
-        <w:t xml:space="preserve">) or other (see </w:t>
-      </w:r>
-      <w:proofErr w:type="spellStart"/>
-      <w:r>
-        <w:t>SpeciesOtherType</w:t>
-      </w:r>
-      <w:proofErr w:type="spellEnd"/>
-      <w:r>
-        <w:t xml:space="preserve">). A single </w:t>
-      </w:r>
-      <w:proofErr w:type="spellStart"/>
-      <w:r>
-        <w:t>GroupLotID</w:t>
-      </w:r>
-      <w:proofErr w:type="spellEnd"/>
-      <w:r>
-        <w:t xml:space="preserve"> is allowed as a single string, not further defined in order to be species neutral. Quantity is </w:t>
-      </w:r>
-      <w:proofErr w:type="spellStart"/>
-      <w:proofErr w:type="gramStart"/>
-      <w:r>
-        <w:t>a</w:t>
-      </w:r>
-      <w:proofErr w:type="spellEnd"/>
-      <w:proofErr w:type="gramEnd"/>
-      <w:r>
-        <w:t xml:space="preserve"> optional number. Unit by default is "Number", as in a count. A different unit can be specified as an optional string (guidelines on standardized units?). Edge cases might require number to be a total weight of things like fish or shellfish. In those cases "number" may be a decimal. Age is optional and may be specified as either: a number of days, weeks, months or years plus the standard code for units (</w:t>
+        <w:t>standardized units?). Edge cases might require number to be a total weight of things like fish or shellfish. In those cases "number" may be a decimal. Age is optional and may be specified as either: a number of days, weeks, months or years plus the standard code for units (</w:t>
       </w:r>
       <w:proofErr w:type="spellStart"/>
       <w:r>
@@ -5105,7 +5037,6 @@
         <w:spacing w:before="100" w:beforeAutospacing="1" w:after="100" w:afterAutospacing="1" w:line="240" w:lineRule="auto"/>
       </w:pPr>
       <w:r>
-        <w:lastRenderedPageBreak/>
         <w:t xml:space="preserve">Other (Only applies to minor species in unusual cases. Supply explanation in </w:t>
       </w:r>
       <w:proofErr w:type="spellStart"/>
@@ -5166,6 +5097,7 @@
           <w:i w:val="0"/>
           <w:iCs w:val="0"/>
         </w:rPr>
+        <w:lastRenderedPageBreak/>
         <w:t>Child Elements</w:t>
       </w:r>
     </w:p>
@@ -5593,7 +5525,6 @@
     </w:p>
     <w:p>
       <w:r>
-        <w:lastRenderedPageBreak/>
         <w:t xml:space="preserve">The species coded in the standard include only those commonly needed for regulatory action related to the movement. Many other official species codes can be found at http://???? Because not all systems may understand these other codes, human readable Text is required in addition to the code. For animals without an official species code, the code may be omitted the default value is OTH and text used to define the actual taxonomy is required. </w:t>
       </w:r>
     </w:p>
@@ -5606,6 +5537,7 @@
           <w:i w:val="0"/>
           <w:iCs w:val="0"/>
         </w:rPr>
+        <w:lastRenderedPageBreak/>
         <w:t>Attributes</w:t>
       </w:r>
     </w:p>
@@ -5831,11 +5763,7 @@
     </w:p>
     <w:p>
       <w:r>
-        <w:t xml:space="preserve">Attachments can be used for text or binary additional information not specifically carried in one of the other Binary elements. Assumed to be from a file so Filename is required along with a reference to the Binary content. Be aware that receiving applications may ignore unknown or unexpected attachments. </w:t>
-      </w:r>
-      <w:r>
-        <w:lastRenderedPageBreak/>
-        <w:t xml:space="preserve">The actual binary content of the attachment is carried in the Binary element as are any other Binary fields. </w:t>
+        <w:t xml:space="preserve">Attachments can be used for text or binary additional information not specifically carried in one of the other Binary elements. Assumed to be from a file so Filename is required along with a reference to the Binary content. Be aware that receiving applications may ignore unknown or unexpected attachments. The actual binary content of the attachment is carried in the Binary element as are any other Binary fields. </w:t>
       </w:r>
       <w:proofErr w:type="spellStart"/>
       <w:r>
@@ -5863,6 +5791,7 @@
           <w:i w:val="0"/>
           <w:iCs w:val="0"/>
         </w:rPr>
+        <w:lastRenderedPageBreak/>
         <w:t>Attributes</w:t>
       </w:r>
     </w:p>
@@ -6179,7 +6108,6 @@
         <w:spacing w:before="100" w:beforeAutospacing="1" w:after="100" w:afterAutospacing="1" w:line="240" w:lineRule="auto"/>
       </w:pPr>
       <w:r>
-        <w:lastRenderedPageBreak/>
         <w:t>.{1,127}/.{1,127}</w:t>
       </w:r>
     </w:p>
@@ -6192,6 +6120,7 @@
           <w:i w:val="0"/>
           <w:iCs w:val="0"/>
         </w:rPr>
+        <w:lastRenderedPageBreak/>
         <w:t>Child Elements</w:t>
       </w:r>
     </w:p>
@@ -6692,9 +6621,9 @@
 <file path=word/numbering.xml><?xml version="1.0" encoding="utf-8"?>
 <w:numbering xmlns:wpc="http://schemas.microsoft.com/office/word/2010/wordprocessingCanvas" xmlns:mc="http://schemas.openxmlformats.org/markup-compatibility/2006" xmlns:o="urn:schemas-microsoft-com:office:office" xmlns:r="http://schemas.openxmlformats.org/officeDocument/2006/relationships" xmlns:m="http://schemas.openxmlformats.org/officeDocument/2006/math" xmlns:v="urn:schemas-microsoft-com:vml" xmlns:wp14="http://schemas.microsoft.com/office/word/2010/wordprocessingDrawing" xmlns:wp="http://schemas.openxmlformats.org/drawingml/2006/wordprocessingDrawing" xmlns:w10="urn:schemas-microsoft-com:office:word" xmlns:w="http://schemas.openxmlformats.org/wordprocessingml/2006/main" xmlns:w14="http://schemas.microsoft.com/office/word/2010/wordml" xmlns:w15="http://schemas.microsoft.com/office/word/2012/wordml" xmlns:wpg="http://schemas.microsoft.com/office/word/2010/wordprocessingGroup" xmlns:wpi="http://schemas.microsoft.com/office/word/2010/wordprocessingInk" xmlns:wne="http://schemas.microsoft.com/office/word/2006/wordml" xmlns:wps="http://schemas.microsoft.com/office/word/2010/wordprocessingShape" mc:Ignorable="w14 w15 wp14">
   <w:abstractNum w:abstractNumId="0" w15:restartNumberingAfterBreak="0">
-    <w:nsid w:val="02EA7A2D"/>
+    <w:nsid w:val="01693EFE"/>
     <w:multiLevelType w:val="multilevel"/>
-    <w:tmpl w:val="AFF604EA"/>
+    <w:tmpl w:val="981E3A66"/>
     <w:lvl w:ilvl="0">
       <w:start w:val="1"/>
       <w:numFmt w:val="bullet"/>
@@ -6841,9 +6770,9 @@
     </w:lvl>
   </w:abstractNum>
   <w:abstractNum w:abstractNumId="1" w15:restartNumberingAfterBreak="0">
-    <w:nsid w:val="036E4EA8"/>
+    <w:nsid w:val="01F83B85"/>
     <w:multiLevelType w:val="multilevel"/>
-    <w:tmpl w:val="723A77D2"/>
+    <w:tmpl w:val="2BA60990"/>
     <w:lvl w:ilvl="0">
       <w:start w:val="1"/>
       <w:numFmt w:val="bullet"/>
@@ -6990,9 +6919,9 @@
     </w:lvl>
   </w:abstractNum>
   <w:abstractNum w:abstractNumId="2" w15:restartNumberingAfterBreak="0">
-    <w:nsid w:val="04184C67"/>
+    <w:nsid w:val="05275D91"/>
     <w:multiLevelType w:val="multilevel"/>
-    <w:tmpl w:val="95B4A440"/>
+    <w:tmpl w:val="8B98DBEE"/>
     <w:lvl w:ilvl="0">
       <w:start w:val="1"/>
       <w:numFmt w:val="bullet"/>
@@ -7139,9 +7068,9 @@
     </w:lvl>
   </w:abstractNum>
   <w:abstractNum w:abstractNumId="3" w15:restartNumberingAfterBreak="0">
-    <w:nsid w:val="05025EAF"/>
+    <w:nsid w:val="067B3E9B"/>
     <w:multiLevelType w:val="multilevel"/>
-    <w:tmpl w:val="5F98E30C"/>
+    <w:tmpl w:val="01DE1C88"/>
     <w:lvl w:ilvl="0">
       <w:start w:val="1"/>
       <w:numFmt w:val="bullet"/>
@@ -7158,7 +7087,7 @@
         <w:sz w:val="20"/>
       </w:rPr>
     </w:lvl>
-    <w:lvl w:ilvl="1">
+    <w:lvl w:ilvl="1" w:tentative="1">
       <w:start w:val="1"/>
       <w:numFmt w:val="bullet"/>
       <w:lvlText w:val="o"/>
@@ -7288,9 +7217,9 @@
     </w:lvl>
   </w:abstractNum>
   <w:abstractNum w:abstractNumId="4" w15:restartNumberingAfterBreak="0">
-    <w:nsid w:val="0A981E0B"/>
+    <w:nsid w:val="067C6B9A"/>
     <w:multiLevelType w:val="multilevel"/>
-    <w:tmpl w:val="8FE6E4F6"/>
+    <w:tmpl w:val="6E1699AC"/>
     <w:lvl w:ilvl="0">
       <w:start w:val="1"/>
       <w:numFmt w:val="bullet"/>
@@ -7437,9 +7366,9 @@
     </w:lvl>
   </w:abstractNum>
   <w:abstractNum w:abstractNumId="5" w15:restartNumberingAfterBreak="0">
-    <w:nsid w:val="0B0904E1"/>
+    <w:nsid w:val="0A965124"/>
     <w:multiLevelType w:val="multilevel"/>
-    <w:tmpl w:val="9C76E1D4"/>
+    <w:tmpl w:val="4B22D0AC"/>
     <w:lvl w:ilvl="0">
       <w:start w:val="1"/>
       <w:numFmt w:val="bullet"/>
@@ -7456,7 +7385,7 @@
         <w:sz w:val="20"/>
       </w:rPr>
     </w:lvl>
-    <w:lvl w:ilvl="1">
+    <w:lvl w:ilvl="1" w:tentative="1">
       <w:start w:val="1"/>
       <w:numFmt w:val="bullet"/>
       <w:lvlText w:val="o"/>
@@ -7586,9 +7515,9 @@
     </w:lvl>
   </w:abstractNum>
   <w:abstractNum w:abstractNumId="6" w15:restartNumberingAfterBreak="0">
-    <w:nsid w:val="0DE12B54"/>
+    <w:nsid w:val="11FC198C"/>
     <w:multiLevelType w:val="multilevel"/>
-    <w:tmpl w:val="E1E6D1CE"/>
+    <w:tmpl w:val="72CCA00A"/>
     <w:lvl w:ilvl="0">
       <w:start w:val="1"/>
       <w:numFmt w:val="bullet"/>
@@ -7605,7 +7534,7 @@
         <w:sz w:val="20"/>
       </w:rPr>
     </w:lvl>
-    <w:lvl w:ilvl="1">
+    <w:lvl w:ilvl="1" w:tentative="1">
       <w:start w:val="1"/>
       <w:numFmt w:val="bullet"/>
       <w:lvlText w:val="o"/>
@@ -7735,9 +7664,9 @@
     </w:lvl>
   </w:abstractNum>
   <w:abstractNum w:abstractNumId="7" w15:restartNumberingAfterBreak="0">
-    <w:nsid w:val="0E742AB6"/>
+    <w:nsid w:val="132A60C7"/>
     <w:multiLevelType w:val="multilevel"/>
-    <w:tmpl w:val="AA2CD510"/>
+    <w:tmpl w:val="207EF0CE"/>
     <w:lvl w:ilvl="0">
       <w:start w:val="1"/>
       <w:numFmt w:val="bullet"/>
@@ -7884,9 +7813,9 @@
     </w:lvl>
   </w:abstractNum>
   <w:abstractNum w:abstractNumId="8" w15:restartNumberingAfterBreak="0">
-    <w:nsid w:val="1386228B"/>
+    <w:nsid w:val="14DD055A"/>
     <w:multiLevelType w:val="multilevel"/>
-    <w:tmpl w:val="BA640CD8"/>
+    <w:tmpl w:val="1206CFFE"/>
     <w:lvl w:ilvl="0">
       <w:start w:val="1"/>
       <w:numFmt w:val="bullet"/>
@@ -7903,7 +7832,7 @@
         <w:sz w:val="20"/>
       </w:rPr>
     </w:lvl>
-    <w:lvl w:ilvl="1" w:tentative="1">
+    <w:lvl w:ilvl="1">
       <w:start w:val="1"/>
       <w:numFmt w:val="bullet"/>
       <w:lvlText w:val="o"/>
@@ -8033,9 +7962,9 @@
     </w:lvl>
   </w:abstractNum>
   <w:abstractNum w:abstractNumId="9" w15:restartNumberingAfterBreak="0">
-    <w:nsid w:val="13957E74"/>
+    <w:nsid w:val="1ADA5E1F"/>
     <w:multiLevelType w:val="multilevel"/>
-    <w:tmpl w:val="E7DC8510"/>
+    <w:tmpl w:val="06B0EEB2"/>
     <w:lvl w:ilvl="0">
       <w:start w:val="1"/>
       <w:numFmt w:val="bullet"/>
@@ -8182,9 +8111,9 @@
     </w:lvl>
   </w:abstractNum>
   <w:abstractNum w:abstractNumId="10" w15:restartNumberingAfterBreak="0">
-    <w:nsid w:val="1680535B"/>
+    <w:nsid w:val="1BC213DB"/>
     <w:multiLevelType w:val="multilevel"/>
-    <w:tmpl w:val="148240CC"/>
+    <w:tmpl w:val="DD1E419C"/>
     <w:lvl w:ilvl="0">
       <w:start w:val="1"/>
       <w:numFmt w:val="bullet"/>
@@ -8331,9 +8260,9 @@
     </w:lvl>
   </w:abstractNum>
   <w:abstractNum w:abstractNumId="11" w15:restartNumberingAfterBreak="0">
-    <w:nsid w:val="1CCD171C"/>
+    <w:nsid w:val="1C5F282B"/>
     <w:multiLevelType w:val="multilevel"/>
-    <w:tmpl w:val="69A2C746"/>
+    <w:tmpl w:val="844E2844"/>
     <w:lvl w:ilvl="0">
       <w:start w:val="1"/>
       <w:numFmt w:val="bullet"/>
@@ -8480,9 +8409,9 @@
     </w:lvl>
   </w:abstractNum>
   <w:abstractNum w:abstractNumId="12" w15:restartNumberingAfterBreak="0">
-    <w:nsid w:val="1DA57A5C"/>
+    <w:nsid w:val="1F2A4C5A"/>
     <w:multiLevelType w:val="multilevel"/>
-    <w:tmpl w:val="D45ED536"/>
+    <w:tmpl w:val="BDB2D9FC"/>
     <w:lvl w:ilvl="0">
       <w:start w:val="1"/>
       <w:numFmt w:val="bullet"/>
@@ -8629,9 +8558,9 @@
     </w:lvl>
   </w:abstractNum>
   <w:abstractNum w:abstractNumId="13" w15:restartNumberingAfterBreak="0">
-    <w:nsid w:val="1DF44411"/>
+    <w:nsid w:val="231F2458"/>
     <w:multiLevelType w:val="multilevel"/>
-    <w:tmpl w:val="FD26611E"/>
+    <w:tmpl w:val="FFF60B4E"/>
     <w:lvl w:ilvl="0">
       <w:start w:val="1"/>
       <w:numFmt w:val="bullet"/>
@@ -8778,9 +8707,9 @@
     </w:lvl>
   </w:abstractNum>
   <w:abstractNum w:abstractNumId="14" w15:restartNumberingAfterBreak="0">
-    <w:nsid w:val="1F443DC5"/>
+    <w:nsid w:val="246E54C4"/>
     <w:multiLevelType w:val="multilevel"/>
-    <w:tmpl w:val="E0187FB0"/>
+    <w:tmpl w:val="5C463FB8"/>
     <w:lvl w:ilvl="0">
       <w:start w:val="1"/>
       <w:numFmt w:val="bullet"/>
@@ -8797,7 +8726,7 @@
         <w:sz w:val="20"/>
       </w:rPr>
     </w:lvl>
-    <w:lvl w:ilvl="1" w:tentative="1">
+    <w:lvl w:ilvl="1">
       <w:start w:val="1"/>
       <w:numFmt w:val="bullet"/>
       <w:lvlText w:val="o"/>
@@ -8927,9 +8856,9 @@
     </w:lvl>
   </w:abstractNum>
   <w:abstractNum w:abstractNumId="15" w15:restartNumberingAfterBreak="0">
-    <w:nsid w:val="202E33CA"/>
+    <w:nsid w:val="26292756"/>
     <w:multiLevelType w:val="multilevel"/>
-    <w:tmpl w:val="353CB890"/>
+    <w:tmpl w:val="93384980"/>
     <w:lvl w:ilvl="0">
       <w:start w:val="1"/>
       <w:numFmt w:val="bullet"/>
@@ -8946,7 +8875,7 @@
         <w:sz w:val="20"/>
       </w:rPr>
     </w:lvl>
-    <w:lvl w:ilvl="1">
+    <w:lvl w:ilvl="1" w:tentative="1">
       <w:start w:val="1"/>
       <w:numFmt w:val="bullet"/>
       <w:lvlText w:val="o"/>
@@ -9076,9 +9005,9 @@
     </w:lvl>
   </w:abstractNum>
   <w:abstractNum w:abstractNumId="16" w15:restartNumberingAfterBreak="0">
-    <w:nsid w:val="297A6EBD"/>
+    <w:nsid w:val="2C4345B6"/>
     <w:multiLevelType w:val="multilevel"/>
-    <w:tmpl w:val="32066230"/>
+    <w:tmpl w:val="1E3E7A3E"/>
     <w:lvl w:ilvl="0">
       <w:start w:val="1"/>
       <w:numFmt w:val="bullet"/>
@@ -9225,9 +9154,9 @@
     </w:lvl>
   </w:abstractNum>
   <w:abstractNum w:abstractNumId="17" w15:restartNumberingAfterBreak="0">
-    <w:nsid w:val="2B3B2E5C"/>
+    <w:nsid w:val="2F447A77"/>
     <w:multiLevelType w:val="multilevel"/>
-    <w:tmpl w:val="54EA14DA"/>
+    <w:tmpl w:val="D3BC4C38"/>
     <w:lvl w:ilvl="0">
       <w:start w:val="1"/>
       <w:numFmt w:val="bullet"/>
@@ -9374,9 +9303,9 @@
     </w:lvl>
   </w:abstractNum>
   <w:abstractNum w:abstractNumId="18" w15:restartNumberingAfterBreak="0">
-    <w:nsid w:val="2E994FB5"/>
+    <w:nsid w:val="3040414A"/>
     <w:multiLevelType w:val="multilevel"/>
-    <w:tmpl w:val="3E1C4078"/>
+    <w:tmpl w:val="F818347A"/>
     <w:lvl w:ilvl="0">
       <w:start w:val="1"/>
       <w:numFmt w:val="bullet"/>
@@ -9393,7 +9322,7 @@
         <w:sz w:val="20"/>
       </w:rPr>
     </w:lvl>
-    <w:lvl w:ilvl="1">
+    <w:lvl w:ilvl="1" w:tentative="1">
       <w:start w:val="1"/>
       <w:numFmt w:val="bullet"/>
       <w:lvlText w:val="o"/>
@@ -9523,9 +9452,9 @@
     </w:lvl>
   </w:abstractNum>
   <w:abstractNum w:abstractNumId="19" w15:restartNumberingAfterBreak="0">
-    <w:nsid w:val="2F4D47CA"/>
+    <w:nsid w:val="30C07845"/>
     <w:multiLevelType w:val="multilevel"/>
-    <w:tmpl w:val="C886786E"/>
+    <w:tmpl w:val="8D8257E0"/>
     <w:lvl w:ilvl="0">
       <w:start w:val="1"/>
       <w:numFmt w:val="bullet"/>
@@ -9542,7 +9471,7 @@
         <w:sz w:val="20"/>
       </w:rPr>
     </w:lvl>
-    <w:lvl w:ilvl="1" w:tentative="1">
+    <w:lvl w:ilvl="1">
       <w:start w:val="1"/>
       <w:numFmt w:val="bullet"/>
       <w:lvlText w:val="o"/>
@@ -9672,9 +9601,9 @@
     </w:lvl>
   </w:abstractNum>
   <w:abstractNum w:abstractNumId="20" w15:restartNumberingAfterBreak="0">
-    <w:nsid w:val="33700CFF"/>
+    <w:nsid w:val="32983751"/>
     <w:multiLevelType w:val="multilevel"/>
-    <w:tmpl w:val="99B8C600"/>
+    <w:tmpl w:val="9724D2A4"/>
     <w:lvl w:ilvl="0">
       <w:start w:val="1"/>
       <w:numFmt w:val="bullet"/>
@@ -9821,9 +9750,9 @@
     </w:lvl>
   </w:abstractNum>
   <w:abstractNum w:abstractNumId="21" w15:restartNumberingAfterBreak="0">
-    <w:nsid w:val="36C61AE3"/>
+    <w:nsid w:val="341676AB"/>
     <w:multiLevelType w:val="multilevel"/>
-    <w:tmpl w:val="60D2ED52"/>
+    <w:tmpl w:val="C396E21A"/>
     <w:lvl w:ilvl="0">
       <w:start w:val="1"/>
       <w:numFmt w:val="bullet"/>
@@ -9840,7 +9769,7 @@
         <w:sz w:val="20"/>
       </w:rPr>
     </w:lvl>
-    <w:lvl w:ilvl="1" w:tentative="1">
+    <w:lvl w:ilvl="1">
       <w:start w:val="1"/>
       <w:numFmt w:val="bullet"/>
       <w:lvlText w:val="o"/>
@@ -9970,9 +9899,9 @@
     </w:lvl>
   </w:abstractNum>
   <w:abstractNum w:abstractNumId="22" w15:restartNumberingAfterBreak="0">
-    <w:nsid w:val="38165C3E"/>
+    <w:nsid w:val="37562371"/>
     <w:multiLevelType w:val="multilevel"/>
-    <w:tmpl w:val="FB98B708"/>
+    <w:tmpl w:val="C498AE5A"/>
     <w:lvl w:ilvl="0">
       <w:start w:val="1"/>
       <w:numFmt w:val="bullet"/>
@@ -9989,7 +9918,7 @@
         <w:sz w:val="20"/>
       </w:rPr>
     </w:lvl>
-    <w:lvl w:ilvl="1">
+    <w:lvl w:ilvl="1" w:tentative="1">
       <w:start w:val="1"/>
       <w:numFmt w:val="bullet"/>
       <w:lvlText w:val="o"/>
@@ -10119,9 +10048,9 @@
     </w:lvl>
   </w:abstractNum>
   <w:abstractNum w:abstractNumId="23" w15:restartNumberingAfterBreak="0">
-    <w:nsid w:val="38E267A2"/>
+    <w:nsid w:val="3C555464"/>
     <w:multiLevelType w:val="multilevel"/>
-    <w:tmpl w:val="FAAAFB20"/>
+    <w:tmpl w:val="6BD07802"/>
     <w:lvl w:ilvl="0">
       <w:start w:val="1"/>
       <w:numFmt w:val="bullet"/>
@@ -10268,9 +10197,9 @@
     </w:lvl>
   </w:abstractNum>
   <w:abstractNum w:abstractNumId="24" w15:restartNumberingAfterBreak="0">
-    <w:nsid w:val="494F174F"/>
+    <w:nsid w:val="3C5D69B0"/>
     <w:multiLevelType w:val="multilevel"/>
-    <w:tmpl w:val="CA5A723A"/>
+    <w:tmpl w:val="9B103A58"/>
     <w:lvl w:ilvl="0">
       <w:start w:val="1"/>
       <w:numFmt w:val="bullet"/>
@@ -10417,9 +10346,9 @@
     </w:lvl>
   </w:abstractNum>
   <w:abstractNum w:abstractNumId="25" w15:restartNumberingAfterBreak="0">
-    <w:nsid w:val="502C7E7E"/>
+    <w:nsid w:val="3CE851A6"/>
     <w:multiLevelType w:val="multilevel"/>
-    <w:tmpl w:val="11146A28"/>
+    <w:tmpl w:val="44CEFFA4"/>
     <w:lvl w:ilvl="0">
       <w:start w:val="1"/>
       <w:numFmt w:val="bullet"/>
@@ -10566,9 +10495,9 @@
     </w:lvl>
   </w:abstractNum>
   <w:abstractNum w:abstractNumId="26" w15:restartNumberingAfterBreak="0">
-    <w:nsid w:val="51A60318"/>
+    <w:nsid w:val="40A407D8"/>
     <w:multiLevelType w:val="multilevel"/>
-    <w:tmpl w:val="CCFC5CCE"/>
+    <w:tmpl w:val="3800C824"/>
     <w:lvl w:ilvl="0">
       <w:start w:val="1"/>
       <w:numFmt w:val="bullet"/>
@@ -10715,9 +10644,9 @@
     </w:lvl>
   </w:abstractNum>
   <w:abstractNum w:abstractNumId="27" w15:restartNumberingAfterBreak="0">
-    <w:nsid w:val="522D5149"/>
+    <w:nsid w:val="4179008F"/>
     <w:multiLevelType w:val="multilevel"/>
-    <w:tmpl w:val="52AC155C"/>
+    <w:tmpl w:val="414ED5F8"/>
     <w:lvl w:ilvl="0">
       <w:start w:val="1"/>
       <w:numFmt w:val="bullet"/>
@@ -10864,9 +10793,9 @@
     </w:lvl>
   </w:abstractNum>
   <w:abstractNum w:abstractNumId="28" w15:restartNumberingAfterBreak="0">
-    <w:nsid w:val="53FB78F2"/>
+    <w:nsid w:val="428527CC"/>
     <w:multiLevelType w:val="multilevel"/>
-    <w:tmpl w:val="7000111C"/>
+    <w:tmpl w:val="CDAE2794"/>
     <w:lvl w:ilvl="0">
       <w:start w:val="1"/>
       <w:numFmt w:val="bullet"/>
@@ -11013,9 +10942,9 @@
     </w:lvl>
   </w:abstractNum>
   <w:abstractNum w:abstractNumId="29" w15:restartNumberingAfterBreak="0">
-    <w:nsid w:val="54481DF1"/>
+    <w:nsid w:val="436301D4"/>
     <w:multiLevelType w:val="multilevel"/>
-    <w:tmpl w:val="DB169370"/>
+    <w:tmpl w:val="8F3A0CA0"/>
     <w:lvl w:ilvl="0">
       <w:start w:val="1"/>
       <w:numFmt w:val="bullet"/>
@@ -11032,7 +10961,7 @@
         <w:sz w:val="20"/>
       </w:rPr>
     </w:lvl>
-    <w:lvl w:ilvl="1" w:tentative="1">
+    <w:lvl w:ilvl="1">
       <w:start w:val="1"/>
       <w:numFmt w:val="bullet"/>
       <w:lvlText w:val="o"/>
@@ -11162,9 +11091,9 @@
     </w:lvl>
   </w:abstractNum>
   <w:abstractNum w:abstractNumId="30" w15:restartNumberingAfterBreak="0">
-    <w:nsid w:val="56594B30"/>
+    <w:nsid w:val="44035C75"/>
     <w:multiLevelType w:val="multilevel"/>
-    <w:tmpl w:val="5E0EB8A2"/>
+    <w:tmpl w:val="847AAFF2"/>
     <w:lvl w:ilvl="0">
       <w:start w:val="1"/>
       <w:numFmt w:val="bullet"/>
@@ -11311,9 +11240,9 @@
     </w:lvl>
   </w:abstractNum>
   <w:abstractNum w:abstractNumId="31" w15:restartNumberingAfterBreak="0">
-    <w:nsid w:val="5A25790F"/>
+    <w:nsid w:val="4D253ACD"/>
     <w:multiLevelType w:val="multilevel"/>
-    <w:tmpl w:val="EBEA2D1A"/>
+    <w:tmpl w:val="FA6A4012"/>
     <w:lvl w:ilvl="0">
       <w:start w:val="1"/>
       <w:numFmt w:val="bullet"/>
@@ -11460,9 +11389,9 @@
     </w:lvl>
   </w:abstractNum>
   <w:abstractNum w:abstractNumId="32" w15:restartNumberingAfterBreak="0">
-    <w:nsid w:val="5AE01769"/>
+    <w:nsid w:val="523D31E3"/>
     <w:multiLevelType w:val="multilevel"/>
-    <w:tmpl w:val="76CCD3C6"/>
+    <w:tmpl w:val="0FC2FC34"/>
     <w:lvl w:ilvl="0">
       <w:start w:val="1"/>
       <w:numFmt w:val="bullet"/>
@@ -11479,7 +11408,7 @@
         <w:sz w:val="20"/>
       </w:rPr>
     </w:lvl>
-    <w:lvl w:ilvl="1">
+    <w:lvl w:ilvl="1" w:tentative="1">
       <w:start w:val="1"/>
       <w:numFmt w:val="bullet"/>
       <w:lvlText w:val="o"/>
@@ -11609,9 +11538,9 @@
     </w:lvl>
   </w:abstractNum>
   <w:abstractNum w:abstractNumId="33" w15:restartNumberingAfterBreak="0">
-    <w:nsid w:val="5BBA4A6C"/>
+    <w:nsid w:val="52B6549D"/>
     <w:multiLevelType w:val="multilevel"/>
-    <w:tmpl w:val="CD70DD3E"/>
+    <w:tmpl w:val="C9F2C9AA"/>
     <w:lvl w:ilvl="0">
       <w:start w:val="1"/>
       <w:numFmt w:val="bullet"/>
@@ -11628,7 +11557,7 @@
         <w:sz w:val="20"/>
       </w:rPr>
     </w:lvl>
-    <w:lvl w:ilvl="1" w:tentative="1">
+    <w:lvl w:ilvl="1">
       <w:start w:val="1"/>
       <w:numFmt w:val="bullet"/>
       <w:lvlText w:val="o"/>
@@ -11758,9 +11687,9 @@
     </w:lvl>
   </w:abstractNum>
   <w:abstractNum w:abstractNumId="34" w15:restartNumberingAfterBreak="0">
-    <w:nsid w:val="5CB430A0"/>
+    <w:nsid w:val="5564216D"/>
     <w:multiLevelType w:val="multilevel"/>
-    <w:tmpl w:val="52108090"/>
+    <w:tmpl w:val="26E43AB6"/>
     <w:lvl w:ilvl="0">
       <w:start w:val="1"/>
       <w:numFmt w:val="bullet"/>
@@ -11777,7 +11706,7 @@
         <w:sz w:val="20"/>
       </w:rPr>
     </w:lvl>
-    <w:lvl w:ilvl="1">
+    <w:lvl w:ilvl="1" w:tentative="1">
       <w:start w:val="1"/>
       <w:numFmt w:val="bullet"/>
       <w:lvlText w:val="o"/>
@@ -11907,9 +11836,9 @@
     </w:lvl>
   </w:abstractNum>
   <w:abstractNum w:abstractNumId="35" w15:restartNumberingAfterBreak="0">
-    <w:nsid w:val="5E3269D8"/>
+    <w:nsid w:val="598A449D"/>
     <w:multiLevelType w:val="multilevel"/>
-    <w:tmpl w:val="A5C0374C"/>
+    <w:tmpl w:val="02A8660A"/>
     <w:lvl w:ilvl="0">
       <w:start w:val="1"/>
       <w:numFmt w:val="bullet"/>
@@ -11926,7 +11855,7 @@
         <w:sz w:val="20"/>
       </w:rPr>
     </w:lvl>
-    <w:lvl w:ilvl="1" w:tentative="1">
+    <w:lvl w:ilvl="1">
       <w:start w:val="1"/>
       <w:numFmt w:val="bullet"/>
       <w:lvlText w:val="o"/>
@@ -12056,9 +11985,9 @@
     </w:lvl>
   </w:abstractNum>
   <w:abstractNum w:abstractNumId="36" w15:restartNumberingAfterBreak="0">
-    <w:nsid w:val="61CB7A23"/>
+    <w:nsid w:val="5A1105B5"/>
     <w:multiLevelType w:val="multilevel"/>
-    <w:tmpl w:val="B7327D20"/>
+    <w:tmpl w:val="259C1C0C"/>
     <w:lvl w:ilvl="0">
       <w:start w:val="1"/>
       <w:numFmt w:val="bullet"/>
@@ -12205,9 +12134,9 @@
     </w:lvl>
   </w:abstractNum>
   <w:abstractNum w:abstractNumId="37" w15:restartNumberingAfterBreak="0">
-    <w:nsid w:val="640600E1"/>
+    <w:nsid w:val="5C92264F"/>
     <w:multiLevelType w:val="multilevel"/>
-    <w:tmpl w:val="D2BC2ED6"/>
+    <w:tmpl w:val="DE4472A6"/>
     <w:lvl w:ilvl="0">
       <w:start w:val="1"/>
       <w:numFmt w:val="bullet"/>
@@ -12224,7 +12153,7 @@
         <w:sz w:val="20"/>
       </w:rPr>
     </w:lvl>
-    <w:lvl w:ilvl="1" w:tentative="1">
+    <w:lvl w:ilvl="1">
       <w:start w:val="1"/>
       <w:numFmt w:val="bullet"/>
       <w:lvlText w:val="o"/>
@@ -12354,9 +12283,9 @@
     </w:lvl>
   </w:abstractNum>
   <w:abstractNum w:abstractNumId="38" w15:restartNumberingAfterBreak="0">
-    <w:nsid w:val="65466CC1"/>
+    <w:nsid w:val="5D7B7AD4"/>
     <w:multiLevelType w:val="multilevel"/>
-    <w:tmpl w:val="D448471E"/>
+    <w:tmpl w:val="C45223C0"/>
     <w:lvl w:ilvl="0">
       <w:start w:val="1"/>
       <w:numFmt w:val="bullet"/>
@@ -12503,9 +12432,9 @@
     </w:lvl>
   </w:abstractNum>
   <w:abstractNum w:abstractNumId="39" w15:restartNumberingAfterBreak="0">
-    <w:nsid w:val="675F637A"/>
+    <w:nsid w:val="603E680A"/>
     <w:multiLevelType w:val="multilevel"/>
-    <w:tmpl w:val="148A72BE"/>
+    <w:tmpl w:val="4D9A8D30"/>
     <w:lvl w:ilvl="0">
       <w:start w:val="1"/>
       <w:numFmt w:val="bullet"/>
@@ -12522,7 +12451,7 @@
         <w:sz w:val="20"/>
       </w:rPr>
     </w:lvl>
-    <w:lvl w:ilvl="1" w:tentative="1">
+    <w:lvl w:ilvl="1">
       <w:start w:val="1"/>
       <w:numFmt w:val="bullet"/>
       <w:lvlText w:val="o"/>
@@ -12652,9 +12581,9 @@
     </w:lvl>
   </w:abstractNum>
   <w:abstractNum w:abstractNumId="40" w15:restartNumberingAfterBreak="0">
-    <w:nsid w:val="67656813"/>
+    <w:nsid w:val="6464195F"/>
     <w:multiLevelType w:val="multilevel"/>
-    <w:tmpl w:val="BAA4DC22"/>
+    <w:tmpl w:val="056EC5FA"/>
     <w:lvl w:ilvl="0">
       <w:start w:val="1"/>
       <w:numFmt w:val="bullet"/>
@@ -12671,7 +12600,7 @@
         <w:sz w:val="20"/>
       </w:rPr>
     </w:lvl>
-    <w:lvl w:ilvl="1">
+    <w:lvl w:ilvl="1" w:tentative="1">
       <w:start w:val="1"/>
       <w:numFmt w:val="bullet"/>
       <w:lvlText w:val="o"/>
@@ -12801,9 +12730,9 @@
     </w:lvl>
   </w:abstractNum>
   <w:abstractNum w:abstractNumId="41" w15:restartNumberingAfterBreak="0">
-    <w:nsid w:val="6B0A30E7"/>
+    <w:nsid w:val="653E50F5"/>
     <w:multiLevelType w:val="multilevel"/>
-    <w:tmpl w:val="9EA0D6EE"/>
+    <w:tmpl w:val="3B98AB86"/>
     <w:lvl w:ilvl="0">
       <w:start w:val="1"/>
       <w:numFmt w:val="bullet"/>
@@ -12820,7 +12749,7 @@
         <w:sz w:val="20"/>
       </w:rPr>
     </w:lvl>
-    <w:lvl w:ilvl="1">
+    <w:lvl w:ilvl="1" w:tentative="1">
       <w:start w:val="1"/>
       <w:numFmt w:val="bullet"/>
       <w:lvlText w:val="o"/>
@@ -12950,9 +12879,9 @@
     </w:lvl>
   </w:abstractNum>
   <w:abstractNum w:abstractNumId="42" w15:restartNumberingAfterBreak="0">
-    <w:nsid w:val="6BE467C5"/>
+    <w:nsid w:val="66370B1E"/>
     <w:multiLevelType w:val="multilevel"/>
-    <w:tmpl w:val="8A5424BE"/>
+    <w:tmpl w:val="3B56E100"/>
     <w:lvl w:ilvl="0">
       <w:start w:val="1"/>
       <w:numFmt w:val="bullet"/>
@@ -13099,9 +13028,9 @@
     </w:lvl>
   </w:abstractNum>
   <w:abstractNum w:abstractNumId="43" w15:restartNumberingAfterBreak="0">
-    <w:nsid w:val="6CC107FA"/>
+    <w:nsid w:val="66F17E7D"/>
     <w:multiLevelType w:val="multilevel"/>
-    <w:tmpl w:val="817CEA8E"/>
+    <w:tmpl w:val="B4D25FEC"/>
     <w:lvl w:ilvl="0">
       <w:start w:val="1"/>
       <w:numFmt w:val="bullet"/>
@@ -13118,7 +13047,7 @@
         <w:sz w:val="20"/>
       </w:rPr>
     </w:lvl>
-    <w:lvl w:ilvl="1">
+    <w:lvl w:ilvl="1" w:tentative="1">
       <w:start w:val="1"/>
       <w:numFmt w:val="bullet"/>
       <w:lvlText w:val="o"/>
@@ -13248,9 +13177,9 @@
     </w:lvl>
   </w:abstractNum>
   <w:abstractNum w:abstractNumId="44" w15:restartNumberingAfterBreak="0">
-    <w:nsid w:val="705A6B88"/>
+    <w:nsid w:val="6ACC70BE"/>
     <w:multiLevelType w:val="multilevel"/>
-    <w:tmpl w:val="3D565ED6"/>
+    <w:tmpl w:val="ED126036"/>
     <w:lvl w:ilvl="0">
       <w:start w:val="1"/>
       <w:numFmt w:val="bullet"/>
@@ -13397,9 +13326,9 @@
     </w:lvl>
   </w:abstractNum>
   <w:abstractNum w:abstractNumId="45" w15:restartNumberingAfterBreak="0">
-    <w:nsid w:val="71173CBD"/>
+    <w:nsid w:val="6C8A384E"/>
     <w:multiLevelType w:val="multilevel"/>
-    <w:tmpl w:val="A3E284BE"/>
+    <w:tmpl w:val="68B8DD90"/>
     <w:lvl w:ilvl="0">
       <w:start w:val="1"/>
       <w:numFmt w:val="bullet"/>
@@ -13546,9 +13475,9 @@
     </w:lvl>
   </w:abstractNum>
   <w:abstractNum w:abstractNumId="46" w15:restartNumberingAfterBreak="0">
-    <w:nsid w:val="75FA3DFA"/>
+    <w:nsid w:val="70913F47"/>
     <w:multiLevelType w:val="multilevel"/>
-    <w:tmpl w:val="B8A084E2"/>
+    <w:tmpl w:val="9A06448A"/>
     <w:lvl w:ilvl="0">
       <w:start w:val="1"/>
       <w:numFmt w:val="bullet"/>
@@ -13695,9 +13624,9 @@
     </w:lvl>
   </w:abstractNum>
   <w:abstractNum w:abstractNumId="47" w15:restartNumberingAfterBreak="0">
-    <w:nsid w:val="77246211"/>
+    <w:nsid w:val="710F0D0A"/>
     <w:multiLevelType w:val="multilevel"/>
-    <w:tmpl w:val="E00EFEAC"/>
+    <w:tmpl w:val="EDCAFB38"/>
     <w:lvl w:ilvl="0">
       <w:start w:val="1"/>
       <w:numFmt w:val="bullet"/>
@@ -13714,7 +13643,7 @@
         <w:sz w:val="20"/>
       </w:rPr>
     </w:lvl>
-    <w:lvl w:ilvl="1" w:tentative="1">
+    <w:lvl w:ilvl="1">
       <w:start w:val="1"/>
       <w:numFmt w:val="bullet"/>
       <w:lvlText w:val="o"/>
@@ -13844,9 +13773,9 @@
     </w:lvl>
   </w:abstractNum>
   <w:abstractNum w:abstractNumId="48" w15:restartNumberingAfterBreak="0">
-    <w:nsid w:val="77264FEA"/>
+    <w:nsid w:val="7355586B"/>
     <w:multiLevelType w:val="multilevel"/>
-    <w:tmpl w:val="FB4E6FA2"/>
+    <w:tmpl w:val="AA5AC66E"/>
     <w:lvl w:ilvl="0">
       <w:start w:val="1"/>
       <w:numFmt w:val="bullet"/>
@@ -13993,9 +13922,9 @@
     </w:lvl>
   </w:abstractNum>
   <w:abstractNum w:abstractNumId="49" w15:restartNumberingAfterBreak="0">
-    <w:nsid w:val="798005FD"/>
+    <w:nsid w:val="74F6450A"/>
     <w:multiLevelType w:val="multilevel"/>
-    <w:tmpl w:val="CDE0C48C"/>
+    <w:tmpl w:val="97AA011C"/>
     <w:lvl w:ilvl="0">
       <w:start w:val="1"/>
       <w:numFmt w:val="bullet"/>
@@ -14142,9 +14071,9 @@
     </w:lvl>
   </w:abstractNum>
   <w:abstractNum w:abstractNumId="50" w15:restartNumberingAfterBreak="0">
-    <w:nsid w:val="7A3C2F0A"/>
+    <w:nsid w:val="768818C0"/>
     <w:multiLevelType w:val="multilevel"/>
-    <w:tmpl w:val="BD5E6520"/>
+    <w:tmpl w:val="62C0E72E"/>
     <w:lvl w:ilvl="0">
       <w:start w:val="1"/>
       <w:numFmt w:val="bullet"/>
@@ -14291,9 +14220,9 @@
     </w:lvl>
   </w:abstractNum>
   <w:abstractNum w:abstractNumId="51" w15:restartNumberingAfterBreak="0">
-    <w:nsid w:val="7F6D3E83"/>
+    <w:nsid w:val="7CE8120D"/>
     <w:multiLevelType w:val="multilevel"/>
-    <w:tmpl w:val="DFA421B8"/>
+    <w:tmpl w:val="7E1EC072"/>
     <w:lvl w:ilvl="0">
       <w:start w:val="1"/>
       <w:numFmt w:val="bullet"/>
@@ -14310,7 +14239,7 @@
         <w:sz w:val="20"/>
       </w:rPr>
     </w:lvl>
-    <w:lvl w:ilvl="1" w:tentative="1">
+    <w:lvl w:ilvl="1">
       <w:start w:val="1"/>
       <w:numFmt w:val="bullet"/>
       <w:lvlText w:val="o"/>
@@ -14440,160 +14369,160 @@
     </w:lvl>
   </w:abstractNum>
   <w:num w:numId="1">
+    <w:abstractNumId w:val="42"/>
+  </w:num>
+  <w:num w:numId="2">
+    <w:abstractNumId w:val="23"/>
+  </w:num>
+  <w:num w:numId="3">
+    <w:abstractNumId w:val="45"/>
+  </w:num>
+  <w:num w:numId="4">
+    <w:abstractNumId w:val="22"/>
+  </w:num>
+  <w:num w:numId="5">
+    <w:abstractNumId w:val="19"/>
+  </w:num>
+  <w:num w:numId="6">
+    <w:abstractNumId w:val="31"/>
+  </w:num>
+  <w:num w:numId="7">
+    <w:abstractNumId w:val="35"/>
+  </w:num>
+  <w:num w:numId="8">
+    <w:abstractNumId w:val="4"/>
+  </w:num>
+  <w:num w:numId="9">
+    <w:abstractNumId w:val="29"/>
+  </w:num>
+  <w:num w:numId="10">
+    <w:abstractNumId w:val="38"/>
+  </w:num>
+  <w:num w:numId="11">
+    <w:abstractNumId w:val="18"/>
+  </w:num>
+  <w:num w:numId="12">
+    <w:abstractNumId w:val="27"/>
+  </w:num>
+  <w:num w:numId="13">
+    <w:abstractNumId w:val="3"/>
+  </w:num>
+  <w:num w:numId="14">
+    <w:abstractNumId w:val="46"/>
+  </w:num>
+  <w:num w:numId="15">
+    <w:abstractNumId w:val="34"/>
+  </w:num>
+  <w:num w:numId="16">
+    <w:abstractNumId w:val="25"/>
+  </w:num>
+  <w:num w:numId="17">
+    <w:abstractNumId w:val="41"/>
+  </w:num>
+  <w:num w:numId="18">
+    <w:abstractNumId w:val="47"/>
+  </w:num>
+  <w:num w:numId="19">
+    <w:abstractNumId w:val="6"/>
+  </w:num>
+  <w:num w:numId="20">
+    <w:abstractNumId w:val="7"/>
+  </w:num>
+  <w:num w:numId="21">
+    <w:abstractNumId w:val="15"/>
+  </w:num>
+  <w:num w:numId="22">
+    <w:abstractNumId w:val="13"/>
+  </w:num>
+  <w:num w:numId="23">
+    <w:abstractNumId w:val="10"/>
+  </w:num>
+  <w:num w:numId="24">
+    <w:abstractNumId w:val="8"/>
+  </w:num>
+  <w:num w:numId="25">
+    <w:abstractNumId w:val="51"/>
+  </w:num>
+  <w:num w:numId="26">
+    <w:abstractNumId w:val="26"/>
+  </w:num>
+  <w:num w:numId="27">
     <w:abstractNumId w:val="21"/>
   </w:num>
-  <w:num w:numId="2">
-    <w:abstractNumId w:val="45"/>
+  <w:num w:numId="28">
+    <w:abstractNumId w:val="37"/>
   </w:num>
-  <w:num w:numId="3">
-    <w:abstractNumId w:val="42"/>
+  <w:num w:numId="29">
+    <w:abstractNumId w:val="39"/>
   </w:num>
-  <w:num w:numId="4">
-    <w:abstractNumId w:val="46"/>
+  <w:num w:numId="30">
+    <w:abstractNumId w:val="49"/>
   </w:num>
-  <w:num w:numId="5">
-    <w:abstractNumId w:val="3"/>
+  <w:num w:numId="31">
+    <w:abstractNumId w:val="24"/>
   </w:num>
-  <w:num w:numId="6">
-    <w:abstractNumId w:val="8"/>
+  <w:num w:numId="32">
+    <w:abstractNumId w:val="2"/>
   </w:num>
-  <w:num w:numId="7">
+  <w:num w:numId="33">
+    <w:abstractNumId w:val="44"/>
+  </w:num>
+  <w:num w:numId="34">
+    <w:abstractNumId w:val="1"/>
+  </w:num>
+  <w:num w:numId="35">
+    <w:abstractNumId w:val="9"/>
+  </w:num>
+  <w:num w:numId="36">
+    <w:abstractNumId w:val="11"/>
+  </w:num>
+  <w:num w:numId="37">
+    <w:abstractNumId w:val="43"/>
+  </w:num>
+  <w:num w:numId="38">
+    <w:abstractNumId w:val="17"/>
+  </w:num>
+  <w:num w:numId="39">
+    <w:abstractNumId w:val="48"/>
+  </w:num>
+  <w:num w:numId="40">
+    <w:abstractNumId w:val="14"/>
+  </w:num>
+  <w:num w:numId="41">
+    <w:abstractNumId w:val="20"/>
+  </w:num>
+  <w:num w:numId="42">
     <w:abstractNumId w:val="50"/>
   </w:num>
-  <w:num w:numId="8">
-    <w:abstractNumId w:val="41"/>
+  <w:num w:numId="43">
+    <w:abstractNumId w:val="32"/>
   </w:num>
-  <w:num w:numId="9">
+  <w:num w:numId="44">
+    <w:abstractNumId w:val="30"/>
+  </w:num>
+  <w:num w:numId="45">
+    <w:abstractNumId w:val="28"/>
+  </w:num>
+  <w:num w:numId="46">
+    <w:abstractNumId w:val="0"/>
+  </w:num>
+  <w:num w:numId="47">
+    <w:abstractNumId w:val="36"/>
+  </w:num>
+  <w:num w:numId="48">
     <w:abstractNumId w:val="40"/>
   </w:num>
-  <w:num w:numId="10">
-    <w:abstractNumId w:val="47"/>
+  <w:num w:numId="49">
+    <w:abstractNumId w:val="33"/>
   </w:num>
-  <w:num w:numId="11">
-    <w:abstractNumId w:val="38"/>
-  </w:num>
-  <w:num w:numId="12">
-    <w:abstractNumId w:val="11"/>
-  </w:num>
-  <w:num w:numId="13">
-    <w:abstractNumId w:val="1"/>
-  </w:num>
-  <w:num w:numId="14">
-    <w:abstractNumId w:val="35"/>
-  </w:num>
-  <w:num w:numId="15">
-    <w:abstractNumId w:val="0"/>
-  </w:num>
-  <w:num w:numId="16">
-    <w:abstractNumId w:val="23"/>
-  </w:num>
-  <w:num w:numId="17">
-    <w:abstractNumId w:val="19"/>
-  </w:num>
-  <w:num w:numId="18">
-    <w:abstractNumId w:val="34"/>
-  </w:num>
-  <w:num w:numId="19">
-    <w:abstractNumId w:val="29"/>
-  </w:num>
-  <w:num w:numId="20">
-    <w:abstractNumId w:val="24"/>
-  </w:num>
-  <w:num w:numId="21">
+  <w:num w:numId="50">
     <w:abstractNumId w:val="12"/>
   </w:num>
-  <w:num w:numId="22">
-    <w:abstractNumId w:val="10"/>
-  </w:num>
-  <w:num w:numId="23">
-    <w:abstractNumId w:val="13"/>
-  </w:num>
-  <w:num w:numId="24">
-    <w:abstractNumId w:val="5"/>
-  </w:num>
-  <w:num w:numId="25">
-    <w:abstractNumId w:val="49"/>
-  </w:num>
-  <w:num w:numId="26">
-    <w:abstractNumId w:val="33"/>
-  </w:num>
-  <w:num w:numId="27">
-    <w:abstractNumId w:val="22"/>
-  </w:num>
-  <w:num w:numId="28">
-    <w:abstractNumId w:val="2"/>
-  </w:num>
-  <w:num w:numId="29">
-    <w:abstractNumId w:val="4"/>
-  </w:num>
-  <w:num w:numId="30">
-    <w:abstractNumId w:val="7"/>
-  </w:num>
-  <w:num w:numId="31">
-    <w:abstractNumId w:val="15"/>
-  </w:num>
-  <w:num w:numId="32">
-    <w:abstractNumId w:val="43"/>
-  </w:num>
-  <w:num w:numId="33">
-    <w:abstractNumId w:val="14"/>
-  </w:num>
-  <w:num w:numId="34">
-    <w:abstractNumId w:val="51"/>
-  </w:num>
-  <w:num w:numId="35">
-    <w:abstractNumId w:val="30"/>
-  </w:num>
-  <w:num w:numId="36">
-    <w:abstractNumId w:val="39"/>
-  </w:num>
-  <w:num w:numId="37">
-    <w:abstractNumId w:val="26"/>
-  </w:num>
-  <w:num w:numId="38">
-    <w:abstractNumId w:val="44"/>
-  </w:num>
-  <w:num w:numId="39">
-    <w:abstractNumId w:val="31"/>
-  </w:num>
-  <w:num w:numId="40">
-    <w:abstractNumId w:val="36"/>
-  </w:num>
-  <w:num w:numId="41">
-    <w:abstractNumId w:val="32"/>
-  </w:num>
-  <w:num w:numId="42">
-    <w:abstractNumId w:val="6"/>
-  </w:num>
-  <w:num w:numId="43">
-    <w:abstractNumId w:val="17"/>
-  </w:num>
-  <w:num w:numId="44">
-    <w:abstractNumId w:val="27"/>
-  </w:num>
-  <w:num w:numId="45">
-    <w:abstractNumId w:val="37"/>
-  </w:num>
-  <w:num w:numId="46">
-    <w:abstractNumId w:val="9"/>
-  </w:num>
-  <w:num w:numId="47">
-    <w:abstractNumId w:val="20"/>
-  </w:num>
-  <w:num w:numId="48">
-    <w:abstractNumId w:val="28"/>
-  </w:num>
-  <w:num w:numId="49">
+  <w:num w:numId="51">
     <w:abstractNumId w:val="16"/>
   </w:num>
-  <w:num w:numId="50">
-    <w:abstractNumId w:val="25"/>
-  </w:num>
-  <w:num w:numId="51">
-    <w:abstractNumId w:val="18"/>
-  </w:num>
   <w:num w:numId="52">
-    <w:abstractNumId w:val="48"/>
+    <w:abstractNumId w:val="5"/>
   </w:num>
   <w:numIdMacAtCleanup w:val="52"/>
 </w:numbering>

</xml_diff>

<commit_message>
Additional tweaks to statuses
</commit_message>
<xml_diff>
--- a/eCVI Version 2 Standard Contents.docx
+++ b/eCVI Version 2 Standard Contents.docx
@@ -97,7 +97,12 @@
       </w:r>
       <w:proofErr w:type="spellEnd"/>
       <w:r>
-        <w:t xml:space="preserve"> from attributes for Latitude and Longitude to single </w:t>
+        <w:t xml:space="preserve"> fro</w:t>
+      </w:r>
+      <w:bookmarkStart w:id="0" w:name="_GoBack"/>
+      <w:bookmarkEnd w:id="0"/>
+      <w:r>
+        <w:t xml:space="preserve">m attributes for Latitude and Longitude to single </w:t>
       </w:r>
       <w:proofErr w:type="gramStart"/>
       <w:r>
@@ -121,7 +126,7 @@
       </w:r>
       <w:proofErr w:type="spellEnd"/>
       <w:r>
-        <w:t xml:space="preserve">, Coordinates, and Statuses. </w:t>
+        <w:t xml:space="preserve">, Coordinates, and Statuses. 07/12/2018: Additional tweaks to statuses. </w:t>
       </w:r>
     </w:p>
     <w:p>
@@ -4158,7 +4163,7 @@
         <w:spacing w:before="100" w:beforeAutospacing="1" w:after="100" w:afterAutospacing="1" w:line="240" w:lineRule="auto"/>
       </w:pPr>
       <w:r>
-        <w:t xml:space="preserve">OFORID (What is this?) </w:t>
+        <w:t xml:space="preserve">NAME (Name?) </w:t>
       </w:r>
     </w:p>
     <w:p>
@@ -4170,7 +4175,7 @@
         <w:spacing w:before="100" w:beforeAutospacing="1" w:after="100" w:afterAutospacing="1" w:line="240" w:lineRule="auto"/>
       </w:pPr>
       <w:r>
-        <w:t xml:space="preserve">NAME (Name?) </w:t>
+        <w:t xml:space="preserve">SGFLID (Scrapie group flock ID) </w:t>
       </w:r>
     </w:p>
     <w:p>
@@ -4182,7 +4187,7 @@
         <w:spacing w:before="100" w:beforeAutospacing="1" w:after="100" w:afterAutospacing="1" w:line="240" w:lineRule="auto"/>
       </w:pPr>
       <w:r>
-        <w:t xml:space="preserve">SGFLID (Scrapie group flock ID) </w:t>
+        <w:t xml:space="preserve">NPIN (Swine PIN Tag) </w:t>
       </w:r>
     </w:p>
     <w:p>
@@ -4194,7 +4199,7 @@
         <w:spacing w:before="100" w:beforeAutospacing="1" w:after="100" w:afterAutospacing="1" w:line="240" w:lineRule="auto"/>
       </w:pPr>
       <w:r>
-        <w:t xml:space="preserve">NPIN (Swine PIN Tag) </w:t>
+        <w:t xml:space="preserve">TAT (Tattoo) </w:t>
       </w:r>
     </w:p>
     <w:p>
@@ -4206,18 +4211,6 @@
         <w:spacing w:before="100" w:beforeAutospacing="1" w:after="100" w:afterAutospacing="1" w:line="240" w:lineRule="auto"/>
       </w:pPr>
       <w:r>
-        <w:t xml:space="preserve">TAT (Tattoo) </w:t>
-      </w:r>
-    </w:p>
-    <w:p>
-      <w:pPr>
-        <w:numPr>
-          <w:ilvl w:val="1"/>
-          <w:numId w:val="32"/>
-        </w:numPr>
-        <w:spacing w:before="100" w:beforeAutospacing="1" w:after="100" w:afterAutospacing="1" w:line="240" w:lineRule="auto"/>
-      </w:pPr>
-      <w:r>
         <w:t xml:space="preserve">OTHER (We would like to always know the type but can't have captured them all.) </w:t>
       </w:r>
     </w:p>
@@ -4412,19 +4405,19 @@
           <w:b/>
           <w:bCs/>
         </w:rPr>
+        <w:t>Description</w:t>
+      </w:r>
+      <w:r>
+        <w:t xml:space="preserve">: Required </w:t>
+      </w:r>
+    </w:p>
+    <w:p>
+      <w:pPr>
+        <w:pStyle w:val="Heading3"/>
+      </w:pPr>
+      <w:proofErr w:type="spellStart"/>
+      <w:r>
         <w:lastRenderedPageBreak/>
-        <w:t>Description</w:t>
-      </w:r>
-      <w:r>
-        <w:t xml:space="preserve">: Required </w:t>
-      </w:r>
-    </w:p>
-    <w:p>
-      <w:pPr>
-        <w:pStyle w:val="Heading3"/>
-      </w:pPr>
-      <w:proofErr w:type="spellStart"/>
-      <w:r>
         <w:t>EquinePhotographs</w:t>
       </w:r>
       <w:proofErr w:type="spellEnd"/>
@@ -4693,11 +4686,11 @@
       <w:proofErr w:type="spellEnd"/>
       <w:proofErr w:type="gramEnd"/>
       <w:r>
-        <w:t xml:space="preserve"> optional number. Unit by default is "Number", as in a count. A different unit can be specified as an optional string (guidelines on </w:t>
+        <w:t xml:space="preserve"> optional number. Unit by default is "Number", as in a count. A different unit can be specified as an optional string (guidelines on standardized units?). Edge cases might require number to be a total weight of things like fish or shellfish. </w:t>
       </w:r>
       <w:r>
         <w:lastRenderedPageBreak/>
-        <w:t>standardized units?). Edge cases might require number to be a total weight of things like fish or shellfish. In those cases "number" may be a decimal. Age is optional and may be specified as either: a number of days, weeks, months or years plus the standard code for units (</w:t>
+        <w:t>In those cases "number" may be a decimal. Age is optional and may be specified as either: a number of days, weeks, months or years plus the standard code for units (</w:t>
       </w:r>
       <w:proofErr w:type="spellStart"/>
       <w:r>
@@ -5097,6 +5090,1029 @@
           <w:i w:val="0"/>
           <w:iCs w:val="0"/>
         </w:rPr>
+        <w:t>Child Elements</w:t>
+      </w:r>
+    </w:p>
+    <w:p>
+      <w:pPr>
+        <w:numPr>
+          <w:ilvl w:val="0"/>
+          <w:numId w:val="41"/>
+        </w:numPr>
+        <w:spacing w:before="100" w:beforeAutospacing="1" w:after="100" w:afterAutospacing="1" w:line="240" w:lineRule="auto"/>
+      </w:pPr>
+      <w:r>
+        <w:t xml:space="preserve">Either: </w:t>
+      </w:r>
+    </w:p>
+    <w:p>
+      <w:pPr>
+        <w:numPr>
+          <w:ilvl w:val="1"/>
+          <w:numId w:val="41"/>
+        </w:numPr>
+        <w:spacing w:before="100" w:beforeAutospacing="1" w:after="100" w:afterAutospacing="1" w:line="240" w:lineRule="auto"/>
+      </w:pPr>
+      <w:proofErr w:type="spellStart"/>
+      <w:r>
+        <w:rPr>
+          <w:b/>
+          <w:bCs/>
+        </w:rPr>
+        <w:lastRenderedPageBreak/>
+        <w:t>SpeciesCode</w:t>
+      </w:r>
+      <w:proofErr w:type="spellEnd"/>
+      <w:r>
+        <w:t xml:space="preserve">: Required </w:t>
+      </w:r>
+    </w:p>
+    <w:p>
+      <w:pPr>
+        <w:numPr>
+          <w:ilvl w:val="1"/>
+          <w:numId w:val="41"/>
+        </w:numPr>
+        <w:spacing w:before="100" w:beforeAutospacing="1" w:after="100" w:afterAutospacing="1" w:line="240" w:lineRule="auto"/>
+      </w:pPr>
+      <w:proofErr w:type="spellStart"/>
+      <w:r>
+        <w:rPr>
+          <w:b/>
+          <w:bCs/>
+        </w:rPr>
+        <w:t>SpeciesOther</w:t>
+      </w:r>
+      <w:proofErr w:type="spellEnd"/>
+      <w:r>
+        <w:t xml:space="preserve">: Required </w:t>
+      </w:r>
+    </w:p>
+    <w:p>
+      <w:pPr>
+        <w:numPr>
+          <w:ilvl w:val="0"/>
+          <w:numId w:val="41"/>
+        </w:numPr>
+        <w:spacing w:before="100" w:beforeAutospacing="1" w:after="100" w:afterAutospacing="1" w:line="240" w:lineRule="auto"/>
+      </w:pPr>
+      <w:proofErr w:type="spellStart"/>
+      <w:r>
+        <w:rPr>
+          <w:b/>
+          <w:bCs/>
+        </w:rPr>
+        <w:t>GroupLotID</w:t>
+      </w:r>
+      <w:proofErr w:type="spellEnd"/>
+      <w:r>
+        <w:t xml:space="preserve">: Optional </w:t>
+      </w:r>
+    </w:p>
+    <w:p>
+      <w:pPr>
+        <w:numPr>
+          <w:ilvl w:val="0"/>
+          <w:numId w:val="41"/>
+        </w:numPr>
+        <w:spacing w:before="100" w:beforeAutospacing="1" w:after="100" w:afterAutospacing="1" w:line="240" w:lineRule="auto"/>
+      </w:pPr>
+      <w:r>
+        <w:rPr>
+          <w:b/>
+          <w:bCs/>
+        </w:rPr>
+        <w:t>Test</w:t>
+      </w:r>
+      <w:r>
+        <w:t xml:space="preserve">: Optional, may repeat </w:t>
+      </w:r>
+    </w:p>
+    <w:p>
+      <w:pPr>
+        <w:numPr>
+          <w:ilvl w:val="0"/>
+          <w:numId w:val="41"/>
+        </w:numPr>
+        <w:spacing w:before="100" w:beforeAutospacing="1" w:after="100" w:afterAutospacing="1" w:line="240" w:lineRule="auto"/>
+      </w:pPr>
+      <w:r>
+        <w:rPr>
+          <w:b/>
+          <w:bCs/>
+        </w:rPr>
+        <w:t>Vaccination</w:t>
+      </w:r>
+      <w:r>
+        <w:t xml:space="preserve">: Optional, may repeat </w:t>
+      </w:r>
+    </w:p>
+    <w:p>
+      <w:pPr>
+        <w:pStyle w:val="Heading3"/>
+      </w:pPr>
+      <w:proofErr w:type="spellStart"/>
+      <w:r>
+        <w:t>SpeciesCode</w:t>
+      </w:r>
+      <w:proofErr w:type="spellEnd"/>
+    </w:p>
+    <w:p>
+      <w:r>
+        <w:t xml:space="preserve">For animals with official species codes, the code is required with optional text to add detail if necessary. </w:t>
+      </w:r>
+    </w:p>
+    <w:p>
+      <w:pPr>
+        <w:pStyle w:val="Heading4"/>
+      </w:pPr>
+      <w:r>
+        <w:rPr>
+          <w:i w:val="0"/>
+          <w:iCs w:val="0"/>
+        </w:rPr>
+        <w:t>Attributes</w:t>
+      </w:r>
+    </w:p>
+    <w:p>
+      <w:pPr>
+        <w:numPr>
+          <w:ilvl w:val="0"/>
+          <w:numId w:val="42"/>
+        </w:numPr>
+        <w:spacing w:before="100" w:beforeAutospacing="1" w:after="100" w:afterAutospacing="1" w:line="240" w:lineRule="auto"/>
+      </w:pPr>
+      <w:r>
+        <w:rPr>
+          <w:b/>
+          <w:bCs/>
+        </w:rPr>
+        <w:t>Code</w:t>
+      </w:r>
+      <w:r>
+        <w:t>: Required</w:t>
+      </w:r>
+      <w:r>
+        <w:br/>
+      </w:r>
+      <w:proofErr w:type="spellStart"/>
+      <w:r>
+        <w:rPr>
+          <w:i/>
+          <w:iCs/>
+        </w:rPr>
+        <w:t>SpeciesCodes</w:t>
+      </w:r>
+      <w:proofErr w:type="spellEnd"/>
+    </w:p>
+    <w:p>
+      <w:pPr>
+        <w:spacing w:before="100" w:beforeAutospacing="1" w:after="100" w:afterAutospacing="1"/>
+        <w:ind w:left="720"/>
+      </w:pPr>
+      <w:r>
+        <w:t xml:space="preserve">A subset of USDA species codes to support the most common eCVI usages. All other species can be sent as </w:t>
+      </w:r>
+      <w:proofErr w:type="spellStart"/>
+      <w:r>
+        <w:t>SpeciesOther</w:t>
+      </w:r>
+      <w:proofErr w:type="spellEnd"/>
+      <w:r>
+        <w:t xml:space="preserve"> which is not enumerated. </w:t>
+      </w:r>
+    </w:p>
+    <w:p>
+      <w:pPr>
+        <w:spacing w:before="100" w:beforeAutospacing="1" w:after="100" w:afterAutospacing="1"/>
+        <w:ind w:left="720"/>
+      </w:pPr>
+      <w:r>
+        <w:t xml:space="preserve">Values: </w:t>
+      </w:r>
+    </w:p>
+    <w:p>
+      <w:pPr>
+        <w:numPr>
+          <w:ilvl w:val="1"/>
+          <w:numId w:val="42"/>
+        </w:numPr>
+        <w:spacing w:before="100" w:beforeAutospacing="1" w:after="100" w:afterAutospacing="1" w:line="240" w:lineRule="auto"/>
+      </w:pPr>
+      <w:r>
+        <w:t xml:space="preserve">AQU ( Aquaculture) </w:t>
+      </w:r>
+    </w:p>
+    <w:p>
+      <w:pPr>
+        <w:numPr>
+          <w:ilvl w:val="1"/>
+          <w:numId w:val="42"/>
+        </w:numPr>
+        <w:spacing w:before="100" w:beforeAutospacing="1" w:after="100" w:afterAutospacing="1" w:line="240" w:lineRule="auto"/>
+      </w:pPr>
+      <w:r>
+        <w:t xml:space="preserve">BEF ( Beef) </w:t>
+      </w:r>
+    </w:p>
+    <w:p>
+      <w:pPr>
+        <w:numPr>
+          <w:ilvl w:val="1"/>
+          <w:numId w:val="42"/>
+        </w:numPr>
+        <w:spacing w:before="100" w:beforeAutospacing="1" w:after="100" w:afterAutospacing="1" w:line="240" w:lineRule="auto"/>
+      </w:pPr>
+      <w:r>
+        <w:t xml:space="preserve">BIS ( Bison) </w:t>
+      </w:r>
+    </w:p>
+    <w:p>
+      <w:pPr>
+        <w:numPr>
+          <w:ilvl w:val="1"/>
+          <w:numId w:val="42"/>
+        </w:numPr>
+        <w:spacing w:before="100" w:beforeAutospacing="1" w:after="100" w:afterAutospacing="1" w:line="240" w:lineRule="auto"/>
+      </w:pPr>
+      <w:r>
+        <w:t xml:space="preserve">BOV ( Bovine (Bison and Cattle)) </w:t>
+      </w:r>
+    </w:p>
+    <w:p>
+      <w:pPr>
+        <w:numPr>
+          <w:ilvl w:val="1"/>
+          <w:numId w:val="42"/>
+        </w:numPr>
+        <w:spacing w:before="100" w:beforeAutospacing="1" w:after="100" w:afterAutospacing="1" w:line="240" w:lineRule="auto"/>
+      </w:pPr>
+      <w:r>
+        <w:t xml:space="preserve">CAM </w:t>
+      </w:r>
+      <w:proofErr w:type="gramStart"/>
+      <w:r>
+        <w:t>( Camelid</w:t>
+      </w:r>
+      <w:proofErr w:type="gramEnd"/>
+      <w:r>
+        <w:t xml:space="preserve"> (Alpacas, Llamas, etc.)) </w:t>
+      </w:r>
+    </w:p>
+    <w:p>
+      <w:pPr>
+        <w:numPr>
+          <w:ilvl w:val="1"/>
+          <w:numId w:val="42"/>
+        </w:numPr>
+        <w:spacing w:before="100" w:beforeAutospacing="1" w:after="100" w:afterAutospacing="1" w:line="240" w:lineRule="auto"/>
+      </w:pPr>
+      <w:r>
+        <w:t xml:space="preserve">CAN ( Canine) </w:t>
+      </w:r>
+    </w:p>
+    <w:p>
+      <w:pPr>
+        <w:numPr>
+          <w:ilvl w:val="1"/>
+          <w:numId w:val="42"/>
+        </w:numPr>
+        <w:spacing w:before="100" w:beforeAutospacing="1" w:after="100" w:afterAutospacing="1" w:line="240" w:lineRule="auto"/>
+      </w:pPr>
+      <w:r>
+        <w:t xml:space="preserve">CAP ( Caprine (Goats)) </w:t>
+      </w:r>
+    </w:p>
+    <w:p>
+      <w:pPr>
+        <w:numPr>
+          <w:ilvl w:val="1"/>
+          <w:numId w:val="42"/>
+        </w:numPr>
+        <w:spacing w:before="100" w:beforeAutospacing="1" w:after="100" w:afterAutospacing="1" w:line="240" w:lineRule="auto"/>
+      </w:pPr>
+      <w:r>
+        <w:t xml:space="preserve">CER ( </w:t>
+      </w:r>
+      <w:proofErr w:type="spellStart"/>
+      <w:r>
+        <w:t>Cervids</w:t>
+      </w:r>
+      <w:proofErr w:type="spellEnd"/>
+      <w:r>
+        <w:t xml:space="preserve">) </w:t>
+      </w:r>
+    </w:p>
+    <w:p>
+      <w:pPr>
+        <w:numPr>
+          <w:ilvl w:val="1"/>
+          <w:numId w:val="42"/>
+        </w:numPr>
+        <w:spacing w:before="100" w:beforeAutospacing="1" w:after="100" w:afterAutospacing="1" w:line="240" w:lineRule="auto"/>
+      </w:pPr>
+      <w:r>
+        <w:t xml:space="preserve">CHI ( Chickens) </w:t>
+      </w:r>
+    </w:p>
+    <w:p>
+      <w:pPr>
+        <w:numPr>
+          <w:ilvl w:val="1"/>
+          <w:numId w:val="42"/>
+        </w:numPr>
+        <w:spacing w:before="100" w:beforeAutospacing="1" w:after="100" w:afterAutospacing="1" w:line="240" w:lineRule="auto"/>
+      </w:pPr>
+      <w:r>
+        <w:t xml:space="preserve">DAI ( Dairy) </w:t>
+      </w:r>
+    </w:p>
+    <w:p>
+      <w:pPr>
+        <w:numPr>
+          <w:ilvl w:val="1"/>
+          <w:numId w:val="42"/>
+        </w:numPr>
+        <w:spacing w:before="100" w:beforeAutospacing="1" w:after="100" w:afterAutospacing="1" w:line="240" w:lineRule="auto"/>
+      </w:pPr>
+      <w:r>
+        <w:t xml:space="preserve">EQU ( Equine (Horses, Mules, Donkeys, Burros)) </w:t>
+      </w:r>
+    </w:p>
+    <w:p>
+      <w:pPr>
+        <w:numPr>
+          <w:ilvl w:val="1"/>
+          <w:numId w:val="42"/>
+        </w:numPr>
+        <w:spacing w:before="100" w:beforeAutospacing="1" w:after="100" w:afterAutospacing="1" w:line="240" w:lineRule="auto"/>
+      </w:pPr>
+      <w:r>
+        <w:t xml:space="preserve">FEL ( Feline) </w:t>
+      </w:r>
+    </w:p>
+    <w:p>
+      <w:pPr>
+        <w:numPr>
+          <w:ilvl w:val="1"/>
+          <w:numId w:val="42"/>
+        </w:numPr>
+        <w:spacing w:before="100" w:beforeAutospacing="1" w:after="100" w:afterAutospacing="1" w:line="240" w:lineRule="auto"/>
+      </w:pPr>
+      <w:r>
+        <w:t xml:space="preserve">OVI ( Ovine (Sheep)) </w:t>
+      </w:r>
+    </w:p>
+    <w:p>
+      <w:pPr>
+        <w:numPr>
+          <w:ilvl w:val="1"/>
+          <w:numId w:val="42"/>
+        </w:numPr>
+        <w:spacing w:before="100" w:beforeAutospacing="1" w:after="100" w:afterAutospacing="1" w:line="240" w:lineRule="auto"/>
+      </w:pPr>
+      <w:r>
+        <w:t xml:space="preserve">POR ( Porcine (Swine)) </w:t>
+      </w:r>
+    </w:p>
+    <w:p>
+      <w:pPr>
+        <w:numPr>
+          <w:ilvl w:val="1"/>
+          <w:numId w:val="42"/>
+        </w:numPr>
+        <w:spacing w:before="100" w:beforeAutospacing="1" w:after="100" w:afterAutospacing="1" w:line="240" w:lineRule="auto"/>
+      </w:pPr>
+      <w:r>
+        <w:t xml:space="preserve">TUR ( Turkeys) </w:t>
+      </w:r>
+    </w:p>
+    <w:p>
+      <w:pPr>
+        <w:numPr>
+          <w:ilvl w:val="0"/>
+          <w:numId w:val="42"/>
+        </w:numPr>
+        <w:spacing w:before="100" w:beforeAutospacing="1" w:after="100" w:afterAutospacing="1" w:line="240" w:lineRule="auto"/>
+      </w:pPr>
+      <w:r>
+        <w:rPr>
+          <w:b/>
+          <w:bCs/>
+        </w:rPr>
+        <w:t>Text</w:t>
+      </w:r>
+      <w:r>
+        <w:t xml:space="preserve">: Optional </w:t>
+      </w:r>
+    </w:p>
+    <w:p>
+      <w:pPr>
+        <w:pStyle w:val="Heading3"/>
+      </w:pPr>
+      <w:proofErr w:type="spellStart"/>
+      <w:r>
+        <w:t>SpeciesOther</w:t>
+      </w:r>
+      <w:proofErr w:type="spellEnd"/>
+    </w:p>
+    <w:p>
+      <w:r>
+        <w:t xml:space="preserve">The species coded in the standard include only those commonly needed for regulatory action related to the movement. Many other official species codes can be found at http://???? Because not all systems may understand these other codes, human readable Text is required in addition to the code. For animals without an official species code, the code may be omitted the default value is OTH and text used to define the actual taxonomy is required. </w:t>
+      </w:r>
+    </w:p>
+    <w:p>
+      <w:pPr>
+        <w:pStyle w:val="Heading4"/>
+      </w:pPr>
+      <w:r>
+        <w:rPr>
+          <w:i w:val="0"/>
+          <w:iCs w:val="0"/>
+        </w:rPr>
+        <w:lastRenderedPageBreak/>
+        <w:t>Attributes</w:t>
+      </w:r>
+    </w:p>
+    <w:p>
+      <w:pPr>
+        <w:numPr>
+          <w:ilvl w:val="0"/>
+          <w:numId w:val="43"/>
+        </w:numPr>
+        <w:spacing w:before="100" w:beforeAutospacing="1" w:after="100" w:afterAutospacing="1" w:line="240" w:lineRule="auto"/>
+      </w:pPr>
+      <w:r>
+        <w:rPr>
+          <w:b/>
+          <w:bCs/>
+        </w:rPr>
+        <w:t>Code</w:t>
+      </w:r>
+      <w:r>
+        <w:t xml:space="preserve">: Optional </w:t>
+      </w:r>
+    </w:p>
+    <w:p>
+      <w:pPr>
+        <w:numPr>
+          <w:ilvl w:val="0"/>
+          <w:numId w:val="43"/>
+        </w:numPr>
+        <w:spacing w:before="100" w:beforeAutospacing="1" w:after="100" w:afterAutospacing="1" w:line="240" w:lineRule="auto"/>
+      </w:pPr>
+      <w:r>
+        <w:rPr>
+          <w:b/>
+          <w:bCs/>
+        </w:rPr>
+        <w:t>Text</w:t>
+      </w:r>
+      <w:r>
+        <w:t xml:space="preserve">: Required </w:t>
+      </w:r>
+    </w:p>
+    <w:p>
+      <w:pPr>
+        <w:pStyle w:val="Heading3"/>
+      </w:pPr>
+      <w:r>
+        <w:t>Test</w:t>
+      </w:r>
+    </w:p>
+    <w:p>
+      <w:r>
+        <w:t xml:space="preserve">Individual test results are included with each animal and reference via ID/IDREF an accession. For herd testing this allows one accession with many tests. For tests such as Equine Coggins tests that are one per accession it results in slight extra overhead. </w:t>
+      </w:r>
+    </w:p>
+    <w:p>
+      <w:pPr>
+        <w:pStyle w:val="Heading4"/>
+      </w:pPr>
+      <w:r>
+        <w:rPr>
+          <w:i w:val="0"/>
+          <w:iCs w:val="0"/>
+        </w:rPr>
+        <w:t>Attributes</w:t>
+      </w:r>
+    </w:p>
+    <w:p>
+      <w:pPr>
+        <w:numPr>
+          <w:ilvl w:val="0"/>
+          <w:numId w:val="44"/>
+        </w:numPr>
+        <w:spacing w:before="100" w:beforeAutospacing="1" w:after="100" w:afterAutospacing="1" w:line="240" w:lineRule="auto"/>
+      </w:pPr>
+      <w:proofErr w:type="spellStart"/>
+      <w:r>
+        <w:rPr>
+          <w:b/>
+          <w:bCs/>
+        </w:rPr>
+        <w:t>AccessionRef</w:t>
+      </w:r>
+      <w:proofErr w:type="spellEnd"/>
+      <w:r>
+        <w:t xml:space="preserve">: Required </w:t>
+      </w:r>
+    </w:p>
+    <w:p>
+      <w:pPr>
+        <w:numPr>
+          <w:ilvl w:val="0"/>
+          <w:numId w:val="44"/>
+        </w:numPr>
+        <w:spacing w:before="100" w:beforeAutospacing="1" w:after="100" w:afterAutospacing="1" w:line="240" w:lineRule="auto"/>
+      </w:pPr>
+      <w:proofErr w:type="spellStart"/>
+      <w:r>
+        <w:rPr>
+          <w:b/>
+          <w:bCs/>
+        </w:rPr>
+        <w:t>TestCode</w:t>
+      </w:r>
+      <w:proofErr w:type="spellEnd"/>
+      <w:r>
+        <w:t xml:space="preserve">: Required </w:t>
+      </w:r>
+    </w:p>
+    <w:p>
+      <w:pPr>
+        <w:pStyle w:val="Heading4"/>
+      </w:pPr>
+      <w:r>
+        <w:rPr>
+          <w:i w:val="0"/>
+          <w:iCs w:val="0"/>
+        </w:rPr>
+        <w:t>Child Elements</w:t>
+      </w:r>
+    </w:p>
+    <w:p>
+      <w:pPr>
+        <w:numPr>
+          <w:ilvl w:val="0"/>
+          <w:numId w:val="45"/>
+        </w:numPr>
+        <w:spacing w:before="100" w:beforeAutospacing="1" w:after="100" w:afterAutospacing="1" w:line="240" w:lineRule="auto"/>
+      </w:pPr>
+      <w:r>
+        <w:rPr>
+          <w:b/>
+          <w:bCs/>
+        </w:rPr>
+        <w:t>Result</w:t>
+      </w:r>
+      <w:r>
+        <w:t xml:space="preserve">: Required, may repeat </w:t>
+      </w:r>
+    </w:p>
+    <w:p>
+      <w:pPr>
+        <w:pStyle w:val="Heading3"/>
+      </w:pPr>
+      <w:r>
+        <w:t>Vaccination</w:t>
+      </w:r>
+    </w:p>
+    <w:p>
+      <w:r>
+        <w:t xml:space="preserve">Vaccination information for animal or group. For now the type of vaccine is left as a simple string. Ideally will become a coded value from a standard set. The date is optional but highly suggested. </w:t>
+      </w:r>
+    </w:p>
+    <w:p>
+      <w:pPr>
+        <w:pStyle w:val="Heading4"/>
+      </w:pPr>
+      <w:r>
+        <w:rPr>
+          <w:i w:val="0"/>
+          <w:iCs w:val="0"/>
+        </w:rPr>
+        <w:t>Attributes</w:t>
+      </w:r>
+    </w:p>
+    <w:p>
+      <w:pPr>
+        <w:numPr>
+          <w:ilvl w:val="0"/>
+          <w:numId w:val="46"/>
+        </w:numPr>
+        <w:spacing w:before="100" w:beforeAutospacing="1" w:after="100" w:afterAutospacing="1" w:line="240" w:lineRule="auto"/>
+      </w:pPr>
+      <w:r>
+        <w:rPr>
+          <w:b/>
+          <w:bCs/>
+        </w:rPr>
+        <w:t>Type</w:t>
+      </w:r>
+      <w:r>
+        <w:t xml:space="preserve">: Required </w:t>
+      </w:r>
+    </w:p>
+    <w:p>
+      <w:pPr>
+        <w:numPr>
+          <w:ilvl w:val="0"/>
+          <w:numId w:val="46"/>
+        </w:numPr>
+        <w:spacing w:before="100" w:beforeAutospacing="1" w:after="100" w:afterAutospacing="1" w:line="240" w:lineRule="auto"/>
+      </w:pPr>
+      <w:r>
+        <w:rPr>
+          <w:b/>
+          <w:bCs/>
+        </w:rPr>
+        <w:t>Date</w:t>
+      </w:r>
+      <w:r>
+        <w:t xml:space="preserve">: Optional </w:t>
+      </w:r>
+    </w:p>
+    <w:p>
+      <w:pPr>
+        <w:pStyle w:val="Heading3"/>
+      </w:pPr>
+      <w:r>
+        <w:t>Statements</w:t>
+      </w:r>
+    </w:p>
+    <w:p>
+      <w:r>
+        <w:t xml:space="preserve">Additional statements that may be required by various jurisdictions may be included here. These statements must not take the place of or modify the structured content found elsewhere in the standard. </w:t>
+      </w:r>
+    </w:p>
+    <w:p>
+      <w:pPr>
+        <w:pStyle w:val="Heading3"/>
+      </w:pPr>
+      <w:r>
+        <w:t>Attachment</w:t>
+      </w:r>
+    </w:p>
+    <w:p>
+      <w:r>
+        <w:t xml:space="preserve">Attachments can be used for text or binary additional information not specifically carried in one of the other Binary elements. Assumed to be from a file so Filename is required along with a reference to the Binary content. Be aware that receiving applications may ignore unknown or unexpected attachments. The actual binary content of the attachment is carried in the Binary element as are any other Binary fields. </w:t>
+      </w:r>
+      <w:proofErr w:type="spellStart"/>
+      <w:r>
+        <w:t>DocType</w:t>
+      </w:r>
+      <w:proofErr w:type="spellEnd"/>
+      <w:r>
+        <w:t xml:space="preserve"> is a required string. (</w:t>
+      </w:r>
+      <w:proofErr w:type="gramStart"/>
+      <w:r>
+        <w:t>put</w:t>
+      </w:r>
+      <w:proofErr w:type="gramEnd"/>
+      <w:r>
+        <w:t xml:space="preserve"> enumeration values in table somehow? Is this list adequate?). Filename is a required string. (Why require a file name? many may never have actually resided in a named file.) Comment is an optional string. (For what purpose?) </w:t>
+      </w:r>
+    </w:p>
+    <w:p>
+      <w:pPr>
+        <w:pStyle w:val="Heading4"/>
+      </w:pPr>
+      <w:r>
+        <w:rPr>
+          <w:i w:val="0"/>
+          <w:iCs w:val="0"/>
+        </w:rPr>
+        <w:lastRenderedPageBreak/>
+        <w:t>Attributes</w:t>
+      </w:r>
+    </w:p>
+    <w:p>
+      <w:pPr>
+        <w:numPr>
+          <w:ilvl w:val="0"/>
+          <w:numId w:val="47"/>
+        </w:numPr>
+        <w:spacing w:before="100" w:beforeAutospacing="1" w:after="100" w:afterAutospacing="1" w:line="240" w:lineRule="auto"/>
+      </w:pPr>
+      <w:proofErr w:type="spellStart"/>
+      <w:r>
+        <w:rPr>
+          <w:b/>
+          <w:bCs/>
+        </w:rPr>
+        <w:t>AttachmentRef</w:t>
+      </w:r>
+      <w:proofErr w:type="spellEnd"/>
+      <w:r>
+        <w:t xml:space="preserve">: Required </w:t>
+      </w:r>
+    </w:p>
+    <w:p>
+      <w:pPr>
+        <w:numPr>
+          <w:ilvl w:val="0"/>
+          <w:numId w:val="47"/>
+        </w:numPr>
+        <w:spacing w:before="100" w:beforeAutospacing="1" w:after="100" w:afterAutospacing="1" w:line="240" w:lineRule="auto"/>
+      </w:pPr>
+      <w:proofErr w:type="spellStart"/>
+      <w:r>
+        <w:rPr>
+          <w:b/>
+          <w:bCs/>
+        </w:rPr>
+        <w:t>DocType</w:t>
+      </w:r>
+      <w:proofErr w:type="spellEnd"/>
+      <w:r>
+        <w:t>: Required</w:t>
+      </w:r>
+      <w:r>
+        <w:br/>
+        <w:t xml:space="preserve">Values: </w:t>
+      </w:r>
+    </w:p>
+    <w:p>
+      <w:pPr>
+        <w:numPr>
+          <w:ilvl w:val="1"/>
+          <w:numId w:val="47"/>
+        </w:numPr>
+        <w:spacing w:before="100" w:beforeAutospacing="1" w:after="100" w:afterAutospacing="1" w:line="240" w:lineRule="auto"/>
+      </w:pPr>
+      <w:r>
+        <w:t xml:space="preserve">Scanned Paper CVI (For sending an image of original paper CVI along with the extracted data. These may be image PDF or other image format. ) </w:t>
+      </w:r>
+    </w:p>
+    <w:p>
+      <w:pPr>
+        <w:numPr>
+          <w:ilvl w:val="1"/>
+          <w:numId w:val="47"/>
+        </w:numPr>
+        <w:spacing w:before="100" w:beforeAutospacing="1" w:after="100" w:afterAutospacing="1" w:line="240" w:lineRule="auto"/>
+      </w:pPr>
+      <w:r>
+        <w:t xml:space="preserve">Scanned Test Chart (For sending scanned test charts along with electronic CVI or extracted data. These may be image PDF or other image format. ) </w:t>
+      </w:r>
+    </w:p>
+    <w:p>
+      <w:pPr>
+        <w:numPr>
+          <w:ilvl w:val="1"/>
+          <w:numId w:val="47"/>
+        </w:numPr>
+        <w:spacing w:before="100" w:beforeAutospacing="1" w:after="100" w:afterAutospacing="1" w:line="240" w:lineRule="auto"/>
+      </w:pPr>
+      <w:r>
+        <w:t xml:space="preserve">PDF CVI (For sending data form PDF CVI along with extracted data. These would be Adobe PDF forms, or XFA forms. ) </w:t>
+      </w:r>
+    </w:p>
+    <w:p>
+      <w:pPr>
+        <w:numPr>
+          <w:ilvl w:val="1"/>
+          <w:numId w:val="47"/>
+        </w:numPr>
+        <w:spacing w:before="100" w:beforeAutospacing="1" w:after="100" w:afterAutospacing="1" w:line="240" w:lineRule="auto"/>
+      </w:pPr>
+      <w:r>
+        <w:t xml:space="preserve">PDF Test Chart (For sending data form PDF Test Chart along with electronic CVI or extracted data. These would be Adobe PDF forms, or XFA forms. ) </w:t>
+      </w:r>
+    </w:p>
+    <w:p>
+      <w:pPr>
+        <w:numPr>
+          <w:ilvl w:val="1"/>
+          <w:numId w:val="47"/>
+        </w:numPr>
+        <w:spacing w:before="100" w:beforeAutospacing="1" w:after="100" w:afterAutospacing="1" w:line="240" w:lineRule="auto"/>
+      </w:pPr>
+      <w:r>
+        <w:t xml:space="preserve">Other (All other uses.) </w:t>
+      </w:r>
+    </w:p>
+    <w:p>
+      <w:pPr>
+        <w:numPr>
+          <w:ilvl w:val="0"/>
+          <w:numId w:val="47"/>
+        </w:numPr>
+        <w:spacing w:before="100" w:beforeAutospacing="1" w:after="100" w:afterAutospacing="1" w:line="240" w:lineRule="auto"/>
+      </w:pPr>
+      <w:r>
+        <w:rPr>
+          <w:b/>
+          <w:bCs/>
+        </w:rPr>
+        <w:t>Filename</w:t>
+      </w:r>
+      <w:r>
+        <w:t xml:space="preserve">: Required </w:t>
+      </w:r>
+    </w:p>
+    <w:p>
+      <w:pPr>
+        <w:numPr>
+          <w:ilvl w:val="0"/>
+          <w:numId w:val="47"/>
+        </w:numPr>
+        <w:spacing w:before="100" w:beforeAutospacing="1" w:after="100" w:afterAutospacing="1" w:line="240" w:lineRule="auto"/>
+      </w:pPr>
+      <w:r>
+        <w:rPr>
+          <w:b/>
+          <w:bCs/>
+        </w:rPr>
+        <w:t>Comment</w:t>
+      </w:r>
+      <w:r>
+        <w:t xml:space="preserve">: Optional </w:t>
+      </w:r>
+    </w:p>
+    <w:p>
+      <w:pPr>
+        <w:pStyle w:val="Heading3"/>
+      </w:pPr>
+      <w:proofErr w:type="spellStart"/>
+      <w:r>
+        <w:t>MiscAttribute</w:t>
+      </w:r>
+      <w:proofErr w:type="spellEnd"/>
+    </w:p>
+    <w:p>
+      <w:r>
+        <w:t xml:space="preserve">Any additional information needed by specific implementations can be provided as name/value pairs represented as strings. These data must not be essential to proper understanding of the structured content of the standard data but only extend it. </w:t>
+      </w:r>
+    </w:p>
+    <w:p>
+      <w:pPr>
+        <w:pStyle w:val="Heading4"/>
+      </w:pPr>
+      <w:r>
+        <w:rPr>
+          <w:i w:val="0"/>
+          <w:iCs w:val="0"/>
+        </w:rPr>
+        <w:t>Attributes</w:t>
+      </w:r>
+    </w:p>
+    <w:p>
+      <w:pPr>
+        <w:numPr>
+          <w:ilvl w:val="0"/>
+          <w:numId w:val="48"/>
+        </w:numPr>
+        <w:spacing w:before="100" w:beforeAutospacing="1" w:after="100" w:afterAutospacing="1" w:line="240" w:lineRule="auto"/>
+      </w:pPr>
+      <w:r>
+        <w:rPr>
+          <w:b/>
+          <w:bCs/>
+        </w:rPr>
+        <w:t>Name</w:t>
+      </w:r>
+      <w:r>
+        <w:t xml:space="preserve">: Required </w:t>
+      </w:r>
+    </w:p>
+    <w:p>
+      <w:pPr>
+        <w:numPr>
+          <w:ilvl w:val="0"/>
+          <w:numId w:val="48"/>
+        </w:numPr>
+        <w:spacing w:before="100" w:beforeAutospacing="1" w:after="100" w:afterAutospacing="1" w:line="240" w:lineRule="auto"/>
+      </w:pPr>
+      <w:r>
+        <w:rPr>
+          <w:b/>
+          <w:bCs/>
+        </w:rPr>
+        <w:t>Value</w:t>
+      </w:r>
+      <w:r>
+        <w:t xml:space="preserve">: Required </w:t>
+      </w:r>
+    </w:p>
+    <w:p>
+      <w:pPr>
+        <w:pStyle w:val="Heading3"/>
+      </w:pPr>
+      <w:r>
+        <w:t>Binary</w:t>
+      </w:r>
+    </w:p>
+    <w:p>
+      <w:r>
+        <w:t xml:space="preserve">All binary content is included as Binary and referenced in specific elements by ID/IDREF. </w:t>
+      </w:r>
+    </w:p>
+    <w:p>
+      <w:pPr>
+        <w:pStyle w:val="Heading4"/>
+      </w:pPr>
+      <w:r>
+        <w:rPr>
+          <w:i w:val="0"/>
+          <w:iCs w:val="0"/>
+        </w:rPr>
+        <w:t>Attributes</w:t>
+      </w:r>
+    </w:p>
+    <w:p>
+      <w:pPr>
+        <w:numPr>
+          <w:ilvl w:val="0"/>
+          <w:numId w:val="49"/>
+        </w:numPr>
+        <w:spacing w:before="100" w:beforeAutospacing="1" w:after="100" w:afterAutospacing="1" w:line="240" w:lineRule="auto"/>
+      </w:pPr>
+      <w:r>
+        <w:rPr>
+          <w:b/>
+          <w:bCs/>
+        </w:rPr>
+        <w:t>ID</w:t>
+      </w:r>
+      <w:r>
+        <w:t xml:space="preserve">: Required </w:t>
+      </w:r>
+    </w:p>
+    <w:p>
+      <w:pPr>
+        <w:numPr>
+          <w:ilvl w:val="0"/>
+          <w:numId w:val="49"/>
+        </w:numPr>
+        <w:spacing w:before="100" w:beforeAutospacing="1" w:after="100" w:afterAutospacing="1" w:line="240" w:lineRule="auto"/>
+      </w:pPr>
+      <w:proofErr w:type="spellStart"/>
+      <w:r>
+        <w:rPr>
+          <w:b/>
+          <w:bCs/>
+        </w:rPr>
+        <w:t>MimeType</w:t>
+      </w:r>
+      <w:proofErr w:type="spellEnd"/>
+      <w:r>
+        <w:t>: Optional</w:t>
+      </w:r>
+      <w:r>
+        <w:br/>
+      </w:r>
+      <w:proofErr w:type="spellStart"/>
+      <w:r>
+        <w:rPr>
+          <w:i/>
+          <w:iCs/>
+        </w:rPr>
+        <w:t>MimeType</w:t>
+      </w:r>
+      <w:proofErr w:type="spellEnd"/>
+    </w:p>
+    <w:p>
+      <w:pPr>
+        <w:spacing w:before="100" w:beforeAutospacing="1" w:after="100" w:afterAutospacing="1"/>
+        <w:ind w:left="720"/>
+      </w:pPr>
+      <w:r>
+        <w:t xml:space="preserve">For complete information see: https://www.iana.org/assignments/media-types/media-types.xhtml. For common examples see: https://en.wikipedia.org/wiki/Media_type </w:t>
+      </w:r>
+    </w:p>
+    <w:p>
+      <w:pPr>
+        <w:spacing w:before="100" w:beforeAutospacing="1" w:after="100" w:afterAutospacing="1"/>
+        <w:ind w:left="720"/>
+      </w:pPr>
+      <w:r>
+        <w:t xml:space="preserve">Pattern(s): </w:t>
+      </w:r>
+    </w:p>
+    <w:p>
+      <w:pPr>
+        <w:numPr>
+          <w:ilvl w:val="1"/>
+          <w:numId w:val="49"/>
+        </w:numPr>
+        <w:spacing w:before="100" w:beforeAutospacing="1" w:after="100" w:afterAutospacing="1" w:line="240" w:lineRule="auto"/>
+      </w:pPr>
+      <w:r>
+        <w:t>.{1,127}/.{1,127}</w:t>
+      </w:r>
+    </w:p>
+    <w:p>
+      <w:pPr>
+        <w:pStyle w:val="Heading4"/>
+      </w:pPr>
+      <w:r>
+        <w:rPr>
+          <w:i w:val="0"/>
+          <w:iCs w:val="0"/>
+        </w:rPr>
         <w:lastRenderedPageBreak/>
         <w:t>Child Elements</w:t>
       </w:r>
@@ -5105,40 +6121,130 @@
       <w:pPr>
         <w:numPr>
           <w:ilvl w:val="0"/>
-          <w:numId w:val="41"/>
-        </w:numPr>
-        <w:spacing w:before="100" w:beforeAutospacing="1" w:after="100" w:afterAutospacing="1" w:line="240" w:lineRule="auto"/>
-      </w:pPr>
-      <w:r>
-        <w:t xml:space="preserve">Either: </w:t>
-      </w:r>
-    </w:p>
-    <w:p>
-      <w:pPr>
-        <w:numPr>
-          <w:ilvl w:val="1"/>
-          <w:numId w:val="41"/>
-        </w:numPr>
-        <w:spacing w:before="100" w:beforeAutospacing="1" w:after="100" w:afterAutospacing="1" w:line="240" w:lineRule="auto"/>
-      </w:pPr>
-      <w:proofErr w:type="spellStart"/>
+          <w:numId w:val="50"/>
+        </w:numPr>
+        <w:spacing w:before="100" w:beforeAutospacing="1" w:after="100" w:afterAutospacing="1" w:line="240" w:lineRule="auto"/>
+      </w:pPr>
       <w:r>
         <w:rPr>
           <w:b/>
           <w:bCs/>
         </w:rPr>
-        <w:t>SpeciesCode</w:t>
-      </w:r>
-      <w:proofErr w:type="spellEnd"/>
+        <w:t>Payload</w:t>
+      </w:r>
       <w:r>
         <w:t xml:space="preserve">: Required </w:t>
       </w:r>
     </w:p>
     <w:p>
       <w:pPr>
-        <w:numPr>
-          <w:ilvl w:val="1"/>
-          <w:numId w:val="41"/>
+        <w:pStyle w:val="Heading2"/>
+      </w:pPr>
+      <w:r>
+        <w:t>Defined Types:</w:t>
+      </w:r>
+    </w:p>
+    <w:p>
+      <w:pPr>
+        <w:pStyle w:val="Heading3"/>
+      </w:pPr>
+      <w:proofErr w:type="spellStart"/>
+      <w:r>
+        <w:t>PremType</w:t>
+      </w:r>
+      <w:proofErr w:type="spellEnd"/>
+    </w:p>
+    <w:p>
+      <w:proofErr w:type="spellStart"/>
+      <w:r>
+        <w:t>PremType</w:t>
+      </w:r>
+      <w:proofErr w:type="spellEnd"/>
+      <w:r>
+        <w:t xml:space="preserve"> is used for origin and destination, and must be actual physical (animal?) locations. </w:t>
+      </w:r>
+      <w:proofErr w:type="spellStart"/>
+      <w:r>
+        <w:t>PremId</w:t>
+      </w:r>
+      <w:proofErr w:type="spellEnd"/>
+      <w:r>
+        <w:t xml:space="preserve"> (see </w:t>
+      </w:r>
+      <w:proofErr w:type="spellStart"/>
+      <w:r>
+        <w:t>PremIdType</w:t>
+      </w:r>
+      <w:proofErr w:type="spellEnd"/>
+      <w:r>
+        <w:t xml:space="preserve">) is optional only if unavailable. </w:t>
+      </w:r>
+      <w:proofErr w:type="spellStart"/>
+      <w:r>
+        <w:t>PremName</w:t>
+      </w:r>
+      <w:proofErr w:type="spellEnd"/>
+      <w:r>
+        <w:t xml:space="preserve"> is an optional string. Address is required (see </w:t>
+      </w:r>
+      <w:proofErr w:type="spellStart"/>
+      <w:r>
+        <w:t>AddressType</w:t>
+      </w:r>
+      <w:proofErr w:type="spellEnd"/>
+      <w:r>
+        <w:t xml:space="preserve">). </w:t>
+      </w:r>
+      <w:proofErr w:type="spellStart"/>
+      <w:r>
+        <w:t>ProgramStatus</w:t>
+      </w:r>
+      <w:proofErr w:type="spellEnd"/>
+      <w:r>
+        <w:t xml:space="preserve"> (see </w:t>
+      </w:r>
+      <w:proofErr w:type="spellStart"/>
+      <w:r>
+        <w:t>ProgramStatusType</w:t>
+      </w:r>
+      <w:proofErr w:type="spellEnd"/>
+      <w:r>
+        <w:t xml:space="preserve">) is optional, but there is no limit on additional </w:t>
+      </w:r>
+      <w:proofErr w:type="spellStart"/>
+      <w:r>
+        <w:t>ProgramStatuses</w:t>
+      </w:r>
+      <w:proofErr w:type="spellEnd"/>
+      <w:r>
+        <w:t xml:space="preserve">. Person (see </w:t>
+      </w:r>
+      <w:proofErr w:type="spellStart"/>
+      <w:r>
+        <w:t>PersonType</w:t>
+      </w:r>
+      <w:proofErr w:type="spellEnd"/>
+      <w:r>
+        <w:t xml:space="preserve">) is required (why?), and there is no limit on additional Persons. </w:t>
+      </w:r>
+    </w:p>
+    <w:p>
+      <w:pPr>
+        <w:pStyle w:val="Heading4"/>
+      </w:pPr>
+      <w:r>
+        <w:rPr>
+          <w:i w:val="0"/>
+          <w:iCs w:val="0"/>
+        </w:rPr>
+        <w:t>Child Elements</w:t>
+      </w:r>
+    </w:p>
+    <w:p>
+      <w:pPr>
+        <w:numPr>
+          <w:ilvl w:val="0"/>
+          <w:numId w:val="51"/>
         </w:numPr>
         <w:spacing w:before="100" w:beforeAutospacing="1" w:after="100" w:afterAutospacing="1" w:line="240" w:lineRule="auto"/>
       </w:pPr>
@@ -5148,18 +6254,65 @@
           <w:b/>
           <w:bCs/>
         </w:rPr>
-        <w:t>SpeciesOther</w:t>
-      </w:r>
-      <w:proofErr w:type="spellEnd"/>
-      <w:r>
-        <w:t xml:space="preserve">: Required </w:t>
+        <w:t>PremId</w:t>
+      </w:r>
+      <w:proofErr w:type="spellEnd"/>
+      <w:r>
+        <w:t>: Optional</w:t>
+      </w:r>
+      <w:r>
+        <w:br/>
+      </w:r>
+      <w:proofErr w:type="spellStart"/>
+      <w:r>
+        <w:rPr>
+          <w:i/>
+          <w:iCs/>
+        </w:rPr>
+        <w:t>PremIdType</w:t>
+      </w:r>
+      <w:proofErr w:type="spellEnd"/>
+    </w:p>
+    <w:p>
+      <w:pPr>
+        <w:spacing w:before="100" w:beforeAutospacing="1" w:after="100" w:afterAutospacing="1"/>
+        <w:ind w:left="720"/>
+      </w:pPr>
+      <w:proofErr w:type="spellStart"/>
+      <w:r>
+        <w:t>PremIdType</w:t>
+      </w:r>
+      <w:proofErr w:type="spellEnd"/>
+      <w:r>
+        <w:t xml:space="preserve"> does minimal validation of true premises identifiers including both PINs (7 characters and LIDs (8 characters). Only nationally registered LIDs are appropriate. Implementing applications are highly encouraged to validate against the appropriate checksum logic. </w:t>
+      </w:r>
+    </w:p>
+    <w:p>
+      <w:pPr>
+        <w:spacing w:before="100" w:beforeAutospacing="1" w:after="100" w:afterAutospacing="1"/>
+        <w:ind w:left="720"/>
+      </w:pPr>
+      <w:r>
+        <w:t xml:space="preserve">Pattern(s): </w:t>
+      </w:r>
+    </w:p>
+    <w:p>
+      <w:pPr>
+        <w:numPr>
+          <w:ilvl w:val="1"/>
+          <w:numId w:val="51"/>
+        </w:numPr>
+        <w:spacing w:before="100" w:beforeAutospacing="1" w:after="100" w:afterAutospacing="1" w:line="240" w:lineRule="auto"/>
+      </w:pPr>
+      <w:r>
+        <w:t>[A-Z0-9]{6,8}</w:t>
       </w:r>
     </w:p>
     <w:p>
       <w:pPr>
         <w:numPr>
           <w:ilvl w:val="0"/>
-          <w:numId w:val="41"/>
+          <w:numId w:val="51"/>
         </w:numPr>
         <w:spacing w:before="100" w:beforeAutospacing="1" w:after="100" w:afterAutospacing="1" w:line="240" w:lineRule="auto"/>
       </w:pPr>
@@ -5169,7 +6322,7 @@
           <w:b/>
           <w:bCs/>
         </w:rPr>
-        <w:t>GroupLotID</w:t>
+        <w:t>PremName</w:t>
       </w:r>
       <w:proofErr w:type="spellEnd"/>
       <w:r>
@@ -5180,7 +6333,7 @@
       <w:pPr>
         <w:numPr>
           <w:ilvl w:val="0"/>
-          <w:numId w:val="41"/>
+          <w:numId w:val="51"/>
         </w:numPr>
         <w:spacing w:before="100" w:beforeAutospacing="1" w:after="100" w:afterAutospacing="1" w:line="240" w:lineRule="auto"/>
       </w:pPr>
@@ -5189,44 +6342,173 @@
           <w:b/>
           <w:bCs/>
         </w:rPr>
-        <w:t>Test</w:t>
-      </w:r>
-      <w:r>
-        <w:t xml:space="preserve">: Optional, may repeat </w:t>
+        <w:t>Address</w:t>
+      </w:r>
+      <w:r>
+        <w:t xml:space="preserve">: Required </w:t>
       </w:r>
     </w:p>
     <w:p>
       <w:pPr>
         <w:numPr>
           <w:ilvl w:val="0"/>
-          <w:numId w:val="41"/>
-        </w:numPr>
-        <w:spacing w:before="100" w:beforeAutospacing="1" w:after="100" w:afterAutospacing="1" w:line="240" w:lineRule="auto"/>
-      </w:pPr>
+          <w:numId w:val="51"/>
+        </w:numPr>
+        <w:spacing w:before="100" w:beforeAutospacing="1" w:after="100" w:afterAutospacing="1" w:line="240" w:lineRule="auto"/>
+      </w:pPr>
+      <w:proofErr w:type="spellStart"/>
       <w:r>
         <w:rPr>
           <w:b/>
           <w:bCs/>
         </w:rPr>
-        <w:t>Vaccination</w:t>
-      </w:r>
+        <w:t>StateZoneOrAreaStatus</w:t>
+      </w:r>
+      <w:proofErr w:type="spellEnd"/>
       <w:r>
         <w:t xml:space="preserve">: Optional, may repeat </w:t>
       </w:r>
     </w:p>
     <w:p>
       <w:pPr>
+        <w:numPr>
+          <w:ilvl w:val="0"/>
+          <w:numId w:val="51"/>
+        </w:numPr>
+        <w:spacing w:before="100" w:beforeAutospacing="1" w:after="100" w:afterAutospacing="1" w:line="240" w:lineRule="auto"/>
+      </w:pPr>
+      <w:proofErr w:type="spellStart"/>
+      <w:r>
+        <w:rPr>
+          <w:b/>
+          <w:bCs/>
+        </w:rPr>
+        <w:t>HerdOrFlockStatus</w:t>
+      </w:r>
+      <w:proofErr w:type="spellEnd"/>
+      <w:r>
+        <w:t xml:space="preserve">: Optional, may repeat </w:t>
+      </w:r>
+    </w:p>
+    <w:p>
+      <w:pPr>
+        <w:numPr>
+          <w:ilvl w:val="0"/>
+          <w:numId w:val="51"/>
+        </w:numPr>
+        <w:spacing w:before="100" w:beforeAutospacing="1" w:after="100" w:afterAutospacing="1" w:line="240" w:lineRule="auto"/>
+      </w:pPr>
+      <w:r>
+        <w:rPr>
+          <w:b/>
+          <w:bCs/>
+        </w:rPr>
+        <w:t>Person</w:t>
+      </w:r>
+      <w:r>
+        <w:t xml:space="preserve">: Optional, may repeat </w:t>
+      </w:r>
+    </w:p>
+    <w:p>
+      <w:pPr>
+        <w:spacing w:after="0"/>
+      </w:pPr>
+      <w:r>
+        <w:rPr>
+          <w:b/>
+          <w:bCs/>
+        </w:rPr>
+        <w:t xml:space="preserve">See: </w:t>
+      </w:r>
+      <w:r>
+        <w:rPr>
+          <w:i/>
+          <w:iCs/>
+        </w:rPr>
+        <w:t>Address</w:t>
+      </w:r>
+      <w:r>
+        <w:br/>
+      </w:r>
+      <w:r>
+        <w:rPr>
+          <w:b/>
+          <w:bCs/>
+        </w:rPr>
+        <w:t xml:space="preserve">See: </w:t>
+      </w:r>
+      <w:proofErr w:type="spellStart"/>
+      <w:r>
+        <w:rPr>
+          <w:i/>
+          <w:iCs/>
+        </w:rPr>
+        <w:t>StateZoneOrAreaStatus</w:t>
+      </w:r>
+      <w:proofErr w:type="spellEnd"/>
+      <w:r>
+        <w:br/>
+      </w:r>
+      <w:r>
+        <w:rPr>
+          <w:b/>
+          <w:bCs/>
+        </w:rPr>
+        <w:t xml:space="preserve">See: </w:t>
+      </w:r>
+      <w:proofErr w:type="spellStart"/>
+      <w:r>
+        <w:rPr>
+          <w:i/>
+          <w:iCs/>
+        </w:rPr>
+        <w:t>HerdOrFlockStatus</w:t>
+      </w:r>
+      <w:proofErr w:type="spellEnd"/>
+      <w:r>
+        <w:br/>
+      </w:r>
+      <w:r>
+        <w:rPr>
+          <w:b/>
+          <w:bCs/>
+        </w:rPr>
+        <w:t xml:space="preserve">See: </w:t>
+      </w:r>
+      <w:r>
+        <w:rPr>
+          <w:i/>
+          <w:iCs/>
+        </w:rPr>
+        <w:t>Person</w:t>
+      </w:r>
+    </w:p>
+    <w:p>
+      <w:pPr>
         <w:pStyle w:val="Heading3"/>
       </w:pPr>
       <w:proofErr w:type="spellStart"/>
       <w:r>
-        <w:t>SpeciesCode</w:t>
-      </w:r>
-      <w:proofErr w:type="spellEnd"/>
-    </w:p>
-    <w:p>
-      <w:r>
-        <w:t xml:space="preserve">For animals with official species codes, the code is required with optional text to add detail if necessary. </w:t>
+        <w:t>ContactType</w:t>
+      </w:r>
+      <w:proofErr w:type="spellEnd"/>
+    </w:p>
+    <w:p>
+      <w:proofErr w:type="spellStart"/>
+      <w:r>
+        <w:t>ContactType</w:t>
+      </w:r>
+      <w:proofErr w:type="spellEnd"/>
+      <w:r>
+        <w:t xml:space="preserve"> is used for consignor and consignee that may be actual physical locations or other postal addresses. The </w:t>
+      </w:r>
+      <w:proofErr w:type="spellStart"/>
+      <w:r>
+        <w:t>AddressBlock</w:t>
+      </w:r>
+      <w:proofErr w:type="spellEnd"/>
+      <w:r>
+        <w:t xml:space="preserve"> form of address is used for maximum flexibility because the actual location of contacts in less important than is the best available means of contact. </w:t>
       </w:r>
     </w:p>
     <w:p>
@@ -5238,29 +6520,57 @@
           <w:i w:val="0"/>
           <w:iCs w:val="0"/>
         </w:rPr>
-        <w:t>Attributes</w:t>
+        <w:lastRenderedPageBreak/>
+        <w:t>Child Elements</w:t>
       </w:r>
     </w:p>
     <w:p>
       <w:pPr>
         <w:numPr>
           <w:ilvl w:val="0"/>
-          <w:numId w:val="42"/>
-        </w:numPr>
-        <w:spacing w:before="100" w:beforeAutospacing="1" w:after="100" w:afterAutospacing="1" w:line="240" w:lineRule="auto"/>
-      </w:pPr>
+          <w:numId w:val="52"/>
+        </w:numPr>
+        <w:spacing w:before="100" w:beforeAutospacing="1" w:after="100" w:afterAutospacing="1" w:line="240" w:lineRule="auto"/>
+      </w:pPr>
+      <w:proofErr w:type="spellStart"/>
       <w:r>
         <w:rPr>
           <w:b/>
           <w:bCs/>
         </w:rPr>
-        <w:t>Code</w:t>
-      </w:r>
-      <w:r>
-        <w:t>: Required</w:t>
-      </w:r>
-      <w:r>
-        <w:br/>
+        <w:t>AddressBlock</w:t>
+      </w:r>
+      <w:proofErr w:type="spellEnd"/>
+      <w:r>
+        <w:t xml:space="preserve">: Optional </w:t>
+      </w:r>
+    </w:p>
+    <w:p>
+      <w:pPr>
+        <w:numPr>
+          <w:ilvl w:val="0"/>
+          <w:numId w:val="52"/>
+        </w:numPr>
+        <w:spacing w:before="100" w:beforeAutospacing="1" w:after="100" w:afterAutospacing="1" w:line="240" w:lineRule="auto"/>
+      </w:pPr>
+      <w:r>
+        <w:rPr>
+          <w:b/>
+          <w:bCs/>
+        </w:rPr>
+        <w:t>Person</w:t>
+      </w:r>
+      <w:r>
+        <w:t xml:space="preserve">: Required, may repeat </w:t>
+      </w:r>
+    </w:p>
+    <w:p>
+      <w:r>
+        <w:rPr>
+          <w:b/>
+          <w:bCs/>
+        </w:rPr>
+        <w:t xml:space="preserve">See: </w:t>
       </w:r>
       <w:proofErr w:type="spellStart"/>
       <w:r>
@@ -5268,1345 +6578,26 @@
           <w:i/>
           <w:iCs/>
         </w:rPr>
-        <w:t>SpeciesCodes</w:t>
-      </w:r>
-      <w:proofErr w:type="spellEnd"/>
-    </w:p>
-    <w:p>
-      <w:pPr>
-        <w:spacing w:before="100" w:beforeAutospacing="1" w:after="100" w:afterAutospacing="1"/>
-        <w:ind w:left="720"/>
-      </w:pPr>
-      <w:r>
-        <w:t xml:space="preserve">A subset of USDA species codes to support the most common eCVI usages. All other species can be sent as </w:t>
-      </w:r>
-      <w:proofErr w:type="spellStart"/>
-      <w:r>
-        <w:t>SpeciesOther</w:t>
-      </w:r>
-      <w:proofErr w:type="spellEnd"/>
-      <w:r>
-        <w:t xml:space="preserve"> which is not enumerated. </w:t>
-      </w:r>
-    </w:p>
-    <w:p>
-      <w:pPr>
-        <w:spacing w:before="100" w:beforeAutospacing="1" w:after="100" w:afterAutospacing="1"/>
-        <w:ind w:left="720"/>
-      </w:pPr>
-      <w:r>
-        <w:t xml:space="preserve">Values: </w:t>
-      </w:r>
-    </w:p>
-    <w:p>
-      <w:pPr>
-        <w:numPr>
-          <w:ilvl w:val="1"/>
-          <w:numId w:val="42"/>
-        </w:numPr>
-        <w:spacing w:before="100" w:beforeAutospacing="1" w:after="100" w:afterAutospacing="1" w:line="240" w:lineRule="auto"/>
-      </w:pPr>
-      <w:r>
-        <w:t xml:space="preserve">AQU ( Aquaculture) </w:t>
-      </w:r>
-    </w:p>
-    <w:p>
-      <w:pPr>
-        <w:numPr>
-          <w:ilvl w:val="1"/>
-          <w:numId w:val="42"/>
-        </w:numPr>
-        <w:spacing w:before="100" w:beforeAutospacing="1" w:after="100" w:afterAutospacing="1" w:line="240" w:lineRule="auto"/>
-      </w:pPr>
-      <w:r>
-        <w:t xml:space="preserve">BEF ( Beef) </w:t>
-      </w:r>
-    </w:p>
-    <w:p>
-      <w:pPr>
-        <w:numPr>
-          <w:ilvl w:val="1"/>
-          <w:numId w:val="42"/>
-        </w:numPr>
-        <w:spacing w:before="100" w:beforeAutospacing="1" w:after="100" w:afterAutospacing="1" w:line="240" w:lineRule="auto"/>
-      </w:pPr>
-      <w:r>
-        <w:t xml:space="preserve">BIS ( Bison) </w:t>
-      </w:r>
-    </w:p>
-    <w:p>
-      <w:pPr>
-        <w:numPr>
-          <w:ilvl w:val="1"/>
-          <w:numId w:val="42"/>
-        </w:numPr>
-        <w:spacing w:before="100" w:beforeAutospacing="1" w:after="100" w:afterAutospacing="1" w:line="240" w:lineRule="auto"/>
-      </w:pPr>
-      <w:r>
-        <w:t xml:space="preserve">BOV ( Bovine (Bison and Cattle)) </w:t>
-      </w:r>
-    </w:p>
-    <w:p>
-      <w:pPr>
-        <w:numPr>
-          <w:ilvl w:val="1"/>
-          <w:numId w:val="42"/>
-        </w:numPr>
-        <w:spacing w:before="100" w:beforeAutospacing="1" w:after="100" w:afterAutospacing="1" w:line="240" w:lineRule="auto"/>
-      </w:pPr>
-      <w:r>
-        <w:t xml:space="preserve">CAM </w:t>
-      </w:r>
-      <w:proofErr w:type="gramStart"/>
-      <w:r>
-        <w:t>( Camelid</w:t>
-      </w:r>
-      <w:proofErr w:type="gramEnd"/>
-      <w:r>
-        <w:t xml:space="preserve"> (Alpacas, Llamas, etc.)) </w:t>
-      </w:r>
-    </w:p>
-    <w:p>
-      <w:pPr>
-        <w:numPr>
-          <w:ilvl w:val="1"/>
-          <w:numId w:val="42"/>
-        </w:numPr>
-        <w:spacing w:before="100" w:beforeAutospacing="1" w:after="100" w:afterAutospacing="1" w:line="240" w:lineRule="auto"/>
-      </w:pPr>
-      <w:r>
-        <w:t xml:space="preserve">CAN ( Canine) </w:t>
-      </w:r>
-    </w:p>
-    <w:p>
-      <w:pPr>
-        <w:numPr>
-          <w:ilvl w:val="1"/>
-          <w:numId w:val="42"/>
-        </w:numPr>
-        <w:spacing w:before="100" w:beforeAutospacing="1" w:after="100" w:afterAutospacing="1" w:line="240" w:lineRule="auto"/>
-      </w:pPr>
-      <w:r>
-        <w:t xml:space="preserve">CAP ( Caprine (Goats)) </w:t>
-      </w:r>
-    </w:p>
-    <w:p>
-      <w:pPr>
-        <w:numPr>
-          <w:ilvl w:val="1"/>
-          <w:numId w:val="42"/>
-        </w:numPr>
-        <w:spacing w:before="100" w:beforeAutospacing="1" w:after="100" w:afterAutospacing="1" w:line="240" w:lineRule="auto"/>
-      </w:pPr>
-      <w:r>
-        <w:t xml:space="preserve">CER ( </w:t>
-      </w:r>
-      <w:proofErr w:type="spellStart"/>
-      <w:r>
-        <w:t>Cervids</w:t>
-      </w:r>
-      <w:proofErr w:type="spellEnd"/>
-      <w:r>
-        <w:t xml:space="preserve">) </w:t>
-      </w:r>
-    </w:p>
-    <w:p>
-      <w:pPr>
-        <w:numPr>
-          <w:ilvl w:val="1"/>
-          <w:numId w:val="42"/>
-        </w:numPr>
-        <w:spacing w:before="100" w:beforeAutospacing="1" w:after="100" w:afterAutospacing="1" w:line="240" w:lineRule="auto"/>
-      </w:pPr>
-      <w:r>
-        <w:t xml:space="preserve">CHI ( Chickens) </w:t>
-      </w:r>
-    </w:p>
-    <w:p>
-      <w:pPr>
-        <w:numPr>
-          <w:ilvl w:val="1"/>
-          <w:numId w:val="42"/>
-        </w:numPr>
-        <w:spacing w:before="100" w:beforeAutospacing="1" w:after="100" w:afterAutospacing="1" w:line="240" w:lineRule="auto"/>
-      </w:pPr>
-      <w:r>
-        <w:t xml:space="preserve">DAI ( Dairy) </w:t>
-      </w:r>
-    </w:p>
-    <w:p>
-      <w:pPr>
-        <w:numPr>
-          <w:ilvl w:val="1"/>
-          <w:numId w:val="42"/>
-        </w:numPr>
-        <w:spacing w:before="100" w:beforeAutospacing="1" w:after="100" w:afterAutospacing="1" w:line="240" w:lineRule="auto"/>
-      </w:pPr>
-      <w:r>
-        <w:t xml:space="preserve">EQU ( Equine (Horses, Mules, Donkeys, Burros)) </w:t>
-      </w:r>
-    </w:p>
-    <w:p>
-      <w:pPr>
-        <w:numPr>
-          <w:ilvl w:val="1"/>
-          <w:numId w:val="42"/>
-        </w:numPr>
-        <w:spacing w:before="100" w:beforeAutospacing="1" w:after="100" w:afterAutospacing="1" w:line="240" w:lineRule="auto"/>
-      </w:pPr>
-      <w:r>
-        <w:t xml:space="preserve">FEL ( Feline) </w:t>
-      </w:r>
-    </w:p>
-    <w:p>
-      <w:pPr>
-        <w:numPr>
-          <w:ilvl w:val="1"/>
-          <w:numId w:val="42"/>
-        </w:numPr>
-        <w:spacing w:before="100" w:beforeAutospacing="1" w:after="100" w:afterAutospacing="1" w:line="240" w:lineRule="auto"/>
-      </w:pPr>
-      <w:r>
-        <w:t xml:space="preserve">OVI ( Ovine (Sheep)) </w:t>
-      </w:r>
-    </w:p>
-    <w:p>
-      <w:pPr>
-        <w:numPr>
-          <w:ilvl w:val="1"/>
-          <w:numId w:val="42"/>
-        </w:numPr>
-        <w:spacing w:before="100" w:beforeAutospacing="1" w:after="100" w:afterAutospacing="1" w:line="240" w:lineRule="auto"/>
-      </w:pPr>
-      <w:r>
-        <w:t xml:space="preserve">POR ( Porcine (Swine)) </w:t>
-      </w:r>
-    </w:p>
-    <w:p>
-      <w:pPr>
-        <w:numPr>
-          <w:ilvl w:val="1"/>
-          <w:numId w:val="42"/>
-        </w:numPr>
-        <w:spacing w:before="100" w:beforeAutospacing="1" w:after="100" w:afterAutospacing="1" w:line="240" w:lineRule="auto"/>
-      </w:pPr>
-      <w:r>
-        <w:t xml:space="preserve">TUR ( Turkeys) </w:t>
-      </w:r>
-    </w:p>
-    <w:p>
-      <w:pPr>
-        <w:numPr>
-          <w:ilvl w:val="0"/>
-          <w:numId w:val="42"/>
-        </w:numPr>
-        <w:spacing w:before="100" w:beforeAutospacing="1" w:after="100" w:afterAutospacing="1" w:line="240" w:lineRule="auto"/>
-      </w:pPr>
+        <w:t>AddressBlock</w:t>
+      </w:r>
+      <w:proofErr w:type="spellEnd"/>
+      <w:r>
+        <w:br/>
+      </w:r>
       <w:r>
         <w:rPr>
           <w:b/>
           <w:bCs/>
         </w:rPr>
-        <w:t>Text</w:t>
-      </w:r>
-      <w:r>
-        <w:t xml:space="preserve">: Optional </w:t>
-      </w:r>
-    </w:p>
-    <w:p>
-      <w:pPr>
-        <w:pStyle w:val="Heading3"/>
-      </w:pPr>
-      <w:proofErr w:type="spellStart"/>
-      <w:r>
-        <w:t>SpeciesOther</w:t>
-      </w:r>
-      <w:proofErr w:type="spellEnd"/>
-    </w:p>
-    <w:p>
-      <w:r>
-        <w:t xml:space="preserve">The species coded in the standard include only those commonly needed for regulatory action related to the movement. Many other official species codes can be found at http://???? Because not all systems may understand these other codes, human readable Text is required in addition to the code. For animals without an official species code, the code may be omitted the default value is OTH and text used to define the actual taxonomy is required. </w:t>
-      </w:r>
-    </w:p>
-    <w:p>
-      <w:pPr>
-        <w:pStyle w:val="Heading4"/>
-      </w:pPr>
-      <w:r>
-        <w:rPr>
-          <w:i w:val="0"/>
-          <w:iCs w:val="0"/>
-        </w:rPr>
-        <w:lastRenderedPageBreak/>
-        <w:t>Attributes</w:t>
-      </w:r>
-    </w:p>
-    <w:p>
-      <w:pPr>
-        <w:numPr>
-          <w:ilvl w:val="0"/>
-          <w:numId w:val="43"/>
-        </w:numPr>
-        <w:spacing w:before="100" w:beforeAutospacing="1" w:after="100" w:afterAutospacing="1" w:line="240" w:lineRule="auto"/>
-      </w:pPr>
-      <w:r>
-        <w:rPr>
-          <w:b/>
-          <w:bCs/>
-        </w:rPr>
-        <w:t>Code</w:t>
-      </w:r>
-      <w:r>
-        <w:t xml:space="preserve">: Optional </w:t>
-      </w:r>
-    </w:p>
-    <w:p>
-      <w:pPr>
-        <w:numPr>
-          <w:ilvl w:val="0"/>
-          <w:numId w:val="43"/>
-        </w:numPr>
-        <w:spacing w:before="100" w:beforeAutospacing="1" w:after="100" w:afterAutospacing="1" w:line="240" w:lineRule="auto"/>
-      </w:pPr>
-      <w:r>
-        <w:rPr>
-          <w:b/>
-          <w:bCs/>
-        </w:rPr>
-        <w:t>Text</w:t>
-      </w:r>
-      <w:r>
-        <w:t xml:space="preserve">: Required </w:t>
-      </w:r>
-    </w:p>
-    <w:p>
-      <w:pPr>
-        <w:pStyle w:val="Heading3"/>
-      </w:pPr>
-      <w:r>
-        <w:t>Test</w:t>
-      </w:r>
-    </w:p>
-    <w:p>
-      <w:r>
-        <w:t xml:space="preserve">Individual test results are included with each animal and reference via ID/IDREF an accession. For herd testing this allows one accession with many tests. For tests such as Equine Coggins tests that are one per accession it results in slight extra overhead. </w:t>
-      </w:r>
-    </w:p>
-    <w:p>
-      <w:pPr>
-        <w:pStyle w:val="Heading4"/>
-      </w:pPr>
-      <w:r>
-        <w:rPr>
-          <w:i w:val="0"/>
-          <w:iCs w:val="0"/>
-        </w:rPr>
-        <w:t>Attributes</w:t>
-      </w:r>
-    </w:p>
-    <w:p>
-      <w:pPr>
-        <w:numPr>
-          <w:ilvl w:val="0"/>
-          <w:numId w:val="44"/>
-        </w:numPr>
-        <w:spacing w:before="100" w:beforeAutospacing="1" w:after="100" w:afterAutospacing="1" w:line="240" w:lineRule="auto"/>
-      </w:pPr>
-      <w:proofErr w:type="spellStart"/>
-      <w:r>
-        <w:rPr>
-          <w:b/>
-          <w:bCs/>
-        </w:rPr>
-        <w:t>AccessionRef</w:t>
-      </w:r>
-      <w:proofErr w:type="spellEnd"/>
-      <w:r>
-        <w:t xml:space="preserve">: Required </w:t>
-      </w:r>
-    </w:p>
-    <w:p>
-      <w:pPr>
-        <w:numPr>
-          <w:ilvl w:val="0"/>
-          <w:numId w:val="44"/>
-        </w:numPr>
-        <w:spacing w:before="100" w:beforeAutospacing="1" w:after="100" w:afterAutospacing="1" w:line="240" w:lineRule="auto"/>
-      </w:pPr>
-      <w:proofErr w:type="spellStart"/>
-      <w:r>
-        <w:rPr>
-          <w:b/>
-          <w:bCs/>
-        </w:rPr>
-        <w:t>TestCode</w:t>
-      </w:r>
-      <w:proofErr w:type="spellEnd"/>
-      <w:r>
-        <w:t xml:space="preserve">: Required </w:t>
-      </w:r>
-    </w:p>
-    <w:p>
-      <w:pPr>
-        <w:pStyle w:val="Heading4"/>
-      </w:pPr>
-      <w:r>
-        <w:rPr>
-          <w:i w:val="0"/>
-          <w:iCs w:val="0"/>
-        </w:rPr>
-        <w:t>Child Elements</w:t>
-      </w:r>
-    </w:p>
-    <w:p>
-      <w:pPr>
-        <w:numPr>
-          <w:ilvl w:val="0"/>
-          <w:numId w:val="45"/>
-        </w:numPr>
-        <w:spacing w:before="100" w:beforeAutospacing="1" w:after="100" w:afterAutospacing="1" w:line="240" w:lineRule="auto"/>
-      </w:pPr>
-      <w:r>
-        <w:rPr>
-          <w:b/>
-          <w:bCs/>
-        </w:rPr>
-        <w:t>Result</w:t>
-      </w:r>
-      <w:r>
-        <w:t xml:space="preserve">: Required, may repeat </w:t>
-      </w:r>
-    </w:p>
-    <w:p>
-      <w:pPr>
-        <w:pStyle w:val="Heading3"/>
-      </w:pPr>
-      <w:r>
-        <w:t>Vaccination</w:t>
-      </w:r>
-    </w:p>
-    <w:p>
-      <w:r>
-        <w:t xml:space="preserve">Vaccination information for animal or group. For now the type of vaccine is left as a simple string. Ideally will become a coded value from a standard set. The date is optional but highly suggested. </w:t>
-      </w:r>
-    </w:p>
-    <w:p>
-      <w:pPr>
-        <w:pStyle w:val="Heading4"/>
-      </w:pPr>
-      <w:r>
-        <w:rPr>
-          <w:i w:val="0"/>
-          <w:iCs w:val="0"/>
-        </w:rPr>
-        <w:t>Attributes</w:t>
-      </w:r>
-    </w:p>
-    <w:p>
-      <w:pPr>
-        <w:numPr>
-          <w:ilvl w:val="0"/>
-          <w:numId w:val="46"/>
-        </w:numPr>
-        <w:spacing w:before="100" w:beforeAutospacing="1" w:after="100" w:afterAutospacing="1" w:line="240" w:lineRule="auto"/>
-      </w:pPr>
-      <w:r>
-        <w:rPr>
-          <w:b/>
-          <w:bCs/>
-        </w:rPr>
-        <w:t>Type</w:t>
-      </w:r>
-      <w:r>
-        <w:t xml:space="preserve">: Required </w:t>
-      </w:r>
-    </w:p>
-    <w:p>
-      <w:pPr>
-        <w:numPr>
-          <w:ilvl w:val="0"/>
-          <w:numId w:val="46"/>
-        </w:numPr>
-        <w:spacing w:before="100" w:beforeAutospacing="1" w:after="100" w:afterAutospacing="1" w:line="240" w:lineRule="auto"/>
-      </w:pPr>
-      <w:r>
-        <w:rPr>
-          <w:b/>
-          <w:bCs/>
-        </w:rPr>
-        <w:t>Date</w:t>
-      </w:r>
-      <w:r>
-        <w:t xml:space="preserve">: Optional </w:t>
-      </w:r>
-    </w:p>
-    <w:p>
-      <w:pPr>
-        <w:pStyle w:val="Heading3"/>
-      </w:pPr>
-      <w:r>
-        <w:t>Statements</w:t>
-      </w:r>
-    </w:p>
-    <w:p>
-      <w:r>
-        <w:t xml:space="preserve">Additional statements that may be required by various jurisdictions may be included here. These statements must not take the place of or modify the structured content found elsewhere in the standard. </w:t>
-      </w:r>
-    </w:p>
-    <w:p>
-      <w:pPr>
-        <w:pStyle w:val="Heading3"/>
-      </w:pPr>
-      <w:r>
-        <w:t>Attachment</w:t>
-      </w:r>
-    </w:p>
-    <w:p>
-      <w:r>
-        <w:t xml:space="preserve">Attachments can be used for text or binary additional information not specifically carried in one of the other Binary elements. Assumed to be from a file so Filename is required along with a reference to the Binary content. Be aware that receiving applications may ignore unknown or unexpected attachments. The actual binary content of the attachment is carried in the Binary element as are any other Binary fields. </w:t>
-      </w:r>
-      <w:proofErr w:type="spellStart"/>
-      <w:r>
-        <w:t>DocType</w:t>
-      </w:r>
-      <w:proofErr w:type="spellEnd"/>
-      <w:r>
-        <w:t xml:space="preserve"> is a required string. (</w:t>
-      </w:r>
-      <w:proofErr w:type="gramStart"/>
-      <w:r>
-        <w:t>put</w:t>
-      </w:r>
-      <w:proofErr w:type="gramEnd"/>
-      <w:r>
-        <w:t xml:space="preserve"> enumeration values in table somehow? Is this list adequate?). Filename is a required string. (Why require a file name? many may never have actually resided in a named file.) Comment is an optional string. (For what purpose?) </w:t>
-      </w:r>
-    </w:p>
-    <w:p>
-      <w:pPr>
-        <w:pStyle w:val="Heading4"/>
-      </w:pPr>
-      <w:r>
-        <w:rPr>
-          <w:i w:val="0"/>
-          <w:iCs w:val="0"/>
-        </w:rPr>
-        <w:lastRenderedPageBreak/>
-        <w:t>Attributes</w:t>
-      </w:r>
-    </w:p>
-    <w:p>
-      <w:pPr>
-        <w:numPr>
-          <w:ilvl w:val="0"/>
-          <w:numId w:val="47"/>
-        </w:numPr>
-        <w:spacing w:before="100" w:beforeAutospacing="1" w:after="100" w:afterAutospacing="1" w:line="240" w:lineRule="auto"/>
-      </w:pPr>
-      <w:proofErr w:type="spellStart"/>
-      <w:r>
-        <w:rPr>
-          <w:b/>
-          <w:bCs/>
-        </w:rPr>
-        <w:t>AttachmentRef</w:t>
-      </w:r>
-      <w:proofErr w:type="spellEnd"/>
-      <w:r>
-        <w:t xml:space="preserve">: Required </w:t>
-      </w:r>
-    </w:p>
-    <w:p>
-      <w:pPr>
-        <w:numPr>
-          <w:ilvl w:val="0"/>
-          <w:numId w:val="47"/>
-        </w:numPr>
-        <w:spacing w:before="100" w:beforeAutospacing="1" w:after="100" w:afterAutospacing="1" w:line="240" w:lineRule="auto"/>
-      </w:pPr>
-      <w:proofErr w:type="spellStart"/>
-      <w:r>
-        <w:rPr>
-          <w:b/>
-          <w:bCs/>
-        </w:rPr>
-        <w:t>DocType</w:t>
-      </w:r>
-      <w:proofErr w:type="spellEnd"/>
-      <w:r>
-        <w:t>: Required</w:t>
-      </w:r>
-      <w:r>
-        <w:br/>
-        <w:t xml:space="preserve">Values: </w:t>
-      </w:r>
-    </w:p>
-    <w:p>
-      <w:pPr>
-        <w:numPr>
-          <w:ilvl w:val="1"/>
-          <w:numId w:val="47"/>
-        </w:numPr>
-        <w:spacing w:before="100" w:beforeAutospacing="1" w:after="100" w:afterAutospacing="1" w:line="240" w:lineRule="auto"/>
-      </w:pPr>
-      <w:r>
-        <w:t xml:space="preserve">Scanned Paper CVI (For sending an image of original paper CVI along with the extracted data. These may be image PDF or other image format. ) </w:t>
-      </w:r>
-    </w:p>
-    <w:p>
-      <w:pPr>
-        <w:numPr>
-          <w:ilvl w:val="1"/>
-          <w:numId w:val="47"/>
-        </w:numPr>
-        <w:spacing w:before="100" w:beforeAutospacing="1" w:after="100" w:afterAutospacing="1" w:line="240" w:lineRule="auto"/>
-      </w:pPr>
-      <w:r>
-        <w:t xml:space="preserve">Scanned Test Chart (For sending scanned test charts along with electronic CVI or extracted data. These may be image PDF or other image format. ) </w:t>
-      </w:r>
-    </w:p>
-    <w:p>
-      <w:pPr>
-        <w:numPr>
-          <w:ilvl w:val="1"/>
-          <w:numId w:val="47"/>
-        </w:numPr>
-        <w:spacing w:before="100" w:beforeAutospacing="1" w:after="100" w:afterAutospacing="1" w:line="240" w:lineRule="auto"/>
-      </w:pPr>
-      <w:r>
-        <w:t xml:space="preserve">PDF CVI (For sending data form PDF CVI along with extracted data. These would be Adobe PDF forms, or XFA forms. ) </w:t>
-      </w:r>
-    </w:p>
-    <w:p>
-      <w:pPr>
-        <w:numPr>
-          <w:ilvl w:val="1"/>
-          <w:numId w:val="47"/>
-        </w:numPr>
-        <w:spacing w:before="100" w:beforeAutospacing="1" w:after="100" w:afterAutospacing="1" w:line="240" w:lineRule="auto"/>
-      </w:pPr>
-      <w:r>
-        <w:t xml:space="preserve">PDF Test Chart (For sending data form PDF Test Chart along with electronic CVI or extracted data. These would be Adobe PDF forms, or XFA forms. ) </w:t>
-      </w:r>
-    </w:p>
-    <w:p>
-      <w:pPr>
-        <w:numPr>
-          <w:ilvl w:val="1"/>
-          <w:numId w:val="47"/>
-        </w:numPr>
-        <w:spacing w:before="100" w:beforeAutospacing="1" w:after="100" w:afterAutospacing="1" w:line="240" w:lineRule="auto"/>
-      </w:pPr>
-      <w:r>
-        <w:t xml:space="preserve">Other (All other uses.) </w:t>
-      </w:r>
-    </w:p>
-    <w:p>
-      <w:pPr>
-        <w:numPr>
-          <w:ilvl w:val="0"/>
-          <w:numId w:val="47"/>
-        </w:numPr>
-        <w:spacing w:before="100" w:beforeAutospacing="1" w:after="100" w:afterAutospacing="1" w:line="240" w:lineRule="auto"/>
-      </w:pPr>
-      <w:r>
-        <w:rPr>
-          <w:b/>
-          <w:bCs/>
-        </w:rPr>
-        <w:t>Filename</w:t>
-      </w:r>
-      <w:r>
-        <w:t xml:space="preserve">: Required </w:t>
-      </w:r>
-    </w:p>
-    <w:p>
-      <w:pPr>
-        <w:numPr>
-          <w:ilvl w:val="0"/>
-          <w:numId w:val="47"/>
-        </w:numPr>
-        <w:spacing w:before="100" w:beforeAutospacing="1" w:after="100" w:afterAutospacing="1" w:line="240" w:lineRule="auto"/>
-      </w:pPr>
-      <w:r>
-        <w:rPr>
-          <w:b/>
-          <w:bCs/>
-        </w:rPr>
-        <w:t>Comment</w:t>
-      </w:r>
-      <w:r>
-        <w:t xml:space="preserve">: Optional </w:t>
-      </w:r>
-    </w:p>
-    <w:p>
-      <w:pPr>
-        <w:pStyle w:val="Heading3"/>
-      </w:pPr>
-      <w:proofErr w:type="spellStart"/>
-      <w:r>
-        <w:t>MiscAttribute</w:t>
-      </w:r>
-      <w:proofErr w:type="spellEnd"/>
-    </w:p>
-    <w:p>
-      <w:r>
-        <w:t xml:space="preserve">Any additional information needed by specific implementations can be provided as name/value pairs represented as strings. These data must not be essential to proper understanding of the structured content of the standard data but only extend it. </w:t>
-      </w:r>
-    </w:p>
-    <w:p>
-      <w:pPr>
-        <w:pStyle w:val="Heading4"/>
-      </w:pPr>
-      <w:r>
-        <w:rPr>
-          <w:i w:val="0"/>
-          <w:iCs w:val="0"/>
-        </w:rPr>
-        <w:t>Attributes</w:t>
-      </w:r>
-    </w:p>
-    <w:p>
-      <w:pPr>
-        <w:numPr>
-          <w:ilvl w:val="0"/>
-          <w:numId w:val="48"/>
-        </w:numPr>
-        <w:spacing w:before="100" w:beforeAutospacing="1" w:after="100" w:afterAutospacing="1" w:line="240" w:lineRule="auto"/>
-      </w:pPr>
-      <w:r>
-        <w:rPr>
-          <w:b/>
-          <w:bCs/>
-        </w:rPr>
-        <w:t>Name</w:t>
-      </w:r>
-      <w:r>
-        <w:t xml:space="preserve">: Required </w:t>
-      </w:r>
-    </w:p>
-    <w:p>
-      <w:pPr>
-        <w:numPr>
-          <w:ilvl w:val="0"/>
-          <w:numId w:val="48"/>
-        </w:numPr>
-        <w:spacing w:before="100" w:beforeAutospacing="1" w:after="100" w:afterAutospacing="1" w:line="240" w:lineRule="auto"/>
-      </w:pPr>
-      <w:r>
-        <w:rPr>
-          <w:b/>
-          <w:bCs/>
-        </w:rPr>
-        <w:t>Value</w:t>
-      </w:r>
-      <w:r>
-        <w:t xml:space="preserve">: Required </w:t>
-      </w:r>
-    </w:p>
-    <w:p>
-      <w:pPr>
-        <w:pStyle w:val="Heading3"/>
-      </w:pPr>
-      <w:r>
-        <w:t>Binary</w:t>
-      </w:r>
-    </w:p>
-    <w:p>
-      <w:r>
-        <w:t xml:space="preserve">All binary content is included as Binary and referenced in specific elements by ID/IDREF. </w:t>
-      </w:r>
-    </w:p>
-    <w:p>
-      <w:pPr>
-        <w:pStyle w:val="Heading4"/>
-      </w:pPr>
-      <w:r>
-        <w:rPr>
-          <w:i w:val="0"/>
-          <w:iCs w:val="0"/>
-        </w:rPr>
-        <w:t>Attributes</w:t>
-      </w:r>
-    </w:p>
-    <w:p>
-      <w:pPr>
-        <w:numPr>
-          <w:ilvl w:val="0"/>
-          <w:numId w:val="49"/>
-        </w:numPr>
-        <w:spacing w:before="100" w:beforeAutospacing="1" w:after="100" w:afterAutospacing="1" w:line="240" w:lineRule="auto"/>
-      </w:pPr>
-      <w:r>
-        <w:rPr>
-          <w:b/>
-          <w:bCs/>
-        </w:rPr>
-        <w:t>ID</w:t>
-      </w:r>
-      <w:r>
-        <w:t xml:space="preserve">: Required </w:t>
-      </w:r>
-    </w:p>
-    <w:p>
-      <w:pPr>
-        <w:numPr>
-          <w:ilvl w:val="0"/>
-          <w:numId w:val="49"/>
-        </w:numPr>
-        <w:spacing w:before="100" w:beforeAutospacing="1" w:after="100" w:afterAutospacing="1" w:line="240" w:lineRule="auto"/>
-      </w:pPr>
-      <w:proofErr w:type="spellStart"/>
-      <w:r>
-        <w:rPr>
-          <w:b/>
-          <w:bCs/>
-        </w:rPr>
-        <w:t>MimeType</w:t>
-      </w:r>
-      <w:proofErr w:type="spellEnd"/>
-      <w:r>
-        <w:t>: Optional</w:t>
-      </w:r>
-      <w:r>
-        <w:br/>
-      </w:r>
-      <w:proofErr w:type="spellStart"/>
+        <w:t xml:space="preserve">See: </w:t>
+      </w:r>
       <w:r>
         <w:rPr>
           <w:i/>
           <w:iCs/>
         </w:rPr>
-        <w:t>MimeType</w:t>
-      </w:r>
-      <w:proofErr w:type="spellEnd"/>
-    </w:p>
-    <w:p>
-      <w:pPr>
-        <w:spacing w:before="100" w:beforeAutospacing="1" w:after="100" w:afterAutospacing="1"/>
-        <w:ind w:left="720"/>
-      </w:pPr>
-      <w:r>
-        <w:t xml:space="preserve">For complete information see: https://www.iana.org/assignments/media-types/media-types.xhtml. For common examples see: https://en.wikipedia.org/wiki/Media_type </w:t>
-      </w:r>
-    </w:p>
-    <w:p>
-      <w:pPr>
-        <w:spacing w:before="100" w:beforeAutospacing="1" w:after="100" w:afterAutospacing="1"/>
-        <w:ind w:left="720"/>
-      </w:pPr>
-      <w:r>
-        <w:t xml:space="preserve">Pattern(s): </w:t>
-      </w:r>
-    </w:p>
-    <w:p>
-      <w:pPr>
-        <w:numPr>
-          <w:ilvl w:val="1"/>
-          <w:numId w:val="49"/>
-        </w:numPr>
-        <w:spacing w:before="100" w:beforeAutospacing="1" w:after="100" w:afterAutospacing="1" w:line="240" w:lineRule="auto"/>
-      </w:pPr>
-      <w:r>
-        <w:t>.{1,127}/.{1,127}</w:t>
-      </w:r>
-    </w:p>
-    <w:p>
-      <w:pPr>
-        <w:pStyle w:val="Heading4"/>
-      </w:pPr>
-      <w:r>
-        <w:rPr>
-          <w:i w:val="0"/>
-          <w:iCs w:val="0"/>
-        </w:rPr>
-        <w:lastRenderedPageBreak/>
-        <w:t>Child Elements</w:t>
-      </w:r>
-    </w:p>
-    <w:p>
-      <w:pPr>
-        <w:numPr>
-          <w:ilvl w:val="0"/>
-          <w:numId w:val="50"/>
-        </w:numPr>
-        <w:spacing w:before="100" w:beforeAutospacing="1" w:after="100" w:afterAutospacing="1" w:line="240" w:lineRule="auto"/>
-      </w:pPr>
-      <w:r>
-        <w:rPr>
-          <w:b/>
-          <w:bCs/>
-        </w:rPr>
-        <w:t>Payload</w:t>
-      </w:r>
-      <w:r>
-        <w:t xml:space="preserve">: Required </w:t>
-      </w:r>
-    </w:p>
-    <w:p>
-      <w:pPr>
-        <w:pStyle w:val="Heading2"/>
-      </w:pPr>
-      <w:r>
-        <w:t>Defined Types:</w:t>
-      </w:r>
-    </w:p>
-    <w:p>
-      <w:pPr>
-        <w:pStyle w:val="Heading3"/>
-      </w:pPr>
-      <w:proofErr w:type="spellStart"/>
-      <w:r>
-        <w:t>PremType</w:t>
-      </w:r>
-      <w:proofErr w:type="spellEnd"/>
-    </w:p>
-    <w:p>
-      <w:proofErr w:type="spellStart"/>
-      <w:r>
-        <w:t>PremType</w:t>
-      </w:r>
-      <w:proofErr w:type="spellEnd"/>
-      <w:r>
-        <w:t xml:space="preserve"> is used for origin and destination, and must be actual physical (animal?) locations. </w:t>
-      </w:r>
-      <w:proofErr w:type="spellStart"/>
-      <w:r>
-        <w:t>PremId</w:t>
-      </w:r>
-      <w:proofErr w:type="spellEnd"/>
-      <w:r>
-        <w:t xml:space="preserve"> (see </w:t>
-      </w:r>
-      <w:proofErr w:type="spellStart"/>
-      <w:r>
-        <w:t>PremIdType</w:t>
-      </w:r>
-      <w:proofErr w:type="spellEnd"/>
-      <w:r>
-        <w:t xml:space="preserve">) is optional only if unavailable. </w:t>
-      </w:r>
-      <w:proofErr w:type="spellStart"/>
-      <w:r>
-        <w:t>PremName</w:t>
-      </w:r>
-      <w:proofErr w:type="spellEnd"/>
-      <w:r>
-        <w:t xml:space="preserve"> is an optional string. Address is required (see </w:t>
-      </w:r>
-      <w:proofErr w:type="spellStart"/>
-      <w:r>
-        <w:t>AddressType</w:t>
-      </w:r>
-      <w:proofErr w:type="spellEnd"/>
-      <w:r>
-        <w:t xml:space="preserve">). </w:t>
-      </w:r>
-      <w:proofErr w:type="spellStart"/>
-      <w:r>
-        <w:t>ProgramStatus</w:t>
-      </w:r>
-      <w:proofErr w:type="spellEnd"/>
-      <w:r>
-        <w:t xml:space="preserve"> (see </w:t>
-      </w:r>
-      <w:proofErr w:type="spellStart"/>
-      <w:r>
-        <w:t>ProgramStatusType</w:t>
-      </w:r>
-      <w:proofErr w:type="spellEnd"/>
-      <w:r>
-        <w:t xml:space="preserve">) is optional, but there is no limit on additional </w:t>
-      </w:r>
-      <w:proofErr w:type="spellStart"/>
-      <w:r>
-        <w:t>ProgramStatuses</w:t>
-      </w:r>
-      <w:proofErr w:type="spellEnd"/>
-      <w:r>
-        <w:t xml:space="preserve">. Person (see </w:t>
-      </w:r>
-      <w:proofErr w:type="spellStart"/>
-      <w:r>
-        <w:t>PersonType</w:t>
-      </w:r>
-      <w:proofErr w:type="spellEnd"/>
-      <w:r>
-        <w:t xml:space="preserve">) is required (why?), and there is no limit on additional Persons. </w:t>
-      </w:r>
-    </w:p>
-    <w:p>
-      <w:pPr>
-        <w:pStyle w:val="Heading4"/>
-      </w:pPr>
-      <w:r>
-        <w:rPr>
-          <w:i w:val="0"/>
-          <w:iCs w:val="0"/>
-        </w:rPr>
-        <w:t>Child Elements</w:t>
-      </w:r>
-    </w:p>
-    <w:p>
-      <w:pPr>
-        <w:numPr>
-          <w:ilvl w:val="0"/>
-          <w:numId w:val="51"/>
-        </w:numPr>
-        <w:spacing w:before="100" w:beforeAutospacing="1" w:after="100" w:afterAutospacing="1" w:line="240" w:lineRule="auto"/>
-      </w:pPr>
-      <w:proofErr w:type="spellStart"/>
-      <w:r>
-        <w:rPr>
-          <w:b/>
-          <w:bCs/>
-        </w:rPr>
-        <w:t>PremId</w:t>
-      </w:r>
-      <w:proofErr w:type="spellEnd"/>
-      <w:r>
-        <w:t>: Optional</w:t>
-      </w:r>
-      <w:r>
-        <w:br/>
-      </w:r>
-      <w:proofErr w:type="spellStart"/>
-      <w:r>
-        <w:rPr>
-          <w:i/>
-          <w:iCs/>
-        </w:rPr>
-        <w:t>PremIdType</w:t>
-      </w:r>
-      <w:proofErr w:type="spellEnd"/>
-    </w:p>
-    <w:p>
-      <w:pPr>
-        <w:spacing w:before="100" w:beforeAutospacing="1" w:after="100" w:afterAutospacing="1"/>
-        <w:ind w:left="720"/>
-      </w:pPr>
-      <w:proofErr w:type="spellStart"/>
-      <w:r>
-        <w:t>PremIdType</w:t>
-      </w:r>
-      <w:proofErr w:type="spellEnd"/>
-      <w:r>
-        <w:t xml:space="preserve"> does minimal validation of true premises identifiers including both PINs (7 characters and LIDs (8 characters). Only nationally registered LIDs are appropriate. Implementing applications are highly encouraged to validate against the appropriate checksum logic. </w:t>
-      </w:r>
-    </w:p>
-    <w:p>
-      <w:pPr>
-        <w:spacing w:before="100" w:beforeAutospacing="1" w:after="100" w:afterAutospacing="1"/>
-        <w:ind w:left="720"/>
-      </w:pPr>
-      <w:r>
-        <w:t xml:space="preserve">Pattern(s): </w:t>
-      </w:r>
-    </w:p>
-    <w:p>
-      <w:pPr>
-        <w:numPr>
-          <w:ilvl w:val="1"/>
-          <w:numId w:val="51"/>
-        </w:numPr>
-        <w:spacing w:before="100" w:beforeAutospacing="1" w:after="100" w:afterAutospacing="1" w:line="240" w:lineRule="auto"/>
-      </w:pPr>
-      <w:r>
-        <w:t>[A-Z0-9]{6,8}</w:t>
-      </w:r>
-    </w:p>
-    <w:p>
-      <w:pPr>
-        <w:numPr>
-          <w:ilvl w:val="0"/>
-          <w:numId w:val="51"/>
-        </w:numPr>
-        <w:spacing w:before="100" w:beforeAutospacing="1" w:after="100" w:afterAutospacing="1" w:line="240" w:lineRule="auto"/>
-      </w:pPr>
-      <w:proofErr w:type="spellStart"/>
-      <w:r>
-        <w:rPr>
-          <w:b/>
-          <w:bCs/>
-        </w:rPr>
-        <w:t>PremName</w:t>
-      </w:r>
-      <w:proofErr w:type="spellEnd"/>
-      <w:r>
-        <w:t xml:space="preserve">: Optional </w:t>
-      </w:r>
-    </w:p>
-    <w:p>
-      <w:pPr>
-        <w:numPr>
-          <w:ilvl w:val="0"/>
-          <w:numId w:val="51"/>
-        </w:numPr>
-        <w:spacing w:before="100" w:beforeAutospacing="1" w:after="100" w:afterAutospacing="1" w:line="240" w:lineRule="auto"/>
-      </w:pPr>
-      <w:r>
-        <w:rPr>
-          <w:b/>
-          <w:bCs/>
-        </w:rPr>
-        <w:t>Address</w:t>
-      </w:r>
-      <w:r>
-        <w:t xml:space="preserve">: Required </w:t>
-      </w:r>
-    </w:p>
-    <w:p>
-      <w:pPr>
-        <w:numPr>
-          <w:ilvl w:val="0"/>
-          <w:numId w:val="51"/>
-        </w:numPr>
-        <w:spacing w:before="100" w:beforeAutospacing="1" w:after="100" w:afterAutospacing="1" w:line="240" w:lineRule="auto"/>
-      </w:pPr>
-      <w:proofErr w:type="spellStart"/>
-      <w:r>
-        <w:rPr>
-          <w:b/>
-          <w:bCs/>
-        </w:rPr>
-        <w:t>StateZoneOrAreaStatus</w:t>
-      </w:r>
-      <w:proofErr w:type="spellEnd"/>
-      <w:r>
-        <w:t xml:space="preserve">: Optional, may repeat </w:t>
-      </w:r>
-    </w:p>
-    <w:p>
-      <w:pPr>
-        <w:numPr>
-          <w:ilvl w:val="0"/>
-          <w:numId w:val="51"/>
-        </w:numPr>
-        <w:spacing w:before="100" w:beforeAutospacing="1" w:after="100" w:afterAutospacing="1" w:line="240" w:lineRule="auto"/>
-      </w:pPr>
-      <w:proofErr w:type="spellStart"/>
-      <w:r>
-        <w:rPr>
-          <w:b/>
-          <w:bCs/>
-        </w:rPr>
-        <w:t>HerdOrFlockStatus</w:t>
-      </w:r>
-      <w:proofErr w:type="spellEnd"/>
-      <w:r>
-        <w:t xml:space="preserve">: Optional, may repeat </w:t>
-      </w:r>
-    </w:p>
-    <w:p>
-      <w:pPr>
-        <w:numPr>
-          <w:ilvl w:val="0"/>
-          <w:numId w:val="51"/>
-        </w:numPr>
-        <w:spacing w:before="100" w:beforeAutospacing="1" w:after="100" w:afterAutospacing="1" w:line="240" w:lineRule="auto"/>
-      </w:pPr>
-      <w:r>
-        <w:rPr>
-          <w:b/>
-          <w:bCs/>
-        </w:rPr>
         <w:t>Person</w:t>
       </w:r>
-      <w:r>
-        <w:t xml:space="preserve">: Optional, may repeat </w:t>
-      </w:r>
-    </w:p>
-    <w:p>
-      <w:pPr>
-        <w:spacing w:after="0"/>
-      </w:pPr>
-      <w:r>
-        <w:rPr>
-          <w:b/>
-          <w:bCs/>
-        </w:rPr>
-        <w:t xml:space="preserve">See: </w:t>
-      </w:r>
-      <w:r>
-        <w:rPr>
-          <w:i/>
-          <w:iCs/>
-        </w:rPr>
-        <w:t>Address</w:t>
-      </w:r>
-      <w:r>
-        <w:br/>
-      </w:r>
-      <w:r>
-        <w:rPr>
-          <w:b/>
-          <w:bCs/>
-        </w:rPr>
-        <w:t xml:space="preserve">See: </w:t>
-      </w:r>
-      <w:proofErr w:type="spellStart"/>
-      <w:r>
-        <w:rPr>
-          <w:i/>
-          <w:iCs/>
-        </w:rPr>
-        <w:t>StateZoneOrAreaStatus</w:t>
-      </w:r>
-      <w:proofErr w:type="spellEnd"/>
-      <w:r>
-        <w:br/>
-      </w:r>
-      <w:r>
-        <w:rPr>
-          <w:b/>
-          <w:bCs/>
-        </w:rPr>
-        <w:t xml:space="preserve">See: </w:t>
-      </w:r>
-      <w:proofErr w:type="spellStart"/>
-      <w:r>
-        <w:rPr>
-          <w:i/>
-          <w:iCs/>
-        </w:rPr>
-        <w:t>HerdOrFlockStatus</w:t>
-      </w:r>
-      <w:proofErr w:type="spellEnd"/>
-      <w:r>
-        <w:br/>
-      </w:r>
-      <w:r>
-        <w:rPr>
-          <w:b/>
-          <w:bCs/>
-        </w:rPr>
-        <w:t xml:space="preserve">See: </w:t>
-      </w:r>
-      <w:r>
-        <w:rPr>
-          <w:i/>
-          <w:iCs/>
-        </w:rPr>
-        <w:t>Person</w:t>
-      </w:r>
-    </w:p>
-    <w:p>
-      <w:pPr>
-        <w:pStyle w:val="Heading3"/>
-      </w:pPr>
-      <w:proofErr w:type="spellStart"/>
-      <w:r>
-        <w:t>ContactType</w:t>
-      </w:r>
-      <w:proofErr w:type="spellEnd"/>
-    </w:p>
-    <w:p>
-      <w:proofErr w:type="spellStart"/>
-      <w:r>
-        <w:t>ContactType</w:t>
-      </w:r>
-      <w:proofErr w:type="spellEnd"/>
-      <w:r>
-        <w:t xml:space="preserve"> is used for consignor and consignee that may be actual physical locations or other postal addresses. The </w:t>
-      </w:r>
-      <w:proofErr w:type="spellStart"/>
-      <w:r>
-        <w:t>AddressBlock</w:t>
-      </w:r>
-      <w:proofErr w:type="spellEnd"/>
-      <w:r>
-        <w:t xml:space="preserve"> form of address is used for maximum flexibility because the actual location of contacts in less important than is the best available means of contact. </w:t>
-      </w:r>
-    </w:p>
-    <w:p>
-      <w:pPr>
-        <w:pStyle w:val="Heading4"/>
-      </w:pPr>
-      <w:r>
-        <w:rPr>
-          <w:i w:val="0"/>
-          <w:iCs w:val="0"/>
-        </w:rPr>
-        <w:lastRenderedPageBreak/>
-        <w:t>Child Elements</w:t>
-      </w:r>
-    </w:p>
-    <w:p>
-      <w:pPr>
-        <w:numPr>
-          <w:ilvl w:val="0"/>
-          <w:numId w:val="52"/>
-        </w:numPr>
-        <w:spacing w:before="100" w:beforeAutospacing="1" w:after="100" w:afterAutospacing="1" w:line="240" w:lineRule="auto"/>
-      </w:pPr>
-      <w:proofErr w:type="spellStart"/>
-      <w:r>
-        <w:rPr>
-          <w:b/>
-          <w:bCs/>
-        </w:rPr>
-        <w:t>AddressBlock</w:t>
-      </w:r>
-      <w:proofErr w:type="spellEnd"/>
-      <w:r>
-        <w:t xml:space="preserve">: Optional </w:t>
-      </w:r>
-    </w:p>
-    <w:p>
-      <w:pPr>
-        <w:numPr>
-          <w:ilvl w:val="0"/>
-          <w:numId w:val="52"/>
-        </w:numPr>
-        <w:spacing w:before="100" w:beforeAutospacing="1" w:after="100" w:afterAutospacing="1" w:line="240" w:lineRule="auto"/>
-      </w:pPr>
-      <w:r>
-        <w:rPr>
-          <w:b/>
-          <w:bCs/>
-        </w:rPr>
-        <w:t>Person</w:t>
-      </w:r>
-      <w:r>
-        <w:t xml:space="preserve">: Required, may repeat </w:t>
-      </w:r>
-    </w:p>
-    <w:p>
-      <w:r>
-        <w:rPr>
-          <w:b/>
-          <w:bCs/>
-        </w:rPr>
-        <w:t xml:space="preserve">See: </w:t>
-      </w:r>
-      <w:proofErr w:type="spellStart"/>
-      <w:r>
-        <w:rPr>
-          <w:i/>
-          <w:iCs/>
-        </w:rPr>
-        <w:t>AddressBlock</w:t>
-      </w:r>
-      <w:proofErr w:type="spellEnd"/>
-      <w:r>
-        <w:br/>
-      </w:r>
-      <w:r>
-        <w:rPr>
-          <w:b/>
-          <w:bCs/>
-        </w:rPr>
-        <w:t xml:space="preserve">See: </w:t>
-      </w:r>
-      <w:r>
-        <w:rPr>
-          <w:i/>
-          <w:iCs/>
-        </w:rPr>
-        <w:t>Person</w:t>
-      </w:r>
-      <w:bookmarkStart w:id="0" w:name="_GoBack"/>
-      <w:bookmarkEnd w:id="0"/>
     </w:p>
     <w:sectPr>
       <w:pgSz w:w="12240" w:h="15840"/>
@@ -6621,9 +6612,9 @@
 <file path=word/numbering.xml><?xml version="1.0" encoding="utf-8"?>
 <w:numbering xmlns:wpc="http://schemas.microsoft.com/office/word/2010/wordprocessingCanvas" xmlns:mc="http://schemas.openxmlformats.org/markup-compatibility/2006" xmlns:o="urn:schemas-microsoft-com:office:office" xmlns:r="http://schemas.openxmlformats.org/officeDocument/2006/relationships" xmlns:m="http://schemas.openxmlformats.org/officeDocument/2006/math" xmlns:v="urn:schemas-microsoft-com:vml" xmlns:wp14="http://schemas.microsoft.com/office/word/2010/wordprocessingDrawing" xmlns:wp="http://schemas.openxmlformats.org/drawingml/2006/wordprocessingDrawing" xmlns:w10="urn:schemas-microsoft-com:office:word" xmlns:w="http://schemas.openxmlformats.org/wordprocessingml/2006/main" xmlns:w14="http://schemas.microsoft.com/office/word/2010/wordml" xmlns:w15="http://schemas.microsoft.com/office/word/2012/wordml" xmlns:wpg="http://schemas.microsoft.com/office/word/2010/wordprocessingGroup" xmlns:wpi="http://schemas.microsoft.com/office/word/2010/wordprocessingInk" xmlns:wne="http://schemas.microsoft.com/office/word/2006/wordml" xmlns:wps="http://schemas.microsoft.com/office/word/2010/wordprocessingShape" mc:Ignorable="w14 w15 wp14">
   <w:abstractNum w:abstractNumId="0" w15:restartNumberingAfterBreak="0">
-    <w:nsid w:val="01693EFE"/>
+    <w:nsid w:val="00323000"/>
     <w:multiLevelType w:val="multilevel"/>
-    <w:tmpl w:val="981E3A66"/>
+    <w:tmpl w:val="6278FEA6"/>
     <w:lvl w:ilvl="0">
       <w:start w:val="1"/>
       <w:numFmt w:val="bullet"/>
@@ -6770,9 +6761,9 @@
     </w:lvl>
   </w:abstractNum>
   <w:abstractNum w:abstractNumId="1" w15:restartNumberingAfterBreak="0">
-    <w:nsid w:val="01F83B85"/>
+    <w:nsid w:val="02274387"/>
     <w:multiLevelType w:val="multilevel"/>
-    <w:tmpl w:val="2BA60990"/>
+    <w:tmpl w:val="ABC413B2"/>
     <w:lvl w:ilvl="0">
       <w:start w:val="1"/>
       <w:numFmt w:val="bullet"/>
@@ -6919,9 +6910,9 @@
     </w:lvl>
   </w:abstractNum>
   <w:abstractNum w:abstractNumId="2" w15:restartNumberingAfterBreak="0">
-    <w:nsid w:val="05275D91"/>
+    <w:nsid w:val="03D1073B"/>
     <w:multiLevelType w:val="multilevel"/>
-    <w:tmpl w:val="8B98DBEE"/>
+    <w:tmpl w:val="065C7882"/>
     <w:lvl w:ilvl="0">
       <w:start w:val="1"/>
       <w:numFmt w:val="bullet"/>
@@ -6938,7 +6929,7 @@
         <w:sz w:val="20"/>
       </w:rPr>
     </w:lvl>
-    <w:lvl w:ilvl="1">
+    <w:lvl w:ilvl="1" w:tentative="1">
       <w:start w:val="1"/>
       <w:numFmt w:val="bullet"/>
       <w:lvlText w:val="o"/>
@@ -7068,9 +7059,9 @@
     </w:lvl>
   </w:abstractNum>
   <w:abstractNum w:abstractNumId="3" w15:restartNumberingAfterBreak="0">
-    <w:nsid w:val="067B3E9B"/>
+    <w:nsid w:val="062277E5"/>
     <w:multiLevelType w:val="multilevel"/>
-    <w:tmpl w:val="01DE1C88"/>
+    <w:tmpl w:val="E1D652DE"/>
     <w:lvl w:ilvl="0">
       <w:start w:val="1"/>
       <w:numFmt w:val="bullet"/>
@@ -7087,7 +7078,7 @@
         <w:sz w:val="20"/>
       </w:rPr>
     </w:lvl>
-    <w:lvl w:ilvl="1" w:tentative="1">
+    <w:lvl w:ilvl="1">
       <w:start w:val="1"/>
       <w:numFmt w:val="bullet"/>
       <w:lvlText w:val="o"/>
@@ -7217,9 +7208,9 @@
     </w:lvl>
   </w:abstractNum>
   <w:abstractNum w:abstractNumId="4" w15:restartNumberingAfterBreak="0">
-    <w:nsid w:val="067C6B9A"/>
+    <w:nsid w:val="092465D7"/>
     <w:multiLevelType w:val="multilevel"/>
-    <w:tmpl w:val="6E1699AC"/>
+    <w:tmpl w:val="6144E714"/>
     <w:lvl w:ilvl="0">
       <w:start w:val="1"/>
       <w:numFmt w:val="bullet"/>
@@ -7236,7 +7227,7 @@
         <w:sz w:val="20"/>
       </w:rPr>
     </w:lvl>
-    <w:lvl w:ilvl="1">
+    <w:lvl w:ilvl="1" w:tentative="1">
       <w:start w:val="1"/>
       <w:numFmt w:val="bullet"/>
       <w:lvlText w:val="o"/>
@@ -7366,9 +7357,9 @@
     </w:lvl>
   </w:abstractNum>
   <w:abstractNum w:abstractNumId="5" w15:restartNumberingAfterBreak="0">
-    <w:nsid w:val="0A965124"/>
+    <w:nsid w:val="0A0649B4"/>
     <w:multiLevelType w:val="multilevel"/>
-    <w:tmpl w:val="4B22D0AC"/>
+    <w:tmpl w:val="811CA718"/>
     <w:lvl w:ilvl="0">
       <w:start w:val="1"/>
       <w:numFmt w:val="bullet"/>
@@ -7515,9 +7506,9 @@
     </w:lvl>
   </w:abstractNum>
   <w:abstractNum w:abstractNumId="6" w15:restartNumberingAfterBreak="0">
-    <w:nsid w:val="11FC198C"/>
+    <w:nsid w:val="0B8F0BC4"/>
     <w:multiLevelType w:val="multilevel"/>
-    <w:tmpl w:val="72CCA00A"/>
+    <w:tmpl w:val="FCEA47A8"/>
     <w:lvl w:ilvl="0">
       <w:start w:val="1"/>
       <w:numFmt w:val="bullet"/>
@@ -7664,9 +7655,9 @@
     </w:lvl>
   </w:abstractNum>
   <w:abstractNum w:abstractNumId="7" w15:restartNumberingAfterBreak="0">
-    <w:nsid w:val="132A60C7"/>
+    <w:nsid w:val="0CB35164"/>
     <w:multiLevelType w:val="multilevel"/>
-    <w:tmpl w:val="207EF0CE"/>
+    <w:tmpl w:val="5BCAEEBA"/>
     <w:lvl w:ilvl="0">
       <w:start w:val="1"/>
       <w:numFmt w:val="bullet"/>
@@ -7813,9 +7804,9 @@
     </w:lvl>
   </w:abstractNum>
   <w:abstractNum w:abstractNumId="8" w15:restartNumberingAfterBreak="0">
-    <w:nsid w:val="14DD055A"/>
+    <w:nsid w:val="0F710613"/>
     <w:multiLevelType w:val="multilevel"/>
-    <w:tmpl w:val="1206CFFE"/>
+    <w:tmpl w:val="67EAE728"/>
     <w:lvl w:ilvl="0">
       <w:start w:val="1"/>
       <w:numFmt w:val="bullet"/>
@@ -7962,9 +7953,9 @@
     </w:lvl>
   </w:abstractNum>
   <w:abstractNum w:abstractNumId="9" w15:restartNumberingAfterBreak="0">
-    <w:nsid w:val="1ADA5E1F"/>
+    <w:nsid w:val="10ED7A36"/>
     <w:multiLevelType w:val="multilevel"/>
-    <w:tmpl w:val="06B0EEB2"/>
+    <w:tmpl w:val="725A41C0"/>
     <w:lvl w:ilvl="0">
       <w:start w:val="1"/>
       <w:numFmt w:val="bullet"/>
@@ -7981,7 +7972,7 @@
         <w:sz w:val="20"/>
       </w:rPr>
     </w:lvl>
-    <w:lvl w:ilvl="1" w:tentative="1">
+    <w:lvl w:ilvl="1">
       <w:start w:val="1"/>
       <w:numFmt w:val="bullet"/>
       <w:lvlText w:val="o"/>
@@ -8111,9 +8102,9 @@
     </w:lvl>
   </w:abstractNum>
   <w:abstractNum w:abstractNumId="10" w15:restartNumberingAfterBreak="0">
-    <w:nsid w:val="1BC213DB"/>
+    <w:nsid w:val="1214347D"/>
     <w:multiLevelType w:val="multilevel"/>
-    <w:tmpl w:val="DD1E419C"/>
+    <w:tmpl w:val="C94AA5EE"/>
     <w:lvl w:ilvl="0">
       <w:start w:val="1"/>
       <w:numFmt w:val="bullet"/>
@@ -8130,7 +8121,7 @@
         <w:sz w:val="20"/>
       </w:rPr>
     </w:lvl>
-    <w:lvl w:ilvl="1">
+    <w:lvl w:ilvl="1" w:tentative="1">
       <w:start w:val="1"/>
       <w:numFmt w:val="bullet"/>
       <w:lvlText w:val="o"/>
@@ -8260,9 +8251,9 @@
     </w:lvl>
   </w:abstractNum>
   <w:abstractNum w:abstractNumId="11" w15:restartNumberingAfterBreak="0">
-    <w:nsid w:val="1C5F282B"/>
+    <w:nsid w:val="164B6B68"/>
     <w:multiLevelType w:val="multilevel"/>
-    <w:tmpl w:val="844E2844"/>
+    <w:tmpl w:val="91D642C4"/>
     <w:lvl w:ilvl="0">
       <w:start w:val="1"/>
       <w:numFmt w:val="bullet"/>
@@ -8409,9 +8400,9 @@
     </w:lvl>
   </w:abstractNum>
   <w:abstractNum w:abstractNumId="12" w15:restartNumberingAfterBreak="0">
-    <w:nsid w:val="1F2A4C5A"/>
+    <w:nsid w:val="178B6446"/>
     <w:multiLevelType w:val="multilevel"/>
-    <w:tmpl w:val="BDB2D9FC"/>
+    <w:tmpl w:val="20CA5C10"/>
     <w:lvl w:ilvl="0">
       <w:start w:val="1"/>
       <w:numFmt w:val="bullet"/>
@@ -8428,7 +8419,7 @@
         <w:sz w:val="20"/>
       </w:rPr>
     </w:lvl>
-    <w:lvl w:ilvl="1" w:tentative="1">
+    <w:lvl w:ilvl="1">
       <w:start w:val="1"/>
       <w:numFmt w:val="bullet"/>
       <w:lvlText w:val="o"/>
@@ -8558,9 +8549,9 @@
     </w:lvl>
   </w:abstractNum>
   <w:abstractNum w:abstractNumId="13" w15:restartNumberingAfterBreak="0">
-    <w:nsid w:val="231F2458"/>
+    <w:nsid w:val="1BD74C8D"/>
     <w:multiLevelType w:val="multilevel"/>
-    <w:tmpl w:val="FFF60B4E"/>
+    <w:tmpl w:val="FDEC04A0"/>
     <w:lvl w:ilvl="0">
       <w:start w:val="1"/>
       <w:numFmt w:val="bullet"/>
@@ -8577,7 +8568,7 @@
         <w:sz w:val="20"/>
       </w:rPr>
     </w:lvl>
-    <w:lvl w:ilvl="1">
+    <w:lvl w:ilvl="1" w:tentative="1">
       <w:start w:val="1"/>
       <w:numFmt w:val="bullet"/>
       <w:lvlText w:val="o"/>
@@ -8707,9 +8698,9 @@
     </w:lvl>
   </w:abstractNum>
   <w:abstractNum w:abstractNumId="14" w15:restartNumberingAfterBreak="0">
-    <w:nsid w:val="246E54C4"/>
+    <w:nsid w:val="1EAA0492"/>
     <w:multiLevelType w:val="multilevel"/>
-    <w:tmpl w:val="5C463FB8"/>
+    <w:tmpl w:val="1D3E4AFA"/>
     <w:lvl w:ilvl="0">
       <w:start w:val="1"/>
       <w:numFmt w:val="bullet"/>
@@ -8856,9 +8847,9 @@
     </w:lvl>
   </w:abstractNum>
   <w:abstractNum w:abstractNumId="15" w15:restartNumberingAfterBreak="0">
-    <w:nsid w:val="26292756"/>
+    <w:nsid w:val="234139BB"/>
     <w:multiLevelType w:val="multilevel"/>
-    <w:tmpl w:val="93384980"/>
+    <w:tmpl w:val="FF2CE3F6"/>
     <w:lvl w:ilvl="0">
       <w:start w:val="1"/>
       <w:numFmt w:val="bullet"/>
@@ -9005,9 +8996,9 @@
     </w:lvl>
   </w:abstractNum>
   <w:abstractNum w:abstractNumId="16" w15:restartNumberingAfterBreak="0">
-    <w:nsid w:val="2C4345B6"/>
+    <w:nsid w:val="29112223"/>
     <w:multiLevelType w:val="multilevel"/>
-    <w:tmpl w:val="1E3E7A3E"/>
+    <w:tmpl w:val="B23E903A"/>
     <w:lvl w:ilvl="0">
       <w:start w:val="1"/>
       <w:numFmt w:val="bullet"/>
@@ -9024,7 +9015,7 @@
         <w:sz w:val="20"/>
       </w:rPr>
     </w:lvl>
-    <w:lvl w:ilvl="1">
+    <w:lvl w:ilvl="1" w:tentative="1">
       <w:start w:val="1"/>
       <w:numFmt w:val="bullet"/>
       <w:lvlText w:val="o"/>
@@ -9154,9 +9145,9 @@
     </w:lvl>
   </w:abstractNum>
   <w:abstractNum w:abstractNumId="17" w15:restartNumberingAfterBreak="0">
-    <w:nsid w:val="2F447A77"/>
+    <w:nsid w:val="29A851DC"/>
     <w:multiLevelType w:val="multilevel"/>
-    <w:tmpl w:val="D3BC4C38"/>
+    <w:tmpl w:val="7360AE3E"/>
     <w:lvl w:ilvl="0">
       <w:start w:val="1"/>
       <w:numFmt w:val="bullet"/>
@@ -9303,9 +9294,9 @@
     </w:lvl>
   </w:abstractNum>
   <w:abstractNum w:abstractNumId="18" w15:restartNumberingAfterBreak="0">
-    <w:nsid w:val="3040414A"/>
+    <w:nsid w:val="2A664B17"/>
     <w:multiLevelType w:val="multilevel"/>
-    <w:tmpl w:val="F818347A"/>
+    <w:tmpl w:val="CACED7F2"/>
     <w:lvl w:ilvl="0">
       <w:start w:val="1"/>
       <w:numFmt w:val="bullet"/>
@@ -9322,7 +9313,7 @@
         <w:sz w:val="20"/>
       </w:rPr>
     </w:lvl>
-    <w:lvl w:ilvl="1" w:tentative="1">
+    <w:lvl w:ilvl="1">
       <w:start w:val="1"/>
       <w:numFmt w:val="bullet"/>
       <w:lvlText w:val="o"/>
@@ -9452,9 +9443,9 @@
     </w:lvl>
   </w:abstractNum>
   <w:abstractNum w:abstractNumId="19" w15:restartNumberingAfterBreak="0">
-    <w:nsid w:val="30C07845"/>
+    <w:nsid w:val="35884E41"/>
     <w:multiLevelType w:val="multilevel"/>
-    <w:tmpl w:val="8D8257E0"/>
+    <w:tmpl w:val="9184E730"/>
     <w:lvl w:ilvl="0">
       <w:start w:val="1"/>
       <w:numFmt w:val="bullet"/>
@@ -9601,9 +9592,9 @@
     </w:lvl>
   </w:abstractNum>
   <w:abstractNum w:abstractNumId="20" w15:restartNumberingAfterBreak="0">
-    <w:nsid w:val="32983751"/>
+    <w:nsid w:val="368965C4"/>
     <w:multiLevelType w:val="multilevel"/>
-    <w:tmpl w:val="9724D2A4"/>
+    <w:tmpl w:val="B6E03A58"/>
     <w:lvl w:ilvl="0">
       <w:start w:val="1"/>
       <w:numFmt w:val="bullet"/>
@@ -9750,9 +9741,9 @@
     </w:lvl>
   </w:abstractNum>
   <w:abstractNum w:abstractNumId="21" w15:restartNumberingAfterBreak="0">
-    <w:nsid w:val="341676AB"/>
+    <w:nsid w:val="36DA0FCD"/>
     <w:multiLevelType w:val="multilevel"/>
-    <w:tmpl w:val="C396E21A"/>
+    <w:tmpl w:val="AD88ACAC"/>
     <w:lvl w:ilvl="0">
       <w:start w:val="1"/>
       <w:numFmt w:val="bullet"/>
@@ -9769,7 +9760,7 @@
         <w:sz w:val="20"/>
       </w:rPr>
     </w:lvl>
-    <w:lvl w:ilvl="1">
+    <w:lvl w:ilvl="1" w:tentative="1">
       <w:start w:val="1"/>
       <w:numFmt w:val="bullet"/>
       <w:lvlText w:val="o"/>
@@ -9899,9 +9890,9 @@
     </w:lvl>
   </w:abstractNum>
   <w:abstractNum w:abstractNumId="22" w15:restartNumberingAfterBreak="0">
-    <w:nsid w:val="37562371"/>
+    <w:nsid w:val="37514D0C"/>
     <w:multiLevelType w:val="multilevel"/>
-    <w:tmpl w:val="C498AE5A"/>
+    <w:tmpl w:val="182CAF38"/>
     <w:lvl w:ilvl="0">
       <w:start w:val="1"/>
       <w:numFmt w:val="bullet"/>
@@ -9918,7 +9909,7 @@
         <w:sz w:val="20"/>
       </w:rPr>
     </w:lvl>
-    <w:lvl w:ilvl="1" w:tentative="1">
+    <w:lvl w:ilvl="1">
       <w:start w:val="1"/>
       <w:numFmt w:val="bullet"/>
       <w:lvlText w:val="o"/>
@@ -10048,9 +10039,9 @@
     </w:lvl>
   </w:abstractNum>
   <w:abstractNum w:abstractNumId="23" w15:restartNumberingAfterBreak="0">
-    <w:nsid w:val="3C555464"/>
+    <w:nsid w:val="3D4D712B"/>
     <w:multiLevelType w:val="multilevel"/>
-    <w:tmpl w:val="6BD07802"/>
+    <w:tmpl w:val="7A1CDFF0"/>
     <w:lvl w:ilvl="0">
       <w:start w:val="1"/>
       <w:numFmt w:val="bullet"/>
@@ -10067,7 +10058,7 @@
         <w:sz w:val="20"/>
       </w:rPr>
     </w:lvl>
-    <w:lvl w:ilvl="1" w:tentative="1">
+    <w:lvl w:ilvl="1">
       <w:start w:val="1"/>
       <w:numFmt w:val="bullet"/>
       <w:lvlText w:val="o"/>
@@ -10197,9 +10188,9 @@
     </w:lvl>
   </w:abstractNum>
   <w:abstractNum w:abstractNumId="24" w15:restartNumberingAfterBreak="0">
-    <w:nsid w:val="3C5D69B0"/>
+    <w:nsid w:val="3D8678D4"/>
     <w:multiLevelType w:val="multilevel"/>
-    <w:tmpl w:val="9B103A58"/>
+    <w:tmpl w:val="74AEBA38"/>
     <w:lvl w:ilvl="0">
       <w:start w:val="1"/>
       <w:numFmt w:val="bullet"/>
@@ -10216,7 +10207,7 @@
         <w:sz w:val="20"/>
       </w:rPr>
     </w:lvl>
-    <w:lvl w:ilvl="1">
+    <w:lvl w:ilvl="1" w:tentative="1">
       <w:start w:val="1"/>
       <w:numFmt w:val="bullet"/>
       <w:lvlText w:val="o"/>
@@ -10346,9 +10337,9 @@
     </w:lvl>
   </w:abstractNum>
   <w:abstractNum w:abstractNumId="25" w15:restartNumberingAfterBreak="0">
-    <w:nsid w:val="3CE851A6"/>
+    <w:nsid w:val="3E1A3320"/>
     <w:multiLevelType w:val="multilevel"/>
-    <w:tmpl w:val="44CEFFA4"/>
+    <w:tmpl w:val="2B6C2FB0"/>
     <w:lvl w:ilvl="0">
       <w:start w:val="1"/>
       <w:numFmt w:val="bullet"/>
@@ -10495,9 +10486,9 @@
     </w:lvl>
   </w:abstractNum>
   <w:abstractNum w:abstractNumId="26" w15:restartNumberingAfterBreak="0">
-    <w:nsid w:val="40A407D8"/>
+    <w:nsid w:val="409B4821"/>
     <w:multiLevelType w:val="multilevel"/>
-    <w:tmpl w:val="3800C824"/>
+    <w:tmpl w:val="BAFABE06"/>
     <w:lvl w:ilvl="0">
       <w:start w:val="1"/>
       <w:numFmt w:val="bullet"/>
@@ -10514,7 +10505,7 @@
         <w:sz w:val="20"/>
       </w:rPr>
     </w:lvl>
-    <w:lvl w:ilvl="1" w:tentative="1">
+    <w:lvl w:ilvl="1">
       <w:start w:val="1"/>
       <w:numFmt w:val="bullet"/>
       <w:lvlText w:val="o"/>
@@ -10644,9 +10635,9 @@
     </w:lvl>
   </w:abstractNum>
   <w:abstractNum w:abstractNumId="27" w15:restartNumberingAfterBreak="0">
-    <w:nsid w:val="4179008F"/>
+    <w:nsid w:val="4D503650"/>
     <w:multiLevelType w:val="multilevel"/>
-    <w:tmpl w:val="414ED5F8"/>
+    <w:tmpl w:val="D89676FA"/>
     <w:lvl w:ilvl="0">
       <w:start w:val="1"/>
       <w:numFmt w:val="bullet"/>
@@ -10663,7 +10654,7 @@
         <w:sz w:val="20"/>
       </w:rPr>
     </w:lvl>
-    <w:lvl w:ilvl="1" w:tentative="1">
+    <w:lvl w:ilvl="1">
       <w:start w:val="1"/>
       <w:numFmt w:val="bullet"/>
       <w:lvlText w:val="o"/>
@@ -10793,9 +10784,9 @@
     </w:lvl>
   </w:abstractNum>
   <w:abstractNum w:abstractNumId="28" w15:restartNumberingAfterBreak="0">
-    <w:nsid w:val="428527CC"/>
+    <w:nsid w:val="4D876F57"/>
     <w:multiLevelType w:val="multilevel"/>
-    <w:tmpl w:val="CDAE2794"/>
+    <w:tmpl w:val="7CD80730"/>
     <w:lvl w:ilvl="0">
       <w:start w:val="1"/>
       <w:numFmt w:val="bullet"/>
@@ -10812,7 +10803,7 @@
         <w:sz w:val="20"/>
       </w:rPr>
     </w:lvl>
-    <w:lvl w:ilvl="1" w:tentative="1">
+    <w:lvl w:ilvl="1">
       <w:start w:val="1"/>
       <w:numFmt w:val="bullet"/>
       <w:lvlText w:val="o"/>
@@ -10942,9 +10933,9 @@
     </w:lvl>
   </w:abstractNum>
   <w:abstractNum w:abstractNumId="29" w15:restartNumberingAfterBreak="0">
-    <w:nsid w:val="436301D4"/>
+    <w:nsid w:val="55B727EC"/>
     <w:multiLevelType w:val="multilevel"/>
-    <w:tmpl w:val="8F3A0CA0"/>
+    <w:tmpl w:val="A936FCB2"/>
     <w:lvl w:ilvl="0">
       <w:start w:val="1"/>
       <w:numFmt w:val="bullet"/>
@@ -10961,7 +10952,7 @@
         <w:sz w:val="20"/>
       </w:rPr>
     </w:lvl>
-    <w:lvl w:ilvl="1">
+    <w:lvl w:ilvl="1" w:tentative="1">
       <w:start w:val="1"/>
       <w:numFmt w:val="bullet"/>
       <w:lvlText w:val="o"/>
@@ -11091,9 +11082,9 @@
     </w:lvl>
   </w:abstractNum>
   <w:abstractNum w:abstractNumId="30" w15:restartNumberingAfterBreak="0">
-    <w:nsid w:val="44035C75"/>
+    <w:nsid w:val="56972E3A"/>
     <w:multiLevelType w:val="multilevel"/>
-    <w:tmpl w:val="847AAFF2"/>
+    <w:tmpl w:val="4CD4ED50"/>
     <w:lvl w:ilvl="0">
       <w:start w:val="1"/>
       <w:numFmt w:val="bullet"/>
@@ -11240,9 +11231,9 @@
     </w:lvl>
   </w:abstractNum>
   <w:abstractNum w:abstractNumId="31" w15:restartNumberingAfterBreak="0">
-    <w:nsid w:val="4D253ACD"/>
+    <w:nsid w:val="578F47B4"/>
     <w:multiLevelType w:val="multilevel"/>
-    <w:tmpl w:val="FA6A4012"/>
+    <w:tmpl w:val="13FAD53C"/>
     <w:lvl w:ilvl="0">
       <w:start w:val="1"/>
       <w:numFmt w:val="bullet"/>
@@ -11259,7 +11250,7 @@
         <w:sz w:val="20"/>
       </w:rPr>
     </w:lvl>
-    <w:lvl w:ilvl="1" w:tentative="1">
+    <w:lvl w:ilvl="1">
       <w:start w:val="1"/>
       <w:numFmt w:val="bullet"/>
       <w:lvlText w:val="o"/>
@@ -11389,9 +11380,9 @@
     </w:lvl>
   </w:abstractNum>
   <w:abstractNum w:abstractNumId="32" w15:restartNumberingAfterBreak="0">
-    <w:nsid w:val="523D31E3"/>
+    <w:nsid w:val="5AC63708"/>
     <w:multiLevelType w:val="multilevel"/>
-    <w:tmpl w:val="0FC2FC34"/>
+    <w:tmpl w:val="DBDC1462"/>
     <w:lvl w:ilvl="0">
       <w:start w:val="1"/>
       <w:numFmt w:val="bullet"/>
@@ -11538,9 +11529,9 @@
     </w:lvl>
   </w:abstractNum>
   <w:abstractNum w:abstractNumId="33" w15:restartNumberingAfterBreak="0">
-    <w:nsid w:val="52B6549D"/>
+    <w:nsid w:val="5D084061"/>
     <w:multiLevelType w:val="multilevel"/>
-    <w:tmpl w:val="C9F2C9AA"/>
+    <w:tmpl w:val="2CAE5AEC"/>
     <w:lvl w:ilvl="0">
       <w:start w:val="1"/>
       <w:numFmt w:val="bullet"/>
@@ -11557,7 +11548,7 @@
         <w:sz w:val="20"/>
       </w:rPr>
     </w:lvl>
-    <w:lvl w:ilvl="1">
+    <w:lvl w:ilvl="1" w:tentative="1">
       <w:start w:val="1"/>
       <w:numFmt w:val="bullet"/>
       <w:lvlText w:val="o"/>
@@ -11687,9 +11678,9 @@
     </w:lvl>
   </w:abstractNum>
   <w:abstractNum w:abstractNumId="34" w15:restartNumberingAfterBreak="0">
-    <w:nsid w:val="5564216D"/>
+    <w:nsid w:val="5D6D63F2"/>
     <w:multiLevelType w:val="multilevel"/>
-    <w:tmpl w:val="26E43AB6"/>
+    <w:tmpl w:val="F8F8F8E0"/>
     <w:lvl w:ilvl="0">
       <w:start w:val="1"/>
       <w:numFmt w:val="bullet"/>
@@ -11706,7 +11697,7 @@
         <w:sz w:val="20"/>
       </w:rPr>
     </w:lvl>
-    <w:lvl w:ilvl="1" w:tentative="1">
+    <w:lvl w:ilvl="1">
       <w:start w:val="1"/>
       <w:numFmt w:val="bullet"/>
       <w:lvlText w:val="o"/>
@@ -11836,9 +11827,9 @@
     </w:lvl>
   </w:abstractNum>
   <w:abstractNum w:abstractNumId="35" w15:restartNumberingAfterBreak="0">
-    <w:nsid w:val="598A449D"/>
+    <w:nsid w:val="60F84D1E"/>
     <w:multiLevelType w:val="multilevel"/>
-    <w:tmpl w:val="02A8660A"/>
+    <w:tmpl w:val="8546464C"/>
     <w:lvl w:ilvl="0">
       <w:start w:val="1"/>
       <w:numFmt w:val="bullet"/>
@@ -11855,7 +11846,7 @@
         <w:sz w:val="20"/>
       </w:rPr>
     </w:lvl>
-    <w:lvl w:ilvl="1">
+    <w:lvl w:ilvl="1" w:tentative="1">
       <w:start w:val="1"/>
       <w:numFmt w:val="bullet"/>
       <w:lvlText w:val="o"/>
@@ -11985,9 +11976,9 @@
     </w:lvl>
   </w:abstractNum>
   <w:abstractNum w:abstractNumId="36" w15:restartNumberingAfterBreak="0">
-    <w:nsid w:val="5A1105B5"/>
+    <w:nsid w:val="612E64E1"/>
     <w:multiLevelType w:val="multilevel"/>
-    <w:tmpl w:val="259C1C0C"/>
+    <w:tmpl w:val="D4900FF6"/>
     <w:lvl w:ilvl="0">
       <w:start w:val="1"/>
       <w:numFmt w:val="bullet"/>
@@ -12004,7 +11995,7 @@
         <w:sz w:val="20"/>
       </w:rPr>
     </w:lvl>
-    <w:lvl w:ilvl="1">
+    <w:lvl w:ilvl="1" w:tentative="1">
       <w:start w:val="1"/>
       <w:numFmt w:val="bullet"/>
       <w:lvlText w:val="o"/>
@@ -12134,9 +12125,9 @@
     </w:lvl>
   </w:abstractNum>
   <w:abstractNum w:abstractNumId="37" w15:restartNumberingAfterBreak="0">
-    <w:nsid w:val="5C92264F"/>
+    <w:nsid w:val="62EF478A"/>
     <w:multiLevelType w:val="multilevel"/>
-    <w:tmpl w:val="DE4472A6"/>
+    <w:tmpl w:val="9EC67F1C"/>
     <w:lvl w:ilvl="0">
       <w:start w:val="1"/>
       <w:numFmt w:val="bullet"/>
@@ -12153,7 +12144,7 @@
         <w:sz w:val="20"/>
       </w:rPr>
     </w:lvl>
-    <w:lvl w:ilvl="1">
+    <w:lvl w:ilvl="1" w:tentative="1">
       <w:start w:val="1"/>
       <w:numFmt w:val="bullet"/>
       <w:lvlText w:val="o"/>
@@ -12283,9 +12274,9 @@
     </w:lvl>
   </w:abstractNum>
   <w:abstractNum w:abstractNumId="38" w15:restartNumberingAfterBreak="0">
-    <w:nsid w:val="5D7B7AD4"/>
+    <w:nsid w:val="63B14FC3"/>
     <w:multiLevelType w:val="multilevel"/>
-    <w:tmpl w:val="C45223C0"/>
+    <w:tmpl w:val="4C56E260"/>
     <w:lvl w:ilvl="0">
       <w:start w:val="1"/>
       <w:numFmt w:val="bullet"/>
@@ -12432,9 +12423,9 @@
     </w:lvl>
   </w:abstractNum>
   <w:abstractNum w:abstractNumId="39" w15:restartNumberingAfterBreak="0">
-    <w:nsid w:val="603E680A"/>
+    <w:nsid w:val="64456A9B"/>
     <w:multiLevelType w:val="multilevel"/>
-    <w:tmpl w:val="4D9A8D30"/>
+    <w:tmpl w:val="3334D392"/>
     <w:lvl w:ilvl="0">
       <w:start w:val="1"/>
       <w:numFmt w:val="bullet"/>
@@ -12581,9 +12572,9 @@
     </w:lvl>
   </w:abstractNum>
   <w:abstractNum w:abstractNumId="40" w15:restartNumberingAfterBreak="0">
-    <w:nsid w:val="6464195F"/>
+    <w:nsid w:val="64637B0C"/>
     <w:multiLevelType w:val="multilevel"/>
-    <w:tmpl w:val="056EC5FA"/>
+    <w:tmpl w:val="A61E52EE"/>
     <w:lvl w:ilvl="0">
       <w:start w:val="1"/>
       <w:numFmt w:val="bullet"/>
@@ -12730,9 +12721,9 @@
     </w:lvl>
   </w:abstractNum>
   <w:abstractNum w:abstractNumId="41" w15:restartNumberingAfterBreak="0">
-    <w:nsid w:val="653E50F5"/>
+    <w:nsid w:val="67447B26"/>
     <w:multiLevelType w:val="multilevel"/>
-    <w:tmpl w:val="3B98AB86"/>
+    <w:tmpl w:val="7CF8A8A8"/>
     <w:lvl w:ilvl="0">
       <w:start w:val="1"/>
       <w:numFmt w:val="bullet"/>
@@ -12749,7 +12740,7 @@
         <w:sz w:val="20"/>
       </w:rPr>
     </w:lvl>
-    <w:lvl w:ilvl="1" w:tentative="1">
+    <w:lvl w:ilvl="1">
       <w:start w:val="1"/>
       <w:numFmt w:val="bullet"/>
       <w:lvlText w:val="o"/>
@@ -12879,9 +12870,9 @@
     </w:lvl>
   </w:abstractNum>
   <w:abstractNum w:abstractNumId="42" w15:restartNumberingAfterBreak="0">
-    <w:nsid w:val="66370B1E"/>
+    <w:nsid w:val="6891476F"/>
     <w:multiLevelType w:val="multilevel"/>
-    <w:tmpl w:val="3B56E100"/>
+    <w:tmpl w:val="6C2EB518"/>
     <w:lvl w:ilvl="0">
       <w:start w:val="1"/>
       <w:numFmt w:val="bullet"/>
@@ -13028,9 +13019,9 @@
     </w:lvl>
   </w:abstractNum>
   <w:abstractNum w:abstractNumId="43" w15:restartNumberingAfterBreak="0">
-    <w:nsid w:val="66F17E7D"/>
+    <w:nsid w:val="6A824524"/>
     <w:multiLevelType w:val="multilevel"/>
-    <w:tmpl w:val="B4D25FEC"/>
+    <w:tmpl w:val="9286CA3C"/>
     <w:lvl w:ilvl="0">
       <w:start w:val="1"/>
       <w:numFmt w:val="bullet"/>
@@ -13047,7 +13038,7 @@
         <w:sz w:val="20"/>
       </w:rPr>
     </w:lvl>
-    <w:lvl w:ilvl="1" w:tentative="1">
+    <w:lvl w:ilvl="1">
       <w:start w:val="1"/>
       <w:numFmt w:val="bullet"/>
       <w:lvlText w:val="o"/>
@@ -13177,9 +13168,9 @@
     </w:lvl>
   </w:abstractNum>
   <w:abstractNum w:abstractNumId="44" w15:restartNumberingAfterBreak="0">
-    <w:nsid w:val="6ACC70BE"/>
+    <w:nsid w:val="704B33F4"/>
     <w:multiLevelType w:val="multilevel"/>
-    <w:tmpl w:val="ED126036"/>
+    <w:tmpl w:val="9AC295C4"/>
     <w:lvl w:ilvl="0">
       <w:start w:val="1"/>
       <w:numFmt w:val="bullet"/>
@@ -13326,9 +13317,9 @@
     </w:lvl>
   </w:abstractNum>
   <w:abstractNum w:abstractNumId="45" w15:restartNumberingAfterBreak="0">
-    <w:nsid w:val="6C8A384E"/>
+    <w:nsid w:val="72A73545"/>
     <w:multiLevelType w:val="multilevel"/>
-    <w:tmpl w:val="68B8DD90"/>
+    <w:tmpl w:val="8FC4DFDC"/>
     <w:lvl w:ilvl="0">
       <w:start w:val="1"/>
       <w:numFmt w:val="bullet"/>
@@ -13345,7 +13336,7 @@
         <w:sz w:val="20"/>
       </w:rPr>
     </w:lvl>
-    <w:lvl w:ilvl="1" w:tentative="1">
+    <w:lvl w:ilvl="1">
       <w:start w:val="1"/>
       <w:numFmt w:val="bullet"/>
       <w:lvlText w:val="o"/>
@@ -13475,9 +13466,9 @@
     </w:lvl>
   </w:abstractNum>
   <w:abstractNum w:abstractNumId="46" w15:restartNumberingAfterBreak="0">
-    <w:nsid w:val="70913F47"/>
+    <w:nsid w:val="72B0267C"/>
     <w:multiLevelType w:val="multilevel"/>
-    <w:tmpl w:val="9A06448A"/>
+    <w:tmpl w:val="1D20CC9C"/>
     <w:lvl w:ilvl="0">
       <w:start w:val="1"/>
       <w:numFmt w:val="bullet"/>
@@ -13494,7 +13485,7 @@
         <w:sz w:val="20"/>
       </w:rPr>
     </w:lvl>
-    <w:lvl w:ilvl="1" w:tentative="1">
+    <w:lvl w:ilvl="1">
       <w:start w:val="1"/>
       <w:numFmt w:val="bullet"/>
       <w:lvlText w:val="o"/>
@@ -13624,9 +13615,9 @@
     </w:lvl>
   </w:abstractNum>
   <w:abstractNum w:abstractNumId="47" w15:restartNumberingAfterBreak="0">
-    <w:nsid w:val="710F0D0A"/>
+    <w:nsid w:val="747C13D1"/>
     <w:multiLevelType w:val="multilevel"/>
-    <w:tmpl w:val="EDCAFB38"/>
+    <w:tmpl w:val="DDFEF5E8"/>
     <w:lvl w:ilvl="0">
       <w:start w:val="1"/>
       <w:numFmt w:val="bullet"/>
@@ -13643,7 +13634,7 @@
         <w:sz w:val="20"/>
       </w:rPr>
     </w:lvl>
-    <w:lvl w:ilvl="1">
+    <w:lvl w:ilvl="1" w:tentative="1">
       <w:start w:val="1"/>
       <w:numFmt w:val="bullet"/>
       <w:lvlText w:val="o"/>
@@ -13773,9 +13764,9 @@
     </w:lvl>
   </w:abstractNum>
   <w:abstractNum w:abstractNumId="48" w15:restartNumberingAfterBreak="0">
-    <w:nsid w:val="7355586B"/>
+    <w:nsid w:val="764F16DD"/>
     <w:multiLevelType w:val="multilevel"/>
-    <w:tmpl w:val="AA5AC66E"/>
+    <w:tmpl w:val="BD78551E"/>
     <w:lvl w:ilvl="0">
       <w:start w:val="1"/>
       <w:numFmt w:val="bullet"/>
@@ -13922,9 +13913,9 @@
     </w:lvl>
   </w:abstractNum>
   <w:abstractNum w:abstractNumId="49" w15:restartNumberingAfterBreak="0">
-    <w:nsid w:val="74F6450A"/>
+    <w:nsid w:val="779A1856"/>
     <w:multiLevelType w:val="multilevel"/>
-    <w:tmpl w:val="97AA011C"/>
+    <w:tmpl w:val="84A6413C"/>
     <w:lvl w:ilvl="0">
       <w:start w:val="1"/>
       <w:numFmt w:val="bullet"/>
@@ -13941,7 +13932,7 @@
         <w:sz w:val="20"/>
       </w:rPr>
     </w:lvl>
-    <w:lvl w:ilvl="1">
+    <w:lvl w:ilvl="1" w:tentative="1">
       <w:start w:val="1"/>
       <w:numFmt w:val="bullet"/>
       <w:lvlText w:val="o"/>
@@ -14071,9 +14062,9 @@
     </w:lvl>
   </w:abstractNum>
   <w:abstractNum w:abstractNumId="50" w15:restartNumberingAfterBreak="0">
-    <w:nsid w:val="768818C0"/>
+    <w:nsid w:val="7B455956"/>
     <w:multiLevelType w:val="multilevel"/>
-    <w:tmpl w:val="62C0E72E"/>
+    <w:tmpl w:val="1964816C"/>
     <w:lvl w:ilvl="0">
       <w:start w:val="1"/>
       <w:numFmt w:val="bullet"/>
@@ -14090,7 +14081,7 @@
         <w:sz w:val="20"/>
       </w:rPr>
     </w:lvl>
-    <w:lvl w:ilvl="1">
+    <w:lvl w:ilvl="1" w:tentative="1">
       <w:start w:val="1"/>
       <w:numFmt w:val="bullet"/>
       <w:lvlText w:val="o"/>
@@ -14220,9 +14211,9 @@
     </w:lvl>
   </w:abstractNum>
   <w:abstractNum w:abstractNumId="51" w15:restartNumberingAfterBreak="0">
-    <w:nsid w:val="7CE8120D"/>
+    <w:nsid w:val="7B664535"/>
     <w:multiLevelType w:val="multilevel"/>
-    <w:tmpl w:val="7E1EC072"/>
+    <w:tmpl w:val="84F2D3A8"/>
     <w:lvl w:ilvl="0">
       <w:start w:val="1"/>
       <w:numFmt w:val="bullet"/>
@@ -14369,160 +14360,160 @@
     </w:lvl>
   </w:abstractNum>
   <w:num w:numId="1">
+    <w:abstractNumId w:val="48"/>
+  </w:num>
+  <w:num w:numId="2">
+    <w:abstractNumId w:val="33"/>
+  </w:num>
+  <w:num w:numId="3">
+    <w:abstractNumId w:val="38"/>
+  </w:num>
+  <w:num w:numId="4">
+    <w:abstractNumId w:val="6"/>
+  </w:num>
+  <w:num w:numId="5">
+    <w:abstractNumId w:val="7"/>
+  </w:num>
+  <w:num w:numId="6">
+    <w:abstractNumId w:val="13"/>
+  </w:num>
+  <w:num w:numId="7">
+    <w:abstractNumId w:val="43"/>
+  </w:num>
+  <w:num w:numId="8">
+    <w:abstractNumId w:val="3"/>
+  </w:num>
+  <w:num w:numId="9">
+    <w:abstractNumId w:val="31"/>
+  </w:num>
+  <w:num w:numId="10">
+    <w:abstractNumId w:val="2"/>
+  </w:num>
+  <w:num w:numId="11">
+    <w:abstractNumId w:val="11"/>
+  </w:num>
+  <w:num w:numId="12">
+    <w:abstractNumId w:val="37"/>
+  </w:num>
+  <w:num w:numId="13">
+    <w:abstractNumId w:val="10"/>
+  </w:num>
+  <w:num w:numId="14">
+    <w:abstractNumId w:val="36"/>
+  </w:num>
+  <w:num w:numId="15">
+    <w:abstractNumId w:val="0"/>
+  </w:num>
+  <w:num w:numId="16">
+    <w:abstractNumId w:val="5"/>
+  </w:num>
+  <w:num w:numId="17">
+    <w:abstractNumId w:val="50"/>
+  </w:num>
+  <w:num w:numId="18">
+    <w:abstractNumId w:val="20"/>
+  </w:num>
+  <w:num w:numId="19">
+    <w:abstractNumId w:val="32"/>
+  </w:num>
+  <w:num w:numId="20">
+    <w:abstractNumId w:val="19"/>
+  </w:num>
+  <w:num w:numId="21">
+    <w:abstractNumId w:val="25"/>
+  </w:num>
+  <w:num w:numId="22">
+    <w:abstractNumId w:val="46"/>
+  </w:num>
+  <w:num w:numId="23">
+    <w:abstractNumId w:val="14"/>
+  </w:num>
+  <w:num w:numId="24">
+    <w:abstractNumId w:val="39"/>
+  </w:num>
+  <w:num w:numId="25">
+    <w:abstractNumId w:val="22"/>
+  </w:num>
+  <w:num w:numId="26">
+    <w:abstractNumId w:val="40"/>
+  </w:num>
+  <w:num w:numId="27">
+    <w:abstractNumId w:val="23"/>
+  </w:num>
+  <w:num w:numId="28">
+    <w:abstractNumId w:val="12"/>
+  </w:num>
+  <w:num w:numId="29">
+    <w:abstractNumId w:val="9"/>
+  </w:num>
+  <w:num w:numId="30">
+    <w:abstractNumId w:val="41"/>
+  </w:num>
+  <w:num w:numId="31">
+    <w:abstractNumId w:val="27"/>
+  </w:num>
+  <w:num w:numId="32">
+    <w:abstractNumId w:val="34"/>
+  </w:num>
+  <w:num w:numId="33">
+    <w:abstractNumId w:val="17"/>
+  </w:num>
+  <w:num w:numId="34">
+    <w:abstractNumId w:val="16"/>
+  </w:num>
+  <w:num w:numId="35">
+    <w:abstractNumId w:val="44"/>
+  </w:num>
+  <w:num w:numId="36">
     <w:abstractNumId w:val="42"/>
   </w:num>
-  <w:num w:numId="2">
-    <w:abstractNumId w:val="23"/>
+  <w:num w:numId="37">
+    <w:abstractNumId w:val="49"/>
   </w:num>
-  <w:num w:numId="3">
+  <w:num w:numId="38">
+    <w:abstractNumId w:val="47"/>
+  </w:num>
+  <w:num w:numId="39">
+    <w:abstractNumId w:val="15"/>
+  </w:num>
+  <w:num w:numId="40">
+    <w:abstractNumId w:val="8"/>
+  </w:num>
+  <w:num w:numId="41">
+    <w:abstractNumId w:val="18"/>
+  </w:num>
+  <w:num w:numId="42">
+    <w:abstractNumId w:val="28"/>
+  </w:num>
+  <w:num w:numId="43">
+    <w:abstractNumId w:val="21"/>
+  </w:num>
+  <w:num w:numId="44">
+    <w:abstractNumId w:val="29"/>
+  </w:num>
+  <w:num w:numId="45">
+    <w:abstractNumId w:val="35"/>
+  </w:num>
+  <w:num w:numId="46">
+    <w:abstractNumId w:val="4"/>
+  </w:num>
+  <w:num w:numId="47">
+    <w:abstractNumId w:val="26"/>
+  </w:num>
+  <w:num w:numId="48">
+    <w:abstractNumId w:val="24"/>
+  </w:num>
+  <w:num w:numId="49">
+    <w:abstractNumId w:val="51"/>
+  </w:num>
+  <w:num w:numId="50">
+    <w:abstractNumId w:val="1"/>
+  </w:num>
+  <w:num w:numId="51">
     <w:abstractNumId w:val="45"/>
   </w:num>
-  <w:num w:numId="4">
-    <w:abstractNumId w:val="22"/>
-  </w:num>
-  <w:num w:numId="5">
-    <w:abstractNumId w:val="19"/>
-  </w:num>
-  <w:num w:numId="6">
-    <w:abstractNumId w:val="31"/>
-  </w:num>
-  <w:num w:numId="7">
-    <w:abstractNumId w:val="35"/>
-  </w:num>
-  <w:num w:numId="8">
-    <w:abstractNumId w:val="4"/>
-  </w:num>
-  <w:num w:numId="9">
-    <w:abstractNumId w:val="29"/>
-  </w:num>
-  <w:num w:numId="10">
-    <w:abstractNumId w:val="38"/>
-  </w:num>
-  <w:num w:numId="11">
-    <w:abstractNumId w:val="18"/>
-  </w:num>
-  <w:num w:numId="12">
-    <w:abstractNumId w:val="27"/>
-  </w:num>
-  <w:num w:numId="13">
-    <w:abstractNumId w:val="3"/>
-  </w:num>
-  <w:num w:numId="14">
-    <w:abstractNumId w:val="46"/>
-  </w:num>
-  <w:num w:numId="15">
-    <w:abstractNumId w:val="34"/>
-  </w:num>
-  <w:num w:numId="16">
-    <w:abstractNumId w:val="25"/>
-  </w:num>
-  <w:num w:numId="17">
-    <w:abstractNumId w:val="41"/>
-  </w:num>
-  <w:num w:numId="18">
-    <w:abstractNumId w:val="47"/>
-  </w:num>
-  <w:num w:numId="19">
-    <w:abstractNumId w:val="6"/>
-  </w:num>
-  <w:num w:numId="20">
-    <w:abstractNumId w:val="7"/>
-  </w:num>
-  <w:num w:numId="21">
-    <w:abstractNumId w:val="15"/>
-  </w:num>
-  <w:num w:numId="22">
-    <w:abstractNumId w:val="13"/>
-  </w:num>
-  <w:num w:numId="23">
-    <w:abstractNumId w:val="10"/>
-  </w:num>
-  <w:num w:numId="24">
-    <w:abstractNumId w:val="8"/>
-  </w:num>
-  <w:num w:numId="25">
-    <w:abstractNumId w:val="51"/>
-  </w:num>
-  <w:num w:numId="26">
-    <w:abstractNumId w:val="26"/>
-  </w:num>
-  <w:num w:numId="27">
-    <w:abstractNumId w:val="21"/>
-  </w:num>
-  <w:num w:numId="28">
-    <w:abstractNumId w:val="37"/>
-  </w:num>
-  <w:num w:numId="29">
-    <w:abstractNumId w:val="39"/>
-  </w:num>
-  <w:num w:numId="30">
-    <w:abstractNumId w:val="49"/>
-  </w:num>
-  <w:num w:numId="31">
-    <w:abstractNumId w:val="24"/>
-  </w:num>
-  <w:num w:numId="32">
-    <w:abstractNumId w:val="2"/>
-  </w:num>
-  <w:num w:numId="33">
-    <w:abstractNumId w:val="44"/>
-  </w:num>
-  <w:num w:numId="34">
-    <w:abstractNumId w:val="1"/>
-  </w:num>
-  <w:num w:numId="35">
-    <w:abstractNumId w:val="9"/>
-  </w:num>
-  <w:num w:numId="36">
-    <w:abstractNumId w:val="11"/>
-  </w:num>
-  <w:num w:numId="37">
-    <w:abstractNumId w:val="43"/>
-  </w:num>
-  <w:num w:numId="38">
-    <w:abstractNumId w:val="17"/>
-  </w:num>
-  <w:num w:numId="39">
-    <w:abstractNumId w:val="48"/>
-  </w:num>
-  <w:num w:numId="40">
-    <w:abstractNumId w:val="14"/>
-  </w:num>
-  <w:num w:numId="41">
-    <w:abstractNumId w:val="20"/>
-  </w:num>
-  <w:num w:numId="42">
-    <w:abstractNumId w:val="50"/>
-  </w:num>
-  <w:num w:numId="43">
-    <w:abstractNumId w:val="32"/>
-  </w:num>
-  <w:num w:numId="44">
+  <w:num w:numId="52">
     <w:abstractNumId w:val="30"/>
-  </w:num>
-  <w:num w:numId="45">
-    <w:abstractNumId w:val="28"/>
-  </w:num>
-  <w:num w:numId="46">
-    <w:abstractNumId w:val="0"/>
-  </w:num>
-  <w:num w:numId="47">
-    <w:abstractNumId w:val="36"/>
-  </w:num>
-  <w:num w:numId="48">
-    <w:abstractNumId w:val="40"/>
-  </w:num>
-  <w:num w:numId="49">
-    <w:abstractNumId w:val="33"/>
-  </w:num>
-  <w:num w:numId="50">
-    <w:abstractNumId w:val="12"/>
-  </w:num>
-  <w:num w:numId="51">
-    <w:abstractNumId w:val="16"/>
-  </w:num>
-  <w:num w:numId="52">
-    <w:abstractNumId w:val="5"/>
   </w:num>
   <w:numIdMacAtCleanup w:val="52"/>
 </w:numbering>

</xml_diff>

<commit_message>
Editorial fix.  Remove limit of six animal tags.
</commit_message>
<xml_diff>
--- a/eCVI Version 2 Standard Contents.docx
+++ b/eCVI Version 2 Standard Contents.docx
@@ -121,12 +121,12 @@
       </w:r>
       <w:proofErr w:type="spellEnd"/>
       <w:r>
-        <w:t xml:space="preserve">, Coordinates, and Statuses. 07/12/2018: Additional tweaks to statuses. 07/20/2018: Added swine PIN plus management tag (called PINPLUS for now). 08/28/2018: Edited documentation of Accession element 09/10/2018: Fixed typos in Address/State and missing type definitions in Latitude and Longitude </w:t>
-      </w:r>
-    </w:p>
-    <w:p>
-      <w:r>
-        <w:t xml:space="preserve">Copyright © 2017 AAVLD/USAHA it is free for use. Submit suggested changes to the maintainers at https://github.com/AAVLD-USAHA-ITStandards/eCVI </w:t>
+        <w:t xml:space="preserve">, Coordinates, and Statuses. 07/12/2018: Additional tweaks to statuses. 07/20/2018: Added swine PIN plus management tag (called PINPLUS for now). 08/28/2018: Edited documentation of Accession element 09/10/2018: Fixed typos in Address/State and missing type definitions in Latitude and Longitude 09/19/2018: Removed limit of 6 on animal tags. This had been discussed earlier and not implemented. </w:t>
+      </w:r>
+    </w:p>
+    <w:p>
+      <w:r>
+        <w:t xml:space="preserve">Copyright © 2017-18 AAVLD/USAHA it is free for use. Submit suggested changes to the maintainers at https://github.com/AAVLD-USAHA-ITStandards/eCVI </w:t>
       </w:r>
     </w:p>
     <w:p>
@@ -232,6 +232,7 @@
           <w:b/>
           <w:bCs/>
         </w:rPr>
+        <w:lastRenderedPageBreak/>
         <w:t>ExpirationDate</w:t>
       </w:r>
       <w:proofErr w:type="spellEnd"/>
@@ -253,7 +254,6 @@
           <w:b/>
           <w:bCs/>
         </w:rPr>
-        <w:lastRenderedPageBreak/>
         <w:t>ShipmentDate</w:t>
       </w:r>
       <w:proofErr w:type="spellEnd"/>
@@ -790,6 +790,7 @@
           <w:b/>
           <w:bCs/>
         </w:rPr>
+        <w:lastRenderedPageBreak/>
         <w:t>NameParts</w:t>
       </w:r>
       <w:proofErr w:type="spellEnd"/>
@@ -810,7 +811,6 @@
           <w:b/>
           <w:bCs/>
         </w:rPr>
-        <w:lastRenderedPageBreak/>
         <w:t>Name</w:t>
       </w:r>
       <w:r>
@@ -1248,6 +1248,7 @@
         <w:ind w:left="720"/>
       </w:pPr>
       <w:r>
+        <w:lastRenderedPageBreak/>
         <w:t xml:space="preserve">Pattern(s): </w:t>
       </w:r>
     </w:p>
@@ -1260,7 +1261,6 @@
         <w:spacing w:before="100" w:beforeAutospacing="1" w:after="100" w:afterAutospacing="1" w:line="240" w:lineRule="auto"/>
       </w:pPr>
       <w:r>
-        <w:lastRenderedPageBreak/>
         <w:t>[</w:t>
       </w:r>
       <w:proofErr w:type="gramStart"/>
@@ -1615,6 +1615,7 @@
         <w:spacing w:before="100" w:beforeAutospacing="1" w:after="100" w:afterAutospacing="1" w:line="240" w:lineRule="auto"/>
       </w:pPr>
       <w:r>
+        <w:lastRenderedPageBreak/>
         <w:t xml:space="preserve">See: </w:t>
       </w:r>
       <w:proofErr w:type="spellStart"/>
@@ -1632,7 +1633,6 @@
         <w:pStyle w:val="Heading3"/>
       </w:pPr>
       <w:r>
-        <w:lastRenderedPageBreak/>
         <w:t>Destination</w:t>
       </w:r>
     </w:p>
@@ -9122,9 +9122,9 @@
 <file path=word/numbering.xml><?xml version="1.0" encoding="utf-8"?>
 <w:numbering xmlns:wpc="http://schemas.microsoft.com/office/word/2010/wordprocessingCanvas" xmlns:mc="http://schemas.openxmlformats.org/markup-compatibility/2006" xmlns:o="urn:schemas-microsoft-com:office:office" xmlns:r="http://schemas.openxmlformats.org/officeDocument/2006/relationships" xmlns:m="http://schemas.openxmlformats.org/officeDocument/2006/math" xmlns:v="urn:schemas-microsoft-com:vml" xmlns:wp14="http://schemas.microsoft.com/office/word/2010/wordprocessingDrawing" xmlns:wp="http://schemas.openxmlformats.org/drawingml/2006/wordprocessingDrawing" xmlns:w10="urn:schemas-microsoft-com:office:word" xmlns:w="http://schemas.openxmlformats.org/wordprocessingml/2006/main" xmlns:w14="http://schemas.microsoft.com/office/word/2010/wordml" xmlns:w15="http://schemas.microsoft.com/office/word/2012/wordml" xmlns:wpg="http://schemas.microsoft.com/office/word/2010/wordprocessingGroup" xmlns:wpi="http://schemas.microsoft.com/office/word/2010/wordprocessingInk" xmlns:wne="http://schemas.microsoft.com/office/word/2006/wordml" xmlns:wps="http://schemas.microsoft.com/office/word/2010/wordprocessingShape" mc:Ignorable="w14 w15 wp14">
   <w:abstractNum w:abstractNumId="0" w15:restartNumberingAfterBreak="0">
-    <w:nsid w:val="00655DC2"/>
+    <w:nsid w:val="006C631E"/>
     <w:multiLevelType w:val="multilevel"/>
-    <w:tmpl w:val="4BD8149E"/>
+    <w:tmpl w:val="8FB0DEA2"/>
     <w:lvl w:ilvl="0">
       <w:start w:val="1"/>
       <w:numFmt w:val="bullet"/>
@@ -9141,7 +9141,7 @@
         <w:sz w:val="20"/>
       </w:rPr>
     </w:lvl>
-    <w:lvl w:ilvl="1" w:tentative="1">
+    <w:lvl w:ilvl="1">
       <w:start w:val="1"/>
       <w:numFmt w:val="bullet"/>
       <w:lvlText w:val="o"/>
@@ -9271,9 +9271,9 @@
     </w:lvl>
   </w:abstractNum>
   <w:abstractNum w:abstractNumId="1" w15:restartNumberingAfterBreak="0">
-    <w:nsid w:val="039C1A54"/>
+    <w:nsid w:val="029130D5"/>
     <w:multiLevelType w:val="multilevel"/>
-    <w:tmpl w:val="797E4D7A"/>
+    <w:tmpl w:val="28F8F78E"/>
     <w:lvl w:ilvl="0">
       <w:start w:val="1"/>
       <w:numFmt w:val="bullet"/>
@@ -9420,9 +9420,9 @@
     </w:lvl>
   </w:abstractNum>
   <w:abstractNum w:abstractNumId="2" w15:restartNumberingAfterBreak="0">
-    <w:nsid w:val="054E2AE6"/>
+    <w:nsid w:val="05BC1DCE"/>
     <w:multiLevelType w:val="multilevel"/>
-    <w:tmpl w:val="FFA02754"/>
+    <w:tmpl w:val="3F0E6A7A"/>
     <w:lvl w:ilvl="0">
       <w:start w:val="1"/>
       <w:numFmt w:val="bullet"/>
@@ -9569,9 +9569,9 @@
     </w:lvl>
   </w:abstractNum>
   <w:abstractNum w:abstractNumId="3" w15:restartNumberingAfterBreak="0">
-    <w:nsid w:val="079A50DC"/>
+    <w:nsid w:val="0C47353E"/>
     <w:multiLevelType w:val="multilevel"/>
-    <w:tmpl w:val="93A81F9A"/>
+    <w:tmpl w:val="8534AE16"/>
     <w:lvl w:ilvl="0">
       <w:start w:val="1"/>
       <w:numFmt w:val="bullet"/>
@@ -9718,9 +9718,9 @@
     </w:lvl>
   </w:abstractNum>
   <w:abstractNum w:abstractNumId="4" w15:restartNumberingAfterBreak="0">
-    <w:nsid w:val="097B52C7"/>
+    <w:nsid w:val="0C6C34BF"/>
     <w:multiLevelType w:val="multilevel"/>
-    <w:tmpl w:val="AFF83F14"/>
+    <w:tmpl w:val="88E8D6D0"/>
     <w:lvl w:ilvl="0">
       <w:start w:val="1"/>
       <w:numFmt w:val="bullet"/>
@@ -9737,7 +9737,7 @@
         <w:sz w:val="20"/>
       </w:rPr>
     </w:lvl>
-    <w:lvl w:ilvl="1">
+    <w:lvl w:ilvl="1" w:tentative="1">
       <w:start w:val="1"/>
       <w:numFmt w:val="bullet"/>
       <w:lvlText w:val="o"/>
@@ -9867,9 +9867,9 @@
     </w:lvl>
   </w:abstractNum>
   <w:abstractNum w:abstractNumId="5" w15:restartNumberingAfterBreak="0">
-    <w:nsid w:val="0A3F3B8D"/>
+    <w:nsid w:val="0F8350AE"/>
     <w:multiLevelType w:val="multilevel"/>
-    <w:tmpl w:val="809C72AC"/>
+    <w:tmpl w:val="F1DABB66"/>
     <w:lvl w:ilvl="0">
       <w:start w:val="1"/>
       <w:numFmt w:val="bullet"/>
@@ -10016,9 +10016,9 @@
     </w:lvl>
   </w:abstractNum>
   <w:abstractNum w:abstractNumId="6" w15:restartNumberingAfterBreak="0">
-    <w:nsid w:val="0D354E83"/>
+    <w:nsid w:val="10925394"/>
     <w:multiLevelType w:val="multilevel"/>
-    <w:tmpl w:val="8836FFDA"/>
+    <w:tmpl w:val="3CE81584"/>
     <w:lvl w:ilvl="0">
       <w:start w:val="1"/>
       <w:numFmt w:val="bullet"/>
@@ -10165,9 +10165,9 @@
     </w:lvl>
   </w:abstractNum>
   <w:abstractNum w:abstractNumId="7" w15:restartNumberingAfterBreak="0">
-    <w:nsid w:val="0F9613E8"/>
+    <w:nsid w:val="110B0D75"/>
     <w:multiLevelType w:val="multilevel"/>
-    <w:tmpl w:val="B0EE1D66"/>
+    <w:tmpl w:val="E23E2754"/>
     <w:lvl w:ilvl="0">
       <w:start w:val="1"/>
       <w:numFmt w:val="bullet"/>
@@ -10314,9 +10314,9 @@
     </w:lvl>
   </w:abstractNum>
   <w:abstractNum w:abstractNumId="8" w15:restartNumberingAfterBreak="0">
-    <w:nsid w:val="0FBD08DE"/>
+    <w:nsid w:val="11481BD9"/>
     <w:multiLevelType w:val="multilevel"/>
-    <w:tmpl w:val="DA0A3A58"/>
+    <w:tmpl w:val="2452C54E"/>
     <w:lvl w:ilvl="0">
       <w:start w:val="1"/>
       <w:numFmt w:val="bullet"/>
@@ -10333,7 +10333,7 @@
         <w:sz w:val="20"/>
       </w:rPr>
     </w:lvl>
-    <w:lvl w:ilvl="1" w:tentative="1">
+    <w:lvl w:ilvl="1">
       <w:start w:val="1"/>
       <w:numFmt w:val="bullet"/>
       <w:lvlText w:val="o"/>
@@ -10463,9 +10463,9 @@
     </w:lvl>
   </w:abstractNum>
   <w:abstractNum w:abstractNumId="9" w15:restartNumberingAfterBreak="0">
-    <w:nsid w:val="104D1F64"/>
+    <w:nsid w:val="123F2C79"/>
     <w:multiLevelType w:val="multilevel"/>
-    <w:tmpl w:val="0AA84160"/>
+    <w:tmpl w:val="93F8109E"/>
     <w:lvl w:ilvl="0">
       <w:start w:val="1"/>
       <w:numFmt w:val="bullet"/>
@@ -10482,7 +10482,7 @@
         <w:sz w:val="20"/>
       </w:rPr>
     </w:lvl>
-    <w:lvl w:ilvl="1" w:tentative="1">
+    <w:lvl w:ilvl="1">
       <w:start w:val="1"/>
       <w:numFmt w:val="bullet"/>
       <w:lvlText w:val="o"/>
@@ -10612,9 +10612,9 @@
     </w:lvl>
   </w:abstractNum>
   <w:abstractNum w:abstractNumId="10" w15:restartNumberingAfterBreak="0">
-    <w:nsid w:val="11CA204C"/>
+    <w:nsid w:val="127957E8"/>
     <w:multiLevelType w:val="multilevel"/>
-    <w:tmpl w:val="602284A0"/>
+    <w:tmpl w:val="3CA01FC4"/>
     <w:lvl w:ilvl="0">
       <w:start w:val="1"/>
       <w:numFmt w:val="bullet"/>
@@ -10631,7 +10631,7 @@
         <w:sz w:val="20"/>
       </w:rPr>
     </w:lvl>
-    <w:lvl w:ilvl="1">
+    <w:lvl w:ilvl="1" w:tentative="1">
       <w:start w:val="1"/>
       <w:numFmt w:val="bullet"/>
       <w:lvlText w:val="o"/>
@@ -10761,9 +10761,9 @@
     </w:lvl>
   </w:abstractNum>
   <w:abstractNum w:abstractNumId="11" w15:restartNumberingAfterBreak="0">
-    <w:nsid w:val="1346116D"/>
+    <w:nsid w:val="13B12327"/>
     <w:multiLevelType w:val="multilevel"/>
-    <w:tmpl w:val="61C6640E"/>
+    <w:tmpl w:val="88C470E6"/>
     <w:lvl w:ilvl="0">
       <w:start w:val="1"/>
       <w:numFmt w:val="bullet"/>
@@ -10780,7 +10780,7 @@
         <w:sz w:val="20"/>
       </w:rPr>
     </w:lvl>
-    <w:lvl w:ilvl="1">
+    <w:lvl w:ilvl="1" w:tentative="1">
       <w:start w:val="1"/>
       <w:numFmt w:val="bullet"/>
       <w:lvlText w:val="o"/>
@@ -10910,9 +10910,9 @@
     </w:lvl>
   </w:abstractNum>
   <w:abstractNum w:abstractNumId="12" w15:restartNumberingAfterBreak="0">
-    <w:nsid w:val="150357D6"/>
+    <w:nsid w:val="13B53F20"/>
     <w:multiLevelType w:val="multilevel"/>
-    <w:tmpl w:val="0B42423E"/>
+    <w:tmpl w:val="E626ED26"/>
     <w:lvl w:ilvl="0">
       <w:start w:val="1"/>
       <w:numFmt w:val="bullet"/>
@@ -11059,9 +11059,9 @@
     </w:lvl>
   </w:abstractNum>
   <w:abstractNum w:abstractNumId="13" w15:restartNumberingAfterBreak="0">
-    <w:nsid w:val="168F3366"/>
+    <w:nsid w:val="1B0B1D08"/>
     <w:multiLevelType w:val="multilevel"/>
-    <w:tmpl w:val="2EB08C12"/>
+    <w:tmpl w:val="C7DE2178"/>
     <w:lvl w:ilvl="0">
       <w:start w:val="1"/>
       <w:numFmt w:val="bullet"/>
@@ -11078,7 +11078,7 @@
         <w:sz w:val="20"/>
       </w:rPr>
     </w:lvl>
-    <w:lvl w:ilvl="1" w:tentative="1">
+    <w:lvl w:ilvl="1">
       <w:start w:val="1"/>
       <w:numFmt w:val="bullet"/>
       <w:lvlText w:val="o"/>
@@ -11208,9 +11208,9 @@
     </w:lvl>
   </w:abstractNum>
   <w:abstractNum w:abstractNumId="14" w15:restartNumberingAfterBreak="0">
-    <w:nsid w:val="17D21A67"/>
+    <w:nsid w:val="1D087C54"/>
     <w:multiLevelType w:val="multilevel"/>
-    <w:tmpl w:val="3042D808"/>
+    <w:tmpl w:val="03C87AD0"/>
     <w:lvl w:ilvl="0">
       <w:start w:val="1"/>
       <w:numFmt w:val="bullet"/>
@@ -11357,9 +11357,9 @@
     </w:lvl>
   </w:abstractNum>
   <w:abstractNum w:abstractNumId="15" w15:restartNumberingAfterBreak="0">
-    <w:nsid w:val="17D4672A"/>
+    <w:nsid w:val="1DB56314"/>
     <w:multiLevelType w:val="multilevel"/>
-    <w:tmpl w:val="E4C0387E"/>
+    <w:tmpl w:val="656086CE"/>
     <w:lvl w:ilvl="0">
       <w:start w:val="1"/>
       <w:numFmt w:val="bullet"/>
@@ -11376,7 +11376,7 @@
         <w:sz w:val="20"/>
       </w:rPr>
     </w:lvl>
-    <w:lvl w:ilvl="1" w:tentative="1">
+    <w:lvl w:ilvl="1">
       <w:start w:val="1"/>
       <w:numFmt w:val="bullet"/>
       <w:lvlText w:val="o"/>
@@ -11506,9 +11506,9 @@
     </w:lvl>
   </w:abstractNum>
   <w:abstractNum w:abstractNumId="16" w15:restartNumberingAfterBreak="0">
-    <w:nsid w:val="1A252789"/>
+    <w:nsid w:val="1E4C01F0"/>
     <w:multiLevelType w:val="multilevel"/>
-    <w:tmpl w:val="DD22EA6C"/>
+    <w:tmpl w:val="1A466D16"/>
     <w:lvl w:ilvl="0">
       <w:start w:val="1"/>
       <w:numFmt w:val="bullet"/>
@@ -11525,7 +11525,7 @@
         <w:sz w:val="20"/>
       </w:rPr>
     </w:lvl>
-    <w:lvl w:ilvl="1">
+    <w:lvl w:ilvl="1" w:tentative="1">
       <w:start w:val="1"/>
       <w:numFmt w:val="bullet"/>
       <w:lvlText w:val="o"/>
@@ -11655,9 +11655,9 @@
     </w:lvl>
   </w:abstractNum>
   <w:abstractNum w:abstractNumId="17" w15:restartNumberingAfterBreak="0">
-    <w:nsid w:val="1D127E90"/>
+    <w:nsid w:val="22CC379F"/>
     <w:multiLevelType w:val="multilevel"/>
-    <w:tmpl w:val="621C3760"/>
+    <w:tmpl w:val="FF669CE8"/>
     <w:lvl w:ilvl="0">
       <w:start w:val="1"/>
       <w:numFmt w:val="bullet"/>
@@ -11674,7 +11674,7 @@
         <w:sz w:val="20"/>
       </w:rPr>
     </w:lvl>
-    <w:lvl w:ilvl="1">
+    <w:lvl w:ilvl="1" w:tentative="1">
       <w:start w:val="1"/>
       <w:numFmt w:val="bullet"/>
       <w:lvlText w:val="o"/>
@@ -11804,9 +11804,9 @@
     </w:lvl>
   </w:abstractNum>
   <w:abstractNum w:abstractNumId="18" w15:restartNumberingAfterBreak="0">
-    <w:nsid w:val="1EA85550"/>
+    <w:nsid w:val="26221AB4"/>
     <w:multiLevelType w:val="multilevel"/>
-    <w:tmpl w:val="4A9E183C"/>
+    <w:tmpl w:val="64CC7B38"/>
     <w:lvl w:ilvl="0">
       <w:start w:val="1"/>
       <w:numFmt w:val="bullet"/>
@@ -11823,7 +11823,7 @@
         <w:sz w:val="20"/>
       </w:rPr>
     </w:lvl>
-    <w:lvl w:ilvl="1" w:tentative="1">
+    <w:lvl w:ilvl="1">
       <w:start w:val="1"/>
       <w:numFmt w:val="bullet"/>
       <w:lvlText w:val="o"/>
@@ -11953,9 +11953,9 @@
     </w:lvl>
   </w:abstractNum>
   <w:abstractNum w:abstractNumId="19" w15:restartNumberingAfterBreak="0">
-    <w:nsid w:val="239B3570"/>
+    <w:nsid w:val="26E56629"/>
     <w:multiLevelType w:val="multilevel"/>
-    <w:tmpl w:val="91AE29DA"/>
+    <w:tmpl w:val="F942DD7C"/>
     <w:lvl w:ilvl="0">
       <w:start w:val="1"/>
       <w:numFmt w:val="bullet"/>
@@ -11972,7 +11972,7 @@
         <w:sz w:val="20"/>
       </w:rPr>
     </w:lvl>
-    <w:lvl w:ilvl="1" w:tentative="1">
+    <w:lvl w:ilvl="1">
       <w:start w:val="1"/>
       <w:numFmt w:val="bullet"/>
       <w:lvlText w:val="o"/>
@@ -12102,9 +12102,9 @@
     </w:lvl>
   </w:abstractNum>
   <w:abstractNum w:abstractNumId="20" w15:restartNumberingAfterBreak="0">
-    <w:nsid w:val="23F3472F"/>
+    <w:nsid w:val="27732FEB"/>
     <w:multiLevelType w:val="multilevel"/>
-    <w:tmpl w:val="3AEE4EC4"/>
+    <w:tmpl w:val="F38C0BE6"/>
     <w:lvl w:ilvl="0">
       <w:start w:val="1"/>
       <w:numFmt w:val="bullet"/>
@@ -12121,7 +12121,7 @@
         <w:sz w:val="20"/>
       </w:rPr>
     </w:lvl>
-    <w:lvl w:ilvl="1">
+    <w:lvl w:ilvl="1" w:tentative="1">
       <w:start w:val="1"/>
       <w:numFmt w:val="bullet"/>
       <w:lvlText w:val="o"/>
@@ -12251,9 +12251,9 @@
     </w:lvl>
   </w:abstractNum>
   <w:abstractNum w:abstractNumId="21" w15:restartNumberingAfterBreak="0">
-    <w:nsid w:val="24AD32FE"/>
+    <w:nsid w:val="286F6F01"/>
     <w:multiLevelType w:val="multilevel"/>
-    <w:tmpl w:val="F85EECD0"/>
+    <w:tmpl w:val="750850EC"/>
     <w:lvl w:ilvl="0">
       <w:start w:val="1"/>
       <w:numFmt w:val="bullet"/>
@@ -12400,9 +12400,9 @@
     </w:lvl>
   </w:abstractNum>
   <w:abstractNum w:abstractNumId="22" w15:restartNumberingAfterBreak="0">
-    <w:nsid w:val="25305335"/>
+    <w:nsid w:val="29C40D9E"/>
     <w:multiLevelType w:val="multilevel"/>
-    <w:tmpl w:val="C9C4E4F6"/>
+    <w:tmpl w:val="0FACBB4E"/>
     <w:lvl w:ilvl="0">
       <w:start w:val="1"/>
       <w:numFmt w:val="bullet"/>
@@ -12549,9 +12549,9 @@
     </w:lvl>
   </w:abstractNum>
   <w:abstractNum w:abstractNumId="23" w15:restartNumberingAfterBreak="0">
-    <w:nsid w:val="28642FC4"/>
+    <w:nsid w:val="2E896EF7"/>
     <w:multiLevelType w:val="multilevel"/>
-    <w:tmpl w:val="64428D06"/>
+    <w:tmpl w:val="87A8B74A"/>
     <w:lvl w:ilvl="0">
       <w:start w:val="1"/>
       <w:numFmt w:val="bullet"/>
@@ -12698,9 +12698,9 @@
     </w:lvl>
   </w:abstractNum>
   <w:abstractNum w:abstractNumId="24" w15:restartNumberingAfterBreak="0">
-    <w:nsid w:val="2B127D5E"/>
+    <w:nsid w:val="30C356B7"/>
     <w:multiLevelType w:val="multilevel"/>
-    <w:tmpl w:val="8B7C83FC"/>
+    <w:tmpl w:val="C06C95CC"/>
     <w:lvl w:ilvl="0">
       <w:start w:val="1"/>
       <w:numFmt w:val="bullet"/>
@@ -12717,7 +12717,7 @@
         <w:sz w:val="20"/>
       </w:rPr>
     </w:lvl>
-    <w:lvl w:ilvl="1" w:tentative="1">
+    <w:lvl w:ilvl="1">
       <w:start w:val="1"/>
       <w:numFmt w:val="bullet"/>
       <w:lvlText w:val="o"/>
@@ -12847,9 +12847,9 @@
     </w:lvl>
   </w:abstractNum>
   <w:abstractNum w:abstractNumId="25" w15:restartNumberingAfterBreak="0">
-    <w:nsid w:val="2C82324E"/>
+    <w:nsid w:val="312C0F1F"/>
     <w:multiLevelType w:val="multilevel"/>
-    <w:tmpl w:val="4BA8DB7E"/>
+    <w:tmpl w:val="BAB8BED6"/>
     <w:lvl w:ilvl="0">
       <w:start w:val="1"/>
       <w:numFmt w:val="bullet"/>
@@ -12866,7 +12866,7 @@
         <w:sz w:val="20"/>
       </w:rPr>
     </w:lvl>
-    <w:lvl w:ilvl="1">
+    <w:lvl w:ilvl="1" w:tentative="1">
       <w:start w:val="1"/>
       <w:numFmt w:val="bullet"/>
       <w:lvlText w:val="o"/>
@@ -12996,9 +12996,9 @@
     </w:lvl>
   </w:abstractNum>
   <w:abstractNum w:abstractNumId="26" w15:restartNumberingAfterBreak="0">
-    <w:nsid w:val="2F434DEC"/>
+    <w:nsid w:val="31537590"/>
     <w:multiLevelType w:val="multilevel"/>
-    <w:tmpl w:val="25F0D2BC"/>
+    <w:tmpl w:val="C91CB4EA"/>
     <w:lvl w:ilvl="0">
       <w:start w:val="1"/>
       <w:numFmt w:val="bullet"/>
@@ -13145,9 +13145,9 @@
     </w:lvl>
   </w:abstractNum>
   <w:abstractNum w:abstractNumId="27" w15:restartNumberingAfterBreak="0">
-    <w:nsid w:val="33D24C3C"/>
+    <w:nsid w:val="321D48B1"/>
     <w:multiLevelType w:val="multilevel"/>
-    <w:tmpl w:val="C35899BC"/>
+    <w:tmpl w:val="D16A4FEE"/>
     <w:lvl w:ilvl="0">
       <w:start w:val="1"/>
       <w:numFmt w:val="bullet"/>
@@ -13294,9 +13294,9 @@
     </w:lvl>
   </w:abstractNum>
   <w:abstractNum w:abstractNumId="28" w15:restartNumberingAfterBreak="0">
-    <w:nsid w:val="38541E7C"/>
+    <w:nsid w:val="32C57D4E"/>
     <w:multiLevelType w:val="multilevel"/>
-    <w:tmpl w:val="83B2DE9A"/>
+    <w:tmpl w:val="E8C2F7A4"/>
     <w:lvl w:ilvl="0">
       <w:start w:val="1"/>
       <w:numFmt w:val="bullet"/>
@@ -13443,9 +13443,9 @@
     </w:lvl>
   </w:abstractNum>
   <w:abstractNum w:abstractNumId="29" w15:restartNumberingAfterBreak="0">
-    <w:nsid w:val="386120D9"/>
+    <w:nsid w:val="385E3FB0"/>
     <w:multiLevelType w:val="multilevel"/>
-    <w:tmpl w:val="DA0230EC"/>
+    <w:tmpl w:val="005E4F5E"/>
     <w:lvl w:ilvl="0">
       <w:start w:val="1"/>
       <w:numFmt w:val="bullet"/>
@@ -13462,7 +13462,7 @@
         <w:sz w:val="20"/>
       </w:rPr>
     </w:lvl>
-    <w:lvl w:ilvl="1">
+    <w:lvl w:ilvl="1" w:tentative="1">
       <w:start w:val="1"/>
       <w:numFmt w:val="bullet"/>
       <w:lvlText w:val="o"/>
@@ -13592,9 +13592,9 @@
     </w:lvl>
   </w:abstractNum>
   <w:abstractNum w:abstractNumId="30" w15:restartNumberingAfterBreak="0">
-    <w:nsid w:val="3A37139D"/>
+    <w:nsid w:val="3A45300E"/>
     <w:multiLevelType w:val="multilevel"/>
-    <w:tmpl w:val="4FF6F512"/>
+    <w:tmpl w:val="666CD828"/>
     <w:lvl w:ilvl="0">
       <w:start w:val="1"/>
       <w:numFmt w:val="bullet"/>
@@ -13611,7 +13611,7 @@
         <w:sz w:val="20"/>
       </w:rPr>
     </w:lvl>
-    <w:lvl w:ilvl="1">
+    <w:lvl w:ilvl="1" w:tentative="1">
       <w:start w:val="1"/>
       <w:numFmt w:val="bullet"/>
       <w:lvlText w:val="o"/>
@@ -13741,9 +13741,9 @@
     </w:lvl>
   </w:abstractNum>
   <w:abstractNum w:abstractNumId="31" w15:restartNumberingAfterBreak="0">
-    <w:nsid w:val="3B7111C7"/>
+    <w:nsid w:val="3F184FA2"/>
     <w:multiLevelType w:val="multilevel"/>
-    <w:tmpl w:val="41E44712"/>
+    <w:tmpl w:val="6E24F1F8"/>
     <w:lvl w:ilvl="0">
       <w:start w:val="1"/>
       <w:numFmt w:val="bullet"/>
@@ -13760,7 +13760,7 @@
         <w:sz w:val="20"/>
       </w:rPr>
     </w:lvl>
-    <w:lvl w:ilvl="1" w:tentative="1">
+    <w:lvl w:ilvl="1">
       <w:start w:val="1"/>
       <w:numFmt w:val="bullet"/>
       <w:lvlText w:val="o"/>
@@ -13890,9 +13890,9 @@
     </w:lvl>
   </w:abstractNum>
   <w:abstractNum w:abstractNumId="32" w15:restartNumberingAfterBreak="0">
-    <w:nsid w:val="3D1D3445"/>
+    <w:nsid w:val="403E5475"/>
     <w:multiLevelType w:val="multilevel"/>
-    <w:tmpl w:val="F2B0EEC2"/>
+    <w:tmpl w:val="9B082BC8"/>
     <w:lvl w:ilvl="0">
       <w:start w:val="1"/>
       <w:numFmt w:val="bullet"/>
@@ -13909,7 +13909,7 @@
         <w:sz w:val="20"/>
       </w:rPr>
     </w:lvl>
-    <w:lvl w:ilvl="1" w:tentative="1">
+    <w:lvl w:ilvl="1">
       <w:start w:val="1"/>
       <w:numFmt w:val="bullet"/>
       <w:lvlText w:val="o"/>
@@ -14039,9 +14039,9 @@
     </w:lvl>
   </w:abstractNum>
   <w:abstractNum w:abstractNumId="33" w15:restartNumberingAfterBreak="0">
-    <w:nsid w:val="3D3974D4"/>
+    <w:nsid w:val="42DA58E0"/>
     <w:multiLevelType w:val="multilevel"/>
-    <w:tmpl w:val="70FE3F88"/>
+    <w:tmpl w:val="833E662A"/>
     <w:lvl w:ilvl="0">
       <w:start w:val="1"/>
       <w:numFmt w:val="bullet"/>
@@ -14188,9 +14188,9 @@
     </w:lvl>
   </w:abstractNum>
   <w:abstractNum w:abstractNumId="34" w15:restartNumberingAfterBreak="0">
-    <w:nsid w:val="3D3A1A6F"/>
+    <w:nsid w:val="43875739"/>
     <w:multiLevelType w:val="multilevel"/>
-    <w:tmpl w:val="95E04B7A"/>
+    <w:tmpl w:val="DF94B486"/>
     <w:lvl w:ilvl="0">
       <w:start w:val="1"/>
       <w:numFmt w:val="bullet"/>
@@ -14207,7 +14207,7 @@
         <w:sz w:val="20"/>
       </w:rPr>
     </w:lvl>
-    <w:lvl w:ilvl="1">
+    <w:lvl w:ilvl="1" w:tentative="1">
       <w:start w:val="1"/>
       <w:numFmt w:val="bullet"/>
       <w:lvlText w:val="o"/>
@@ -14337,9 +14337,9 @@
     </w:lvl>
   </w:abstractNum>
   <w:abstractNum w:abstractNumId="35" w15:restartNumberingAfterBreak="0">
-    <w:nsid w:val="3D617C58"/>
+    <w:nsid w:val="43D0417F"/>
     <w:multiLevelType w:val="multilevel"/>
-    <w:tmpl w:val="42CE6934"/>
+    <w:tmpl w:val="EAF2C69E"/>
     <w:lvl w:ilvl="0">
       <w:start w:val="1"/>
       <w:numFmt w:val="bullet"/>
@@ -14356,7 +14356,7 @@
         <w:sz w:val="20"/>
       </w:rPr>
     </w:lvl>
-    <w:lvl w:ilvl="1" w:tentative="1">
+    <w:lvl w:ilvl="1">
       <w:start w:val="1"/>
       <w:numFmt w:val="bullet"/>
       <w:lvlText w:val="o"/>
@@ -14486,9 +14486,9 @@
     </w:lvl>
   </w:abstractNum>
   <w:abstractNum w:abstractNumId="36" w15:restartNumberingAfterBreak="0">
-    <w:nsid w:val="3E4C3366"/>
+    <w:nsid w:val="471B1CED"/>
     <w:multiLevelType w:val="multilevel"/>
-    <w:tmpl w:val="11BA8508"/>
+    <w:tmpl w:val="F062617E"/>
     <w:lvl w:ilvl="0">
       <w:start w:val="1"/>
       <w:numFmt w:val="bullet"/>
@@ -14635,9 +14635,9 @@
     </w:lvl>
   </w:abstractNum>
   <w:abstractNum w:abstractNumId="37" w15:restartNumberingAfterBreak="0">
-    <w:nsid w:val="3E532D86"/>
+    <w:nsid w:val="474B5B82"/>
     <w:multiLevelType w:val="multilevel"/>
-    <w:tmpl w:val="5E707E2C"/>
+    <w:tmpl w:val="9E8252E8"/>
     <w:lvl w:ilvl="0">
       <w:start w:val="1"/>
       <w:numFmt w:val="bullet"/>
@@ -14654,7 +14654,7 @@
         <w:sz w:val="20"/>
       </w:rPr>
     </w:lvl>
-    <w:lvl w:ilvl="1">
+    <w:lvl w:ilvl="1" w:tentative="1">
       <w:start w:val="1"/>
       <w:numFmt w:val="bullet"/>
       <w:lvlText w:val="o"/>
@@ -14784,9 +14784,9 @@
     </w:lvl>
   </w:abstractNum>
   <w:abstractNum w:abstractNumId="38" w15:restartNumberingAfterBreak="0">
-    <w:nsid w:val="40F8204C"/>
+    <w:nsid w:val="48AF37F4"/>
     <w:multiLevelType w:val="multilevel"/>
-    <w:tmpl w:val="6592102C"/>
+    <w:tmpl w:val="BB566620"/>
     <w:lvl w:ilvl="0">
       <w:start w:val="1"/>
       <w:numFmt w:val="bullet"/>
@@ -14803,7 +14803,7 @@
         <w:sz w:val="20"/>
       </w:rPr>
     </w:lvl>
-    <w:lvl w:ilvl="1">
+    <w:lvl w:ilvl="1" w:tentative="1">
       <w:start w:val="1"/>
       <w:numFmt w:val="bullet"/>
       <w:lvlText w:val="o"/>
@@ -14933,9 +14933,9 @@
     </w:lvl>
   </w:abstractNum>
   <w:abstractNum w:abstractNumId="39" w15:restartNumberingAfterBreak="0">
-    <w:nsid w:val="41B46441"/>
+    <w:nsid w:val="4CB87A6E"/>
     <w:multiLevelType w:val="multilevel"/>
-    <w:tmpl w:val="E02227EA"/>
+    <w:tmpl w:val="5DBA3CE6"/>
     <w:lvl w:ilvl="0">
       <w:start w:val="1"/>
       <w:numFmt w:val="bullet"/>
@@ -14952,7 +14952,7 @@
         <w:sz w:val="20"/>
       </w:rPr>
     </w:lvl>
-    <w:lvl w:ilvl="1">
+    <w:lvl w:ilvl="1" w:tentative="1">
       <w:start w:val="1"/>
       <w:numFmt w:val="bullet"/>
       <w:lvlText w:val="o"/>
@@ -15082,9 +15082,9 @@
     </w:lvl>
   </w:abstractNum>
   <w:abstractNum w:abstractNumId="40" w15:restartNumberingAfterBreak="0">
-    <w:nsid w:val="420326AB"/>
+    <w:nsid w:val="4DD94E8E"/>
     <w:multiLevelType w:val="multilevel"/>
-    <w:tmpl w:val="52A84AE0"/>
+    <w:tmpl w:val="E152A990"/>
     <w:lvl w:ilvl="0">
       <w:start w:val="1"/>
       <w:numFmt w:val="bullet"/>
@@ -15231,9 +15231,9 @@
     </w:lvl>
   </w:abstractNum>
   <w:abstractNum w:abstractNumId="41" w15:restartNumberingAfterBreak="0">
-    <w:nsid w:val="44355FF8"/>
+    <w:nsid w:val="4E955F81"/>
     <w:multiLevelType w:val="multilevel"/>
-    <w:tmpl w:val="F59627D0"/>
+    <w:tmpl w:val="2606321C"/>
     <w:lvl w:ilvl="0">
       <w:start w:val="1"/>
       <w:numFmt w:val="bullet"/>
@@ -15380,9 +15380,9 @@
     </w:lvl>
   </w:abstractNum>
   <w:abstractNum w:abstractNumId="42" w15:restartNumberingAfterBreak="0">
-    <w:nsid w:val="452E453E"/>
+    <w:nsid w:val="50550628"/>
     <w:multiLevelType w:val="multilevel"/>
-    <w:tmpl w:val="462A14D2"/>
+    <w:tmpl w:val="9300EBB6"/>
     <w:lvl w:ilvl="0">
       <w:start w:val="1"/>
       <w:numFmt w:val="bullet"/>
@@ -15529,9 +15529,9 @@
     </w:lvl>
   </w:abstractNum>
   <w:abstractNum w:abstractNumId="43" w15:restartNumberingAfterBreak="0">
-    <w:nsid w:val="461134CC"/>
+    <w:nsid w:val="5254300D"/>
     <w:multiLevelType w:val="multilevel"/>
-    <w:tmpl w:val="66987190"/>
+    <w:tmpl w:val="1DB6181C"/>
     <w:lvl w:ilvl="0">
       <w:start w:val="1"/>
       <w:numFmt w:val="bullet"/>
@@ -15548,7 +15548,7 @@
         <w:sz w:val="20"/>
       </w:rPr>
     </w:lvl>
-    <w:lvl w:ilvl="1" w:tentative="1">
+    <w:lvl w:ilvl="1">
       <w:start w:val="1"/>
       <w:numFmt w:val="bullet"/>
       <w:lvlText w:val="o"/>
@@ -15678,9 +15678,9 @@
     </w:lvl>
   </w:abstractNum>
   <w:abstractNum w:abstractNumId="44" w15:restartNumberingAfterBreak="0">
-    <w:nsid w:val="4642252F"/>
+    <w:nsid w:val="54A61DD6"/>
     <w:multiLevelType w:val="multilevel"/>
-    <w:tmpl w:val="761696CE"/>
+    <w:tmpl w:val="B4A815F8"/>
     <w:lvl w:ilvl="0">
       <w:start w:val="1"/>
       <w:numFmt w:val="bullet"/>
@@ -15697,7 +15697,7 @@
         <w:sz w:val="20"/>
       </w:rPr>
     </w:lvl>
-    <w:lvl w:ilvl="1" w:tentative="1">
+    <w:lvl w:ilvl="1">
       <w:start w:val="1"/>
       <w:numFmt w:val="bullet"/>
       <w:lvlText w:val="o"/>
@@ -15827,9 +15827,9 @@
     </w:lvl>
   </w:abstractNum>
   <w:abstractNum w:abstractNumId="45" w15:restartNumberingAfterBreak="0">
-    <w:nsid w:val="46461C94"/>
+    <w:nsid w:val="55FC6CC5"/>
     <w:multiLevelType w:val="multilevel"/>
-    <w:tmpl w:val="1610ACEA"/>
+    <w:tmpl w:val="2F44CA2E"/>
     <w:lvl w:ilvl="0">
       <w:start w:val="1"/>
       <w:numFmt w:val="bullet"/>
@@ -15846,7 +15846,7 @@
         <w:sz w:val="20"/>
       </w:rPr>
     </w:lvl>
-    <w:lvl w:ilvl="1" w:tentative="1">
+    <w:lvl w:ilvl="1">
       <w:start w:val="1"/>
       <w:numFmt w:val="bullet"/>
       <w:lvlText w:val="o"/>
@@ -15976,9 +15976,9 @@
     </w:lvl>
   </w:abstractNum>
   <w:abstractNum w:abstractNumId="46" w15:restartNumberingAfterBreak="0">
-    <w:nsid w:val="4A9754E7"/>
+    <w:nsid w:val="56F369B8"/>
     <w:multiLevelType w:val="multilevel"/>
-    <w:tmpl w:val="C2A2356E"/>
+    <w:tmpl w:val="F446D55C"/>
     <w:lvl w:ilvl="0">
       <w:start w:val="1"/>
       <w:numFmt w:val="bullet"/>
@@ -15995,7 +15995,7 @@
         <w:sz w:val="20"/>
       </w:rPr>
     </w:lvl>
-    <w:lvl w:ilvl="1">
+    <w:lvl w:ilvl="1" w:tentative="1">
       <w:start w:val="1"/>
       <w:numFmt w:val="bullet"/>
       <w:lvlText w:val="o"/>
@@ -16125,9 +16125,9 @@
     </w:lvl>
   </w:abstractNum>
   <w:abstractNum w:abstractNumId="47" w15:restartNumberingAfterBreak="0">
-    <w:nsid w:val="50923776"/>
+    <w:nsid w:val="58951A0F"/>
     <w:multiLevelType w:val="multilevel"/>
-    <w:tmpl w:val="AD10C8DE"/>
+    <w:tmpl w:val="E8BC2F20"/>
     <w:lvl w:ilvl="0">
       <w:start w:val="1"/>
       <w:numFmt w:val="bullet"/>
@@ -16144,7 +16144,7 @@
         <w:sz w:val="20"/>
       </w:rPr>
     </w:lvl>
-    <w:lvl w:ilvl="1">
+    <w:lvl w:ilvl="1" w:tentative="1">
       <w:start w:val="1"/>
       <w:numFmt w:val="bullet"/>
       <w:lvlText w:val="o"/>
@@ -16274,9 +16274,9 @@
     </w:lvl>
   </w:abstractNum>
   <w:abstractNum w:abstractNumId="48" w15:restartNumberingAfterBreak="0">
-    <w:nsid w:val="513077F0"/>
+    <w:nsid w:val="5C1E2294"/>
     <w:multiLevelType w:val="multilevel"/>
-    <w:tmpl w:val="F1700BDC"/>
+    <w:tmpl w:val="7E76D274"/>
     <w:lvl w:ilvl="0">
       <w:start w:val="1"/>
       <w:numFmt w:val="bullet"/>
@@ -16293,7 +16293,7 @@
         <w:sz w:val="20"/>
       </w:rPr>
     </w:lvl>
-    <w:lvl w:ilvl="1">
+    <w:lvl w:ilvl="1" w:tentative="1">
       <w:start w:val="1"/>
       <w:numFmt w:val="bullet"/>
       <w:lvlText w:val="o"/>
@@ -16423,9 +16423,9 @@
     </w:lvl>
   </w:abstractNum>
   <w:abstractNum w:abstractNumId="49" w15:restartNumberingAfterBreak="0">
-    <w:nsid w:val="57C56640"/>
+    <w:nsid w:val="5C865424"/>
     <w:multiLevelType w:val="multilevel"/>
-    <w:tmpl w:val="BE160BCC"/>
+    <w:tmpl w:val="5182573A"/>
     <w:lvl w:ilvl="0">
       <w:start w:val="1"/>
       <w:numFmt w:val="bullet"/>
@@ -16572,9 +16572,9 @@
     </w:lvl>
   </w:abstractNum>
   <w:abstractNum w:abstractNumId="50" w15:restartNumberingAfterBreak="0">
-    <w:nsid w:val="5DFF5640"/>
+    <w:nsid w:val="5FA915B5"/>
     <w:multiLevelType w:val="multilevel"/>
-    <w:tmpl w:val="4BAEE678"/>
+    <w:tmpl w:val="CA92BDEE"/>
     <w:lvl w:ilvl="0">
       <w:start w:val="1"/>
       <w:numFmt w:val="bullet"/>
@@ -16591,7 +16591,7 @@
         <w:sz w:val="20"/>
       </w:rPr>
     </w:lvl>
-    <w:lvl w:ilvl="1" w:tentative="1">
+    <w:lvl w:ilvl="1">
       <w:start w:val="1"/>
       <w:numFmt w:val="bullet"/>
       <w:lvlText w:val="o"/>
@@ -16721,9 +16721,9 @@
     </w:lvl>
   </w:abstractNum>
   <w:abstractNum w:abstractNumId="51" w15:restartNumberingAfterBreak="0">
-    <w:nsid w:val="60E56CF9"/>
+    <w:nsid w:val="624A0CCF"/>
     <w:multiLevelType w:val="multilevel"/>
-    <w:tmpl w:val="BE4AA8E4"/>
+    <w:tmpl w:val="3C40C9F2"/>
     <w:lvl w:ilvl="0">
       <w:start w:val="1"/>
       <w:numFmt w:val="bullet"/>
@@ -16740,7 +16740,7 @@
         <w:sz w:val="20"/>
       </w:rPr>
     </w:lvl>
-    <w:lvl w:ilvl="1">
+    <w:lvl w:ilvl="1" w:tentative="1">
       <w:start w:val="1"/>
       <w:numFmt w:val="bullet"/>
       <w:lvlText w:val="o"/>
@@ -16870,9 +16870,9 @@
     </w:lvl>
   </w:abstractNum>
   <w:abstractNum w:abstractNumId="52" w15:restartNumberingAfterBreak="0">
-    <w:nsid w:val="63A02A64"/>
+    <w:nsid w:val="62C86041"/>
     <w:multiLevelType w:val="multilevel"/>
-    <w:tmpl w:val="D0AE5546"/>
+    <w:tmpl w:val="B1E8BCCE"/>
     <w:lvl w:ilvl="0">
       <w:start w:val="1"/>
       <w:numFmt w:val="bullet"/>
@@ -17019,9 +17019,9 @@
     </w:lvl>
   </w:abstractNum>
   <w:abstractNum w:abstractNumId="53" w15:restartNumberingAfterBreak="0">
-    <w:nsid w:val="63B15A4E"/>
+    <w:nsid w:val="67B60ACD"/>
     <w:multiLevelType w:val="multilevel"/>
-    <w:tmpl w:val="5BDC6AF8"/>
+    <w:tmpl w:val="10CE33EA"/>
     <w:lvl w:ilvl="0">
       <w:start w:val="1"/>
       <w:numFmt w:val="bullet"/>
@@ -17168,9 +17168,9 @@
     </w:lvl>
   </w:abstractNum>
   <w:abstractNum w:abstractNumId="54" w15:restartNumberingAfterBreak="0">
-    <w:nsid w:val="64F556CF"/>
+    <w:nsid w:val="6CE02AE1"/>
     <w:multiLevelType w:val="multilevel"/>
-    <w:tmpl w:val="1F6A779E"/>
+    <w:tmpl w:val="74BA6CB0"/>
     <w:lvl w:ilvl="0">
       <w:start w:val="1"/>
       <w:numFmt w:val="bullet"/>
@@ -17187,7 +17187,7 @@
         <w:sz w:val="20"/>
       </w:rPr>
     </w:lvl>
-    <w:lvl w:ilvl="1" w:tentative="1">
+    <w:lvl w:ilvl="1">
       <w:start w:val="1"/>
       <w:numFmt w:val="bullet"/>
       <w:lvlText w:val="o"/>
@@ -17317,9 +17317,9 @@
     </w:lvl>
   </w:abstractNum>
   <w:abstractNum w:abstractNumId="55" w15:restartNumberingAfterBreak="0">
-    <w:nsid w:val="662022AC"/>
+    <w:nsid w:val="72C6771A"/>
     <w:multiLevelType w:val="multilevel"/>
-    <w:tmpl w:val="D4A0BD6A"/>
+    <w:tmpl w:val="DE4EDEB4"/>
     <w:lvl w:ilvl="0">
       <w:start w:val="1"/>
       <w:numFmt w:val="bullet"/>
@@ -17466,9 +17466,9 @@
     </w:lvl>
   </w:abstractNum>
   <w:abstractNum w:abstractNumId="56" w15:restartNumberingAfterBreak="0">
-    <w:nsid w:val="69704547"/>
+    <w:nsid w:val="73043893"/>
     <w:multiLevelType w:val="multilevel"/>
-    <w:tmpl w:val="D3ECAB04"/>
+    <w:tmpl w:val="522E3F3E"/>
     <w:lvl w:ilvl="0">
       <w:start w:val="1"/>
       <w:numFmt w:val="bullet"/>
@@ -17485,7 +17485,7 @@
         <w:sz w:val="20"/>
       </w:rPr>
     </w:lvl>
-    <w:lvl w:ilvl="1">
+    <w:lvl w:ilvl="1" w:tentative="1">
       <w:start w:val="1"/>
       <w:numFmt w:val="bullet"/>
       <w:lvlText w:val="o"/>
@@ -17615,9 +17615,9 @@
     </w:lvl>
   </w:abstractNum>
   <w:abstractNum w:abstractNumId="57" w15:restartNumberingAfterBreak="0">
-    <w:nsid w:val="6A5B6A77"/>
+    <w:nsid w:val="737E017B"/>
     <w:multiLevelType w:val="multilevel"/>
-    <w:tmpl w:val="4754AE8A"/>
+    <w:tmpl w:val="E3FA96BC"/>
     <w:lvl w:ilvl="0">
       <w:start w:val="1"/>
       <w:numFmt w:val="bullet"/>
@@ -17634,7 +17634,7 @@
         <w:sz w:val="20"/>
       </w:rPr>
     </w:lvl>
-    <w:lvl w:ilvl="1" w:tentative="1">
+    <w:lvl w:ilvl="1">
       <w:start w:val="1"/>
       <w:numFmt w:val="bullet"/>
       <w:lvlText w:val="o"/>
@@ -17764,9 +17764,9 @@
     </w:lvl>
   </w:abstractNum>
   <w:abstractNum w:abstractNumId="58" w15:restartNumberingAfterBreak="0">
-    <w:nsid w:val="6BFB4FD3"/>
+    <w:nsid w:val="768F260B"/>
     <w:multiLevelType w:val="multilevel"/>
-    <w:tmpl w:val="3144485A"/>
+    <w:tmpl w:val="3FA287DC"/>
     <w:lvl w:ilvl="0">
       <w:start w:val="1"/>
       <w:numFmt w:val="bullet"/>
@@ -17783,7 +17783,7 @@
         <w:sz w:val="20"/>
       </w:rPr>
     </w:lvl>
-    <w:lvl w:ilvl="1">
+    <w:lvl w:ilvl="1" w:tentative="1">
       <w:start w:val="1"/>
       <w:numFmt w:val="bullet"/>
       <w:lvlText w:val="o"/>
@@ -17913,9 +17913,9 @@
     </w:lvl>
   </w:abstractNum>
   <w:abstractNum w:abstractNumId="59" w15:restartNumberingAfterBreak="0">
-    <w:nsid w:val="6CCA4FCA"/>
+    <w:nsid w:val="77973C73"/>
     <w:multiLevelType w:val="multilevel"/>
-    <w:tmpl w:val="9BDCBBFE"/>
+    <w:tmpl w:val="B5E2140C"/>
     <w:lvl w:ilvl="0">
       <w:start w:val="1"/>
       <w:numFmt w:val="bullet"/>
@@ -17932,7 +17932,7 @@
         <w:sz w:val="20"/>
       </w:rPr>
     </w:lvl>
-    <w:lvl w:ilvl="1" w:tentative="1">
+    <w:lvl w:ilvl="1">
       <w:start w:val="1"/>
       <w:numFmt w:val="bullet"/>
       <w:lvlText w:val="o"/>
@@ -18062,9 +18062,9 @@
     </w:lvl>
   </w:abstractNum>
   <w:abstractNum w:abstractNumId="60" w15:restartNumberingAfterBreak="0">
-    <w:nsid w:val="6E6E341F"/>
+    <w:nsid w:val="79D12815"/>
     <w:multiLevelType w:val="multilevel"/>
-    <w:tmpl w:val="8DF6B6F6"/>
+    <w:tmpl w:val="B6AEBA98"/>
     <w:lvl w:ilvl="0">
       <w:start w:val="1"/>
       <w:numFmt w:val="bullet"/>
@@ -18081,7 +18081,7 @@
         <w:sz w:val="20"/>
       </w:rPr>
     </w:lvl>
-    <w:lvl w:ilvl="1">
+    <w:lvl w:ilvl="1" w:tentative="1">
       <w:start w:val="1"/>
       <w:numFmt w:val="bullet"/>
       <w:lvlText w:val="o"/>
@@ -18211,9 +18211,9 @@
     </w:lvl>
   </w:abstractNum>
   <w:abstractNum w:abstractNumId="61" w15:restartNumberingAfterBreak="0">
-    <w:nsid w:val="745A7606"/>
+    <w:nsid w:val="79D4163F"/>
     <w:multiLevelType w:val="multilevel"/>
-    <w:tmpl w:val="473E87FA"/>
+    <w:tmpl w:val="32DED180"/>
     <w:lvl w:ilvl="0">
       <w:start w:val="1"/>
       <w:numFmt w:val="bullet"/>
@@ -18230,7 +18230,7 @@
         <w:sz w:val="20"/>
       </w:rPr>
     </w:lvl>
-    <w:lvl w:ilvl="1" w:tentative="1">
+    <w:lvl w:ilvl="1">
       <w:start w:val="1"/>
       <w:numFmt w:val="bullet"/>
       <w:lvlText w:val="o"/>
@@ -18360,9 +18360,9 @@
     </w:lvl>
   </w:abstractNum>
   <w:abstractNum w:abstractNumId="62" w15:restartNumberingAfterBreak="0">
-    <w:nsid w:val="74A07E47"/>
+    <w:nsid w:val="7D1D15C7"/>
     <w:multiLevelType w:val="multilevel"/>
-    <w:tmpl w:val="A1C0AF50"/>
+    <w:tmpl w:val="2D486804"/>
     <w:lvl w:ilvl="0">
       <w:start w:val="1"/>
       <w:numFmt w:val="bullet"/>
@@ -18509,9 +18509,9 @@
     </w:lvl>
   </w:abstractNum>
   <w:abstractNum w:abstractNumId="63" w15:restartNumberingAfterBreak="0">
-    <w:nsid w:val="761010E5"/>
+    <w:nsid w:val="7D5D1C54"/>
     <w:multiLevelType w:val="multilevel"/>
-    <w:tmpl w:val="84F4E3C0"/>
+    <w:tmpl w:val="EC68D1B8"/>
     <w:lvl w:ilvl="0">
       <w:start w:val="1"/>
       <w:numFmt w:val="bullet"/>
@@ -18658,9 +18658,9 @@
     </w:lvl>
   </w:abstractNum>
   <w:abstractNum w:abstractNumId="64" w15:restartNumberingAfterBreak="0">
-    <w:nsid w:val="7C731679"/>
+    <w:nsid w:val="7F204CD4"/>
     <w:multiLevelType w:val="multilevel"/>
-    <w:tmpl w:val="8BA0DE9A"/>
+    <w:tmpl w:val="38161A74"/>
     <w:lvl w:ilvl="0">
       <w:start w:val="1"/>
       <w:numFmt w:val="bullet"/>
@@ -18677,7 +18677,7 @@
         <w:sz w:val="20"/>
       </w:rPr>
     </w:lvl>
-    <w:lvl w:ilvl="1" w:tentative="1">
+    <w:lvl w:ilvl="1">
       <w:start w:val="1"/>
       <w:numFmt w:val="bullet"/>
       <w:lvlText w:val="o"/>
@@ -18807,9 +18807,9 @@
     </w:lvl>
   </w:abstractNum>
   <w:abstractNum w:abstractNumId="65" w15:restartNumberingAfterBreak="0">
-    <w:nsid w:val="7FFD644D"/>
+    <w:nsid w:val="7F8909DA"/>
     <w:multiLevelType w:val="multilevel"/>
-    <w:tmpl w:val="3FAE4C4E"/>
+    <w:tmpl w:val="215C143A"/>
     <w:lvl w:ilvl="0">
       <w:start w:val="1"/>
       <w:numFmt w:val="bullet"/>
@@ -18956,202 +18956,202 @@
     </w:lvl>
   </w:abstractNum>
   <w:num w:numId="1">
+    <w:abstractNumId w:val="16"/>
+  </w:num>
+  <w:num w:numId="2">
+    <w:abstractNumId w:val="23"/>
+  </w:num>
+  <w:num w:numId="3">
+    <w:abstractNumId w:val="4"/>
+  </w:num>
+  <w:num w:numId="4">
+    <w:abstractNumId w:val="38"/>
+  </w:num>
+  <w:num w:numId="5">
+    <w:abstractNumId w:val="1"/>
+  </w:num>
+  <w:num w:numId="6">
+    <w:abstractNumId w:val="40"/>
+  </w:num>
+  <w:num w:numId="7">
+    <w:abstractNumId w:val="50"/>
+  </w:num>
+  <w:num w:numId="8">
+    <w:abstractNumId w:val="59"/>
+  </w:num>
+  <w:num w:numId="9">
+    <w:abstractNumId w:val="44"/>
+  </w:num>
+  <w:num w:numId="10">
+    <w:abstractNumId w:val="26"/>
+  </w:num>
+  <w:num w:numId="11">
+    <w:abstractNumId w:val="49"/>
+  </w:num>
+  <w:num w:numId="12">
+    <w:abstractNumId w:val="11"/>
+  </w:num>
+  <w:num w:numId="13">
+    <w:abstractNumId w:val="6"/>
+  </w:num>
+  <w:num w:numId="14">
+    <w:abstractNumId w:val="51"/>
+  </w:num>
+  <w:num w:numId="15">
+    <w:abstractNumId w:val="63"/>
+  </w:num>
+  <w:num w:numId="16">
+    <w:abstractNumId w:val="60"/>
+  </w:num>
+  <w:num w:numId="17">
+    <w:abstractNumId w:val="21"/>
+  </w:num>
+  <w:num w:numId="18">
+    <w:abstractNumId w:val="52"/>
+  </w:num>
+  <w:num w:numId="19">
+    <w:abstractNumId w:val="47"/>
+  </w:num>
+  <w:num w:numId="20">
+    <w:abstractNumId w:val="19"/>
+  </w:num>
+  <w:num w:numId="21">
+    <w:abstractNumId w:val="62"/>
+  </w:num>
+  <w:num w:numId="22">
+    <w:abstractNumId w:val="55"/>
+  </w:num>
+  <w:num w:numId="23">
+    <w:abstractNumId w:val="14"/>
+  </w:num>
+  <w:num w:numId="24">
+    <w:abstractNumId w:val="9"/>
+  </w:num>
+  <w:num w:numId="25">
+    <w:abstractNumId w:val="36"/>
+  </w:num>
+  <w:num w:numId="26">
+    <w:abstractNumId w:val="29"/>
+  </w:num>
+  <w:num w:numId="27">
+    <w:abstractNumId w:val="33"/>
+  </w:num>
+  <w:num w:numId="28">
+    <w:abstractNumId w:val="32"/>
+  </w:num>
+  <w:num w:numId="29">
+    <w:abstractNumId w:val="64"/>
+  </w:num>
+  <w:num w:numId="30">
+    <w:abstractNumId w:val="2"/>
+  </w:num>
+  <w:num w:numId="31">
+    <w:abstractNumId w:val="24"/>
+  </w:num>
+  <w:num w:numId="32">
+    <w:abstractNumId w:val="45"/>
+  </w:num>
+  <w:num w:numId="33">
+    <w:abstractNumId w:val="17"/>
+  </w:num>
+  <w:num w:numId="34">
+    <w:abstractNumId w:val="3"/>
+  </w:num>
+  <w:num w:numId="35">
+    <w:abstractNumId w:val="48"/>
+  </w:num>
+  <w:num w:numId="36">
+    <w:abstractNumId w:val="39"/>
+  </w:num>
+  <w:num w:numId="37">
+    <w:abstractNumId w:val="58"/>
+  </w:num>
+  <w:num w:numId="38">
+    <w:abstractNumId w:val="34"/>
+  </w:num>
+  <w:num w:numId="39">
+    <w:abstractNumId w:val="30"/>
+  </w:num>
+  <w:num w:numId="40">
+    <w:abstractNumId w:val="31"/>
+  </w:num>
+  <w:num w:numId="41">
+    <w:abstractNumId w:val="22"/>
+  </w:num>
+  <w:num w:numId="42">
     <w:abstractNumId w:val="35"/>
   </w:num>
-  <w:num w:numId="2">
-    <w:abstractNumId w:val="31"/>
+  <w:num w:numId="43">
+    <w:abstractNumId w:val="10"/>
   </w:num>
-  <w:num w:numId="3">
-    <w:abstractNumId w:val="21"/>
+  <w:num w:numId="44">
+    <w:abstractNumId w:val="25"/>
   </w:num>
-  <w:num w:numId="4">
+  <w:num w:numId="45">
+    <w:abstractNumId w:val="46"/>
+  </w:num>
+  <w:num w:numId="46">
+    <w:abstractNumId w:val="56"/>
+  </w:num>
+  <w:num w:numId="47">
+    <w:abstractNumId w:val="65"/>
+  </w:num>
+  <w:num w:numId="48">
+    <w:abstractNumId w:val="28"/>
+  </w:num>
+  <w:num w:numId="49">
+    <w:abstractNumId w:val="18"/>
+  </w:num>
+  <w:num w:numId="50">
+    <w:abstractNumId w:val="37"/>
+  </w:num>
+  <w:num w:numId="51">
+    <w:abstractNumId w:val="13"/>
+  </w:num>
+  <w:num w:numId="52">
+    <w:abstractNumId w:val="54"/>
+  </w:num>
+  <w:num w:numId="53">
+    <w:abstractNumId w:val="15"/>
+  </w:num>
+  <w:num w:numId="54">
+    <w:abstractNumId w:val="5"/>
+  </w:num>
+  <w:num w:numId="55">
+    <w:abstractNumId w:val="12"/>
+  </w:num>
+  <w:num w:numId="56">
+    <w:abstractNumId w:val="42"/>
+  </w:num>
+  <w:num w:numId="57">
+    <w:abstractNumId w:val="41"/>
+  </w:num>
+  <w:num w:numId="58">
+    <w:abstractNumId w:val="57"/>
+  </w:num>
+  <w:num w:numId="59">
+    <w:abstractNumId w:val="7"/>
+  </w:num>
+  <w:num w:numId="60">
+    <w:abstractNumId w:val="53"/>
+  </w:num>
+  <w:num w:numId="61">
+    <w:abstractNumId w:val="8"/>
+  </w:num>
+  <w:num w:numId="62">
     <w:abstractNumId w:val="27"/>
   </w:num>
-  <w:num w:numId="5">
-    <w:abstractNumId w:val="47"/>
-  </w:num>
-  <w:num w:numId="6">
-    <w:abstractNumId w:val="23"/>
-  </w:num>
-  <w:num w:numId="7">
-    <w:abstractNumId w:val="4"/>
-  </w:num>
-  <w:num w:numId="8">
-    <w:abstractNumId w:val="16"/>
-  </w:num>
-  <w:num w:numId="9">
-    <w:abstractNumId w:val="53"/>
-  </w:num>
-  <w:num w:numId="10">
-    <w:abstractNumId w:val="41"/>
-  </w:num>
-  <w:num w:numId="11">
-    <w:abstractNumId w:val="8"/>
-  </w:num>
-  <w:num w:numId="12">
-    <w:abstractNumId w:val="26"/>
-  </w:num>
-  <w:num w:numId="13">
-    <w:abstractNumId w:val="43"/>
-  </w:num>
-  <w:num w:numId="14">
-    <w:abstractNumId w:val="15"/>
-  </w:num>
-  <w:num w:numId="15">
-    <w:abstractNumId w:val="59"/>
-  </w:num>
-  <w:num w:numId="16">
-    <w:abstractNumId w:val="32"/>
-  </w:num>
-  <w:num w:numId="17">
-    <w:abstractNumId w:val="9"/>
-  </w:num>
-  <w:num w:numId="18">
-    <w:abstractNumId w:val="30"/>
-  </w:num>
-  <w:num w:numId="19">
-    <w:abstractNumId w:val="63"/>
-  </w:num>
-  <w:num w:numId="20">
-    <w:abstractNumId w:val="56"/>
-  </w:num>
-  <w:num w:numId="21">
+  <w:num w:numId="63">
     <w:abstractNumId w:val="0"/>
   </w:num>
-  <w:num w:numId="22">
-    <w:abstractNumId w:val="22"/>
-  </w:num>
-  <w:num w:numId="23">
-    <w:abstractNumId w:val="25"/>
-  </w:num>
-  <w:num w:numId="24">
-    <w:abstractNumId w:val="48"/>
-  </w:num>
-  <w:num w:numId="25">
-    <w:abstractNumId w:val="55"/>
-  </w:num>
-  <w:num w:numId="26">
-    <w:abstractNumId w:val="6"/>
-  </w:num>
-  <w:num w:numId="27">
-    <w:abstractNumId w:val="37"/>
-  </w:num>
-  <w:num w:numId="28">
-    <w:abstractNumId w:val="65"/>
-  </w:num>
-  <w:num w:numId="29">
+  <w:num w:numId="64">
     <w:abstractNumId w:val="20"/>
   </w:num>
-  <w:num w:numId="30">
-    <w:abstractNumId w:val="36"/>
-  </w:num>
-  <w:num w:numId="31">
-    <w:abstractNumId w:val="14"/>
-  </w:num>
-  <w:num w:numId="32">
-    <w:abstractNumId w:val="58"/>
-  </w:num>
-  <w:num w:numId="33">
-    <w:abstractNumId w:val="64"/>
-  </w:num>
-  <w:num w:numId="34">
-    <w:abstractNumId w:val="49"/>
-  </w:num>
-  <w:num w:numId="35">
-    <w:abstractNumId w:val="44"/>
-  </w:num>
-  <w:num w:numId="36">
-    <w:abstractNumId w:val="13"/>
-  </w:num>
-  <w:num w:numId="37">
-    <w:abstractNumId w:val="54"/>
-  </w:num>
-  <w:num w:numId="38">
-    <w:abstractNumId w:val="42"/>
-  </w:num>
-  <w:num w:numId="39">
-    <w:abstractNumId w:val="40"/>
-  </w:num>
-  <w:num w:numId="40">
-    <w:abstractNumId w:val="12"/>
-  </w:num>
-  <w:num w:numId="41">
-    <w:abstractNumId w:val="51"/>
-  </w:num>
-  <w:num w:numId="42">
-    <w:abstractNumId w:val="34"/>
-  </w:num>
-  <w:num w:numId="43">
+  <w:num w:numId="65">
     <w:abstractNumId w:val="61"/>
   </w:num>
-  <w:num w:numId="44">
-    <w:abstractNumId w:val="45"/>
-  </w:num>
-  <w:num w:numId="45">
-    <w:abstractNumId w:val="7"/>
-  </w:num>
-  <w:num w:numId="46">
-    <w:abstractNumId w:val="24"/>
-  </w:num>
-  <w:num w:numId="47">
-    <w:abstractNumId w:val="60"/>
-  </w:num>
-  <w:num w:numId="48">
-    <w:abstractNumId w:val="18"/>
-  </w:num>
-  <w:num w:numId="49">
-    <w:abstractNumId w:val="17"/>
-  </w:num>
-  <w:num w:numId="50">
-    <w:abstractNumId w:val="50"/>
-  </w:num>
-  <w:num w:numId="51">
-    <w:abstractNumId w:val="52"/>
-  </w:num>
-  <w:num w:numId="52">
-    <w:abstractNumId w:val="29"/>
-  </w:num>
-  <w:num w:numId="53">
-    <w:abstractNumId w:val="5"/>
-  </w:num>
-  <w:num w:numId="54">
-    <w:abstractNumId w:val="1"/>
-  </w:num>
-  <w:num w:numId="55">
-    <w:abstractNumId w:val="46"/>
-  </w:num>
-  <w:num w:numId="56">
-    <w:abstractNumId w:val="19"/>
-  </w:num>
-  <w:num w:numId="57">
-    <w:abstractNumId w:val="57"/>
-  </w:num>
-  <w:num w:numId="58">
-    <w:abstractNumId w:val="10"/>
-  </w:num>
-  <w:num w:numId="59">
-    <w:abstractNumId w:val="62"/>
-  </w:num>
-  <w:num w:numId="60">
-    <w:abstractNumId w:val="2"/>
-  </w:num>
-  <w:num w:numId="61">
-    <w:abstractNumId w:val="11"/>
-  </w:num>
-  <w:num w:numId="62">
-    <w:abstractNumId w:val="28"/>
-  </w:num>
-  <w:num w:numId="63">
-    <w:abstractNumId w:val="33"/>
-  </w:num>
-  <w:num w:numId="64">
-    <w:abstractNumId w:val="3"/>
-  </w:num>
-  <w:num w:numId="65">
-    <w:abstractNumId w:val="39"/>
-  </w:num>
   <w:num w:numId="66">
-    <w:abstractNumId w:val="38"/>
+    <w:abstractNumId w:val="43"/>
   </w:num>
   <w:numIdMacAtCleanup w:val="66"/>
 </w:numbering>

</xml_diff>